<commit_message>
1. Update the API spec 2. Change the send Message API to send Add Friend Message API 3. Minor update to the search API
</commit_message>
<xml_diff>
--- a/docs/LiMen API Specification.docx
+++ b/docs/LiMen API Specification.docx
@@ -6,16 +6,24 @@
       <w:pPr>
         <w:pStyle w:val="Title"/>
       </w:pPr>
+      <w:proofErr w:type="spellStart"/>
       <w:r>
         <w:rPr>
           <w:rFonts w:hint="eastAsia"/>
         </w:rPr>
-        <w:t xml:space="preserve">LiMen </w:t>
-      </w:r>
+        <w:t>LiMen</w:t>
+      </w:r>
+      <w:proofErr w:type="spellEnd"/>
       <w:r>
         <w:rPr>
           <w:rFonts w:hint="eastAsia"/>
         </w:rPr>
+        <w:t xml:space="preserve"> </w:t>
+      </w:r>
+      <w:r>
+        <w:rPr>
+          <w:rFonts w:hint="eastAsia"/>
+        </w:rPr>
         <w:t>API</w:t>
       </w:r>
       <w:r>
@@ -28,7 +36,7 @@
     <w:p>
       <w:pPr>
         <w:rPr>
-          <w:rFonts w:ascii="Times New Roman" w:hAnsi="Times New Roman" w:cs="Times New Roman" w:hint="eastAsia"/>
+          <w:rFonts w:ascii="Times New Roman" w:hAnsi="Times New Roman" w:cs="Times New Roman"/>
           <w:lang w:eastAsia="zh-HK"/>
         </w:rPr>
       </w:pPr>
@@ -165,8 +173,146 @@
           <w:sz w:val="20"/>
           <w:szCs w:val="20"/>
         </w:rPr>
-        <w:t>Input and Output Format: JSON</w:t>
-      </w:r>
+        <w:t>Method: POST</w:t>
+      </w:r>
+    </w:p>
+    <w:p>
+      <w:pPr>
+        <w:pStyle w:val="ListParagraph"/>
+        <w:numPr>
+          <w:ilvl w:val="0"/>
+          <w:numId w:val="2"/>
+        </w:numPr>
+        <w:ind w:leftChars="0"/>
+        <w:rPr>
+          <w:rFonts w:ascii="Times New Roman" w:hAnsi="Times New Roman" w:cs="Times New Roman" w:hint="eastAsia"/>
+          <w:sz w:val="20"/>
+          <w:szCs w:val="20"/>
+        </w:rPr>
+      </w:pPr>
+      <w:r>
+        <w:rPr>
+          <w:rFonts w:ascii="Times New Roman" w:hAnsi="Times New Roman" w:cs="Times New Roman" w:hint="eastAsia"/>
+          <w:sz w:val="20"/>
+          <w:szCs w:val="20"/>
+        </w:rPr>
+        <w:t>Content-Type: application/</w:t>
+      </w:r>
+      <w:proofErr w:type="spellStart"/>
+      <w:r>
+        <w:rPr>
+          <w:rFonts w:ascii="Times New Roman" w:hAnsi="Times New Roman" w:cs="Times New Roman" w:hint="eastAsia"/>
+          <w:sz w:val="20"/>
+          <w:szCs w:val="20"/>
+        </w:rPr>
+        <w:t>json</w:t>
+      </w:r>
+      <w:proofErr w:type="spellEnd"/>
+    </w:p>
+    <w:p>
+      <w:pPr>
+        <w:pStyle w:val="ListParagraph"/>
+        <w:numPr>
+          <w:ilvl w:val="0"/>
+          <w:numId w:val="2"/>
+        </w:numPr>
+        <w:ind w:leftChars="0"/>
+        <w:rPr>
+          <w:rFonts w:ascii="Times New Roman" w:hAnsi="Times New Roman" w:cs="Times New Roman" w:hint="eastAsia"/>
+          <w:sz w:val="20"/>
+          <w:szCs w:val="20"/>
+        </w:rPr>
+      </w:pPr>
+      <w:r>
+        <w:rPr>
+          <w:rFonts w:ascii="Times New Roman" w:hAnsi="Times New Roman" w:cs="Times New Roman" w:hint="eastAsia"/>
+          <w:sz w:val="20"/>
+          <w:szCs w:val="20"/>
+        </w:rPr>
+        <w:t>Accept: application/</w:t>
+      </w:r>
+      <w:proofErr w:type="spellStart"/>
+      <w:r>
+        <w:rPr>
+          <w:rFonts w:ascii="Times New Roman" w:hAnsi="Times New Roman" w:cs="Times New Roman" w:hint="eastAsia"/>
+          <w:sz w:val="20"/>
+          <w:szCs w:val="20"/>
+        </w:rPr>
+        <w:t>json</w:t>
+      </w:r>
+      <w:proofErr w:type="spellEnd"/>
+    </w:p>
+    <w:p>
+      <w:pPr>
+        <w:pStyle w:val="ListParagraph"/>
+        <w:numPr>
+          <w:ilvl w:val="0"/>
+          <w:numId w:val="2"/>
+        </w:numPr>
+        <w:ind w:leftChars="0"/>
+        <w:rPr>
+          <w:rFonts w:ascii="Times New Roman" w:hAnsi="Times New Roman" w:cs="Times New Roman"/>
+          <w:sz w:val="20"/>
+          <w:szCs w:val="20"/>
+        </w:rPr>
+      </w:pPr>
+      <w:r>
+        <w:rPr>
+          <w:rFonts w:ascii="Times New Roman" w:hAnsi="Times New Roman" w:cs="Times New Roman" w:hint="eastAsia"/>
+          <w:sz w:val="20"/>
+          <w:szCs w:val="20"/>
+        </w:rPr>
+        <w:t>Input</w:t>
+      </w:r>
+      <w:r>
+        <w:rPr>
+          <w:rFonts w:ascii="Times New Roman" w:hAnsi="Times New Roman" w:cs="Times New Roman" w:hint="eastAsia"/>
+          <w:sz w:val="20"/>
+          <w:szCs w:val="20"/>
+        </w:rPr>
+        <w:t xml:space="preserve"> Format: JSON</w:t>
+      </w:r>
+    </w:p>
+    <w:p>
+      <w:pPr>
+        <w:pStyle w:val="ListParagraph"/>
+        <w:numPr>
+          <w:ilvl w:val="0"/>
+          <w:numId w:val="2"/>
+        </w:numPr>
+        <w:ind w:leftChars="0"/>
+        <w:rPr>
+          <w:rFonts w:ascii="Times New Roman" w:hAnsi="Times New Roman" w:cs="Times New Roman" w:hint="eastAsia"/>
+          <w:sz w:val="20"/>
+          <w:szCs w:val="20"/>
+        </w:rPr>
+      </w:pPr>
+      <w:r>
+        <w:rPr>
+          <w:rFonts w:ascii="Times New Roman" w:hAnsi="Times New Roman" w:cs="Times New Roman" w:hint="eastAsia"/>
+          <w:sz w:val="20"/>
+          <w:szCs w:val="20"/>
+        </w:rPr>
+        <w:t>Output Format :</w:t>
+      </w:r>
+      <w:r>
+        <w:rPr>
+          <w:rFonts w:ascii="Times New Roman" w:hAnsi="Times New Roman" w:cs="Times New Roman" w:hint="eastAsia"/>
+          <w:sz w:val="20"/>
+          <w:szCs w:val="20"/>
+        </w:rPr>
+        <w:t xml:space="preserve"> JSON</w:t>
+      </w:r>
+    </w:p>
+    <w:p>
+      <w:pPr>
+        <w:ind w:left="480"/>
+        <w:rPr>
+          <w:rFonts w:ascii="Times New Roman" w:hAnsi="Times New Roman" w:cs="Times New Roman"/>
+          <w:sz w:val="20"/>
+          <w:szCs w:val="20"/>
+        </w:rPr>
+      </w:pPr>
     </w:p>
     <w:tbl>
       <w:tblPr>
@@ -189,12 +335,6 @@
           </w:tcPr>
           <w:p>
             <w:pPr>
-              <w:pStyle w:val="ListParagraph"/>
-              <w:numPr>
-                <w:ilvl w:val="0"/>
-                <w:numId w:val="2"/>
-              </w:numPr>
-              <w:ind w:leftChars="0"/>
               <w:rPr>
                 <w:rFonts w:ascii="Times New Roman" w:hAnsi="Times New Roman" w:cs="Times New Roman"/>
                 <w:b/>
@@ -335,6 +475,7 @@
                 <w:lang w:eastAsia="zh-HK"/>
               </w:rPr>
             </w:pPr>
+            <w:proofErr w:type="spellStart"/>
             <w:r>
               <w:rPr>
                 <w:rFonts w:ascii="Times New Roman" w:hAnsi="Times New Roman" w:cs="Times New Roman" w:hint="eastAsia"/>
@@ -344,6 +485,7 @@
               </w:rPr>
               <w:t>userId</w:t>
             </w:r>
+            <w:proofErr w:type="spellEnd"/>
           </w:p>
         </w:tc>
         <w:tc>
@@ -576,6 +718,7 @@
                 <w:szCs w:val="20"/>
               </w:rPr>
             </w:pPr>
+            <w:proofErr w:type="spellStart"/>
             <w:r>
               <w:rPr>
                 <w:rFonts w:ascii="Times New Roman" w:hAnsi="Times New Roman" w:cs="Times New Roman"/>
@@ -584,6 +727,7 @@
               </w:rPr>
               <w:t>userFanList</w:t>
             </w:r>
+            <w:proofErr w:type="spellEnd"/>
           </w:p>
         </w:tc>
         <w:tc>
@@ -593,7 +737,7 @@
           <w:p>
             <w:pPr>
               <w:rPr>
-                <w:rFonts w:ascii="Times New Roman" w:hAnsi="Times New Roman" w:cs="Times New Roman" w:hint="eastAsia"/>
+                <w:rFonts w:ascii="Times New Roman" w:hAnsi="Times New Roman" w:cs="Times New Roman"/>
                 <w:sz w:val="20"/>
                 <w:szCs w:val="20"/>
                 <w:lang w:eastAsia="zh-HK"/>
@@ -687,8 +831,41 @@
                 <w:szCs w:val="20"/>
                 <w:lang w:eastAsia="zh-HK"/>
               </w:rPr>
-              <w:t>{fan Object}</w:t>
-            </w:r>
+              <w:t>{fan Object}-</w:t>
+            </w:r>
+            <w:r>
+              <w:rPr>
+                <w:rFonts w:ascii="Times New Roman" w:hAnsi="Times New Roman" w:cs="Times New Roman"/>
+                <w:sz w:val="20"/>
+                <w:szCs w:val="20"/>
+              </w:rPr>
+              <w:t xml:space="preserve"> </w:t>
+            </w:r>
+            <w:proofErr w:type="spellStart"/>
+            <w:r>
+              <w:rPr>
+                <w:rFonts w:ascii="Times New Roman" w:hAnsi="Times New Roman" w:cs="Times New Roman"/>
+                <w:sz w:val="20"/>
+                <w:szCs w:val="20"/>
+              </w:rPr>
+              <w:t>fanRealName</w:t>
+            </w:r>
+            <w:proofErr w:type="spellEnd"/>
+          </w:p>
+        </w:tc>
+        <w:tc>
+          <w:tcPr>
+            <w:tcW w:w="1261" w:type="dxa"/>
+          </w:tcPr>
+          <w:p>
+            <w:pPr>
+              <w:rPr>
+                <w:rFonts w:ascii="Times New Roman" w:hAnsi="Times New Roman" w:cs="Times New Roman"/>
+                <w:sz w:val="20"/>
+                <w:szCs w:val="20"/>
+                <w:lang w:eastAsia="zh-HK"/>
+              </w:rPr>
+            </w:pPr>
             <w:r>
               <w:rPr>
                 <w:rFonts w:ascii="Times New Roman" w:hAnsi="Times New Roman" w:cs="Times New Roman" w:hint="eastAsia"/>
@@ -696,46 +873,6 @@
                 <w:szCs w:val="20"/>
                 <w:lang w:eastAsia="zh-HK"/>
               </w:rPr>
-              <w:t>-</w:t>
-            </w:r>
-            <w:r>
-              <w:rPr>
-                <w:rFonts w:ascii="Times New Roman" w:hAnsi="Times New Roman" w:cs="Times New Roman"/>
-                <w:sz w:val="20"/>
-                <w:szCs w:val="20"/>
-              </w:rPr>
-              <w:t xml:space="preserve"> </w:t>
-            </w:r>
-            <w:r>
-              <w:rPr>
-                <w:rFonts w:ascii="Times New Roman" w:hAnsi="Times New Roman" w:cs="Times New Roman"/>
-                <w:sz w:val="20"/>
-                <w:szCs w:val="20"/>
-              </w:rPr>
-              <w:t>fanRealName</w:t>
-            </w:r>
-          </w:p>
-        </w:tc>
-        <w:tc>
-          <w:tcPr>
-            <w:tcW w:w="1261" w:type="dxa"/>
-          </w:tcPr>
-          <w:p>
-            <w:pPr>
-              <w:rPr>
-                <w:rFonts w:ascii="Times New Roman" w:hAnsi="Times New Roman" w:cs="Times New Roman" w:hint="eastAsia"/>
-                <w:sz w:val="20"/>
-                <w:szCs w:val="20"/>
-                <w:lang w:eastAsia="zh-HK"/>
-              </w:rPr>
-            </w:pPr>
-            <w:r>
-              <w:rPr>
-                <w:rFonts w:ascii="Times New Roman" w:hAnsi="Times New Roman" w:cs="Times New Roman" w:hint="eastAsia"/>
-                <w:sz w:val="20"/>
-                <w:szCs w:val="20"/>
-                <w:lang w:eastAsia="zh-HK"/>
-              </w:rPr>
               <w:t>String</w:t>
             </w:r>
           </w:p>
@@ -747,7 +884,7 @@
           <w:p>
             <w:pPr>
               <w:rPr>
-                <w:rFonts w:ascii="Times New Roman" w:hAnsi="Times New Roman" w:cs="Times New Roman" w:hint="eastAsia"/>
+                <w:rFonts w:ascii="Times New Roman" w:hAnsi="Times New Roman" w:cs="Times New Roman"/>
                 <w:sz w:val="20"/>
                 <w:szCs w:val="20"/>
                 <w:lang w:eastAsia="zh-HK"/>
@@ -778,49 +915,59 @@
           <w:p>
             <w:pPr>
               <w:rPr>
+                <w:rFonts w:ascii="Times New Roman" w:hAnsi="Times New Roman" w:cs="Times New Roman"/>
+                <w:sz w:val="20"/>
+                <w:szCs w:val="20"/>
+                <w:lang w:eastAsia="zh-HK"/>
+              </w:rPr>
+            </w:pPr>
+            <w:r>
+              <w:rPr>
                 <w:rFonts w:ascii="Times New Roman" w:hAnsi="Times New Roman" w:cs="Times New Roman" w:hint="eastAsia"/>
                 <w:sz w:val="20"/>
                 <w:szCs w:val="20"/>
                 <w:lang w:eastAsia="zh-HK"/>
               </w:rPr>
+              <w:t>{fan Object}-</w:t>
+            </w:r>
+            <w:r>
+              <w:rPr>
+                <w:rFonts w:ascii="Times New Roman" w:hAnsi="Times New Roman" w:cs="Times New Roman"/>
+                <w:sz w:val="20"/>
+                <w:szCs w:val="20"/>
+              </w:rPr>
+              <w:t xml:space="preserve"> </w:t>
+            </w:r>
+            <w:proofErr w:type="spellStart"/>
+            <w:r>
+              <w:rPr>
+                <w:rFonts w:ascii="Times New Roman" w:hAnsi="Times New Roman" w:cs="Times New Roman"/>
+                <w:sz w:val="20"/>
+                <w:szCs w:val="20"/>
+              </w:rPr>
+              <w:t>fanUserId</w:t>
+            </w:r>
+            <w:proofErr w:type="spellEnd"/>
+          </w:p>
+        </w:tc>
+        <w:tc>
+          <w:tcPr>
+            <w:tcW w:w="1261" w:type="dxa"/>
+          </w:tcPr>
+          <w:p>
+            <w:pPr>
+              <w:rPr>
+                <w:rFonts w:ascii="Times New Roman" w:hAnsi="Times New Roman" w:cs="Times New Roman"/>
+                <w:sz w:val="20"/>
+                <w:szCs w:val="20"/>
+                <w:lang w:eastAsia="zh-HK"/>
+              </w:rPr>
             </w:pPr>
             <w:r>
               <w:rPr>
                 <w:rFonts w:ascii="Times New Roman" w:hAnsi="Times New Roman" w:cs="Times New Roman" w:hint="eastAsia"/>
                 <w:sz w:val="20"/>
                 <w:szCs w:val="20"/>
-                <w:lang w:eastAsia="zh-HK"/>
-              </w:rPr>
-              <w:t>{fan Object}-</w:t>
-            </w:r>
-            <w:r>
-              <w:rPr>
-                <w:rFonts w:ascii="Times New Roman" w:hAnsi="Times New Roman" w:cs="Times New Roman"/>
-                <w:sz w:val="20"/>
-                <w:szCs w:val="20"/>
-              </w:rPr>
-              <w:t xml:space="preserve"> fanUserId</w:t>
-            </w:r>
-          </w:p>
-        </w:tc>
-        <w:tc>
-          <w:tcPr>
-            <w:tcW w:w="1261" w:type="dxa"/>
-          </w:tcPr>
-          <w:p>
-            <w:pPr>
-              <w:rPr>
-                <w:rFonts w:ascii="Times New Roman" w:hAnsi="Times New Roman" w:cs="Times New Roman" w:hint="eastAsia"/>
-                <w:sz w:val="20"/>
-                <w:szCs w:val="20"/>
-                <w:lang w:eastAsia="zh-HK"/>
-              </w:rPr>
-            </w:pPr>
-            <w:r>
-              <w:rPr>
-                <w:rFonts w:ascii="Times New Roman" w:hAnsi="Times New Roman" w:cs="Times New Roman" w:hint="eastAsia"/>
-                <w:sz w:val="20"/>
-                <w:szCs w:val="20"/>
               </w:rPr>
               <w:t>Integer</w:t>
             </w:r>
@@ -833,7 +980,7 @@
           <w:p>
             <w:pPr>
               <w:rPr>
-                <w:rFonts w:ascii="Times New Roman" w:hAnsi="Times New Roman" w:cs="Times New Roman" w:hint="eastAsia"/>
+                <w:rFonts w:ascii="Times New Roman" w:hAnsi="Times New Roman" w:cs="Times New Roman"/>
                 <w:sz w:val="20"/>
                 <w:szCs w:val="20"/>
                 <w:lang w:eastAsia="zh-HK"/>
@@ -864,66 +1011,76 @@
           <w:p>
             <w:pPr>
               <w:rPr>
+                <w:rFonts w:ascii="Times New Roman" w:hAnsi="Times New Roman" w:cs="Times New Roman"/>
+                <w:sz w:val="20"/>
+                <w:szCs w:val="20"/>
+                <w:lang w:eastAsia="zh-HK"/>
+              </w:rPr>
+            </w:pPr>
+            <w:r>
+              <w:rPr>
                 <w:rFonts w:ascii="Times New Roman" w:hAnsi="Times New Roman" w:cs="Times New Roman" w:hint="eastAsia"/>
                 <w:sz w:val="20"/>
                 <w:szCs w:val="20"/>
                 <w:lang w:eastAsia="zh-HK"/>
               </w:rPr>
+              <w:t>{fan Object}-</w:t>
+            </w:r>
+            <w:r>
+              <w:rPr>
+                <w:rFonts w:ascii="Times New Roman" w:hAnsi="Times New Roman" w:cs="Times New Roman"/>
+                <w:sz w:val="20"/>
+                <w:szCs w:val="20"/>
+              </w:rPr>
+              <w:t xml:space="preserve"> </w:t>
+            </w:r>
+            <w:proofErr w:type="spellStart"/>
+            <w:r>
+              <w:rPr>
+                <w:rFonts w:ascii="Times New Roman" w:hAnsi="Times New Roman" w:cs="Times New Roman"/>
+                <w:sz w:val="20"/>
+                <w:szCs w:val="20"/>
+              </w:rPr>
+              <w:t>fanStatus</w:t>
+            </w:r>
+            <w:proofErr w:type="spellEnd"/>
+          </w:p>
+        </w:tc>
+        <w:tc>
+          <w:tcPr>
+            <w:tcW w:w="1261" w:type="dxa"/>
+          </w:tcPr>
+          <w:p>
+            <w:pPr>
+              <w:rPr>
+                <w:rFonts w:ascii="Times New Roman" w:hAnsi="Times New Roman" w:cs="Times New Roman"/>
+                <w:sz w:val="20"/>
+                <w:szCs w:val="20"/>
+                <w:lang w:eastAsia="zh-HK"/>
+              </w:rPr>
             </w:pPr>
             <w:r>
               <w:rPr>
                 <w:rFonts w:ascii="Times New Roman" w:hAnsi="Times New Roman" w:cs="Times New Roman" w:hint="eastAsia"/>
                 <w:sz w:val="20"/>
                 <w:szCs w:val="20"/>
+              </w:rPr>
+              <w:t>Integer</w:t>
+            </w:r>
+          </w:p>
+        </w:tc>
+        <w:tc>
+          <w:tcPr>
+            <w:tcW w:w="1731" w:type="dxa"/>
+          </w:tcPr>
+          <w:p>
+            <w:pPr>
+              <w:rPr>
+                <w:rFonts w:ascii="Times New Roman" w:hAnsi="Times New Roman" w:cs="Times New Roman"/>
+                <w:sz w:val="20"/>
+                <w:szCs w:val="20"/>
                 <w:lang w:eastAsia="zh-HK"/>
               </w:rPr>
-              <w:t>{fan Object}-</w:t>
-            </w:r>
-            <w:r>
-              <w:rPr>
-                <w:rFonts w:ascii="Times New Roman" w:hAnsi="Times New Roman" w:cs="Times New Roman"/>
-                <w:sz w:val="20"/>
-                <w:szCs w:val="20"/>
-              </w:rPr>
-              <w:t xml:space="preserve"> fanStatus</w:t>
-            </w:r>
-          </w:p>
-        </w:tc>
-        <w:tc>
-          <w:tcPr>
-            <w:tcW w:w="1261" w:type="dxa"/>
-          </w:tcPr>
-          <w:p>
-            <w:pPr>
-              <w:rPr>
-                <w:rFonts w:ascii="Times New Roman" w:hAnsi="Times New Roman" w:cs="Times New Roman" w:hint="eastAsia"/>
-                <w:sz w:val="20"/>
-                <w:szCs w:val="20"/>
-                <w:lang w:eastAsia="zh-HK"/>
-              </w:rPr>
-            </w:pPr>
-            <w:r>
-              <w:rPr>
-                <w:rFonts w:ascii="Times New Roman" w:hAnsi="Times New Roman" w:cs="Times New Roman" w:hint="eastAsia"/>
-                <w:sz w:val="20"/>
-                <w:szCs w:val="20"/>
-              </w:rPr>
-              <w:t>Integer</w:t>
-            </w:r>
-          </w:p>
-        </w:tc>
-        <w:tc>
-          <w:tcPr>
-            <w:tcW w:w="1731" w:type="dxa"/>
-          </w:tcPr>
-          <w:p>
-            <w:pPr>
-              <w:rPr>
-                <w:rFonts w:ascii="Times New Roman" w:hAnsi="Times New Roman" w:cs="Times New Roman" w:hint="eastAsia"/>
-                <w:sz w:val="20"/>
-                <w:szCs w:val="20"/>
-                <w:lang w:eastAsia="zh-HK"/>
-              </w:rPr>
             </w:pPr>
           </w:p>
         </w:tc>
@@ -934,7 +1091,7 @@
           <w:p>
             <w:pPr>
               <w:rPr>
-                <w:rFonts w:ascii="Times New Roman" w:hAnsi="Times New Roman" w:cs="Times New Roman" w:hint="eastAsia"/>
+                <w:rFonts w:ascii="Times New Roman" w:hAnsi="Times New Roman" w:cs="Times New Roman"/>
                 <w:sz w:val="20"/>
                 <w:szCs w:val="20"/>
                 <w:lang w:eastAsia="zh-HK"/>
@@ -1066,13 +1223,33 @@
           <w:szCs w:val="20"/>
         </w:rPr>
         <w:tab/>
-        <w:t>"userId": 11</w:t>
-      </w:r>
-    </w:p>
-    <w:p>
-      <w:pPr>
-        <w:rPr>
-          <w:rFonts w:ascii="Times New Roman" w:hAnsi="Times New Roman" w:cs="Times New Roman" w:hint="eastAsia"/>
+        <w:t>"</w:t>
+      </w:r>
+      <w:proofErr w:type="spellStart"/>
+      <w:proofErr w:type="gramStart"/>
+      <w:r>
+        <w:rPr>
+          <w:rFonts w:ascii="Times New Roman" w:hAnsi="Times New Roman" w:cs="Times New Roman"/>
+          <w:sz w:val="20"/>
+          <w:szCs w:val="20"/>
+        </w:rPr>
+        <w:t>userId</w:t>
+      </w:r>
+      <w:proofErr w:type="spellEnd"/>
+      <w:proofErr w:type="gramEnd"/>
+      <w:r>
+        <w:rPr>
+          <w:rFonts w:ascii="Times New Roman" w:hAnsi="Times New Roman" w:cs="Times New Roman"/>
+          <w:sz w:val="20"/>
+          <w:szCs w:val="20"/>
+        </w:rPr>
+        <w:t>": 11</w:t>
+      </w:r>
+    </w:p>
+    <w:p>
+      <w:pPr>
+        <w:rPr>
+          <w:rFonts w:ascii="Times New Roman" w:hAnsi="Times New Roman" w:cs="Times New Roman"/>
           <w:sz w:val="20"/>
           <w:szCs w:val="20"/>
           <w:lang w:eastAsia="zh-HK"/>
@@ -1138,7 +1315,27 @@
           <w:szCs w:val="20"/>
         </w:rPr>
         <w:tab/>
-        <w:t>"userFanList": [{</w:t>
+        <w:t>"</w:t>
+      </w:r>
+      <w:proofErr w:type="spellStart"/>
+      <w:proofErr w:type="gramStart"/>
+      <w:r>
+        <w:rPr>
+          <w:rFonts w:ascii="Times New Roman" w:hAnsi="Times New Roman" w:cs="Times New Roman"/>
+          <w:sz w:val="20"/>
+          <w:szCs w:val="20"/>
+        </w:rPr>
+        <w:t>userFanList</w:t>
+      </w:r>
+      <w:proofErr w:type="spellEnd"/>
+      <w:proofErr w:type="gramEnd"/>
+      <w:r>
+        <w:rPr>
+          <w:rFonts w:ascii="Times New Roman" w:hAnsi="Times New Roman" w:cs="Times New Roman"/>
+          <w:sz w:val="20"/>
+          <w:szCs w:val="20"/>
+        </w:rPr>
+        <w:t>": [{</w:t>
       </w:r>
     </w:p>
     <w:p>
@@ -1164,7 +1361,27 @@
           <w:szCs w:val="20"/>
         </w:rPr>
         <w:tab/>
-        <w:t>"fanRealName": "Jacob Yu",</w:t>
+        <w:t>"</w:t>
+      </w:r>
+      <w:proofErr w:type="spellStart"/>
+      <w:proofErr w:type="gramStart"/>
+      <w:r>
+        <w:rPr>
+          <w:rFonts w:ascii="Times New Roman" w:hAnsi="Times New Roman" w:cs="Times New Roman"/>
+          <w:sz w:val="20"/>
+          <w:szCs w:val="20"/>
+        </w:rPr>
+        <w:t>fanRealName</w:t>
+      </w:r>
+      <w:proofErr w:type="spellEnd"/>
+      <w:proofErr w:type="gramEnd"/>
+      <w:r>
+        <w:rPr>
+          <w:rFonts w:ascii="Times New Roman" w:hAnsi="Times New Roman" w:cs="Times New Roman"/>
+          <w:sz w:val="20"/>
+          <w:szCs w:val="20"/>
+        </w:rPr>
+        <w:t>": "Jacob Yu",</w:t>
       </w:r>
     </w:p>
     <w:p>
@@ -1190,23 +1407,44 @@
           <w:szCs w:val="20"/>
         </w:rPr>
         <w:tab/>
-        <w:t>"fanUserId": 12,</w:t>
-      </w:r>
-    </w:p>
-    <w:p>
-      <w:pPr>
-        <w:rPr>
-          <w:rFonts w:ascii="Times New Roman" w:hAnsi="Times New Roman" w:cs="Times New Roman"/>
-          <w:sz w:val="20"/>
-          <w:szCs w:val="20"/>
-        </w:rPr>
-      </w:pPr>
-      <w:r>
-        <w:rPr>
-          <w:rFonts w:ascii="Times New Roman" w:hAnsi="Times New Roman" w:cs="Times New Roman"/>
-          <w:sz w:val="20"/>
-          <w:szCs w:val="20"/>
-        </w:rPr>
+        <w:t>"</w:t>
+      </w:r>
+      <w:proofErr w:type="spellStart"/>
+      <w:proofErr w:type="gramStart"/>
+      <w:r>
+        <w:rPr>
+          <w:rFonts w:ascii="Times New Roman" w:hAnsi="Times New Roman" w:cs="Times New Roman"/>
+          <w:sz w:val="20"/>
+          <w:szCs w:val="20"/>
+        </w:rPr>
+        <w:t>fanUserId</w:t>
+      </w:r>
+      <w:proofErr w:type="spellEnd"/>
+      <w:proofErr w:type="gramEnd"/>
+      <w:r>
+        <w:rPr>
+          <w:rFonts w:ascii="Times New Roman" w:hAnsi="Times New Roman" w:cs="Times New Roman"/>
+          <w:sz w:val="20"/>
+          <w:szCs w:val="20"/>
+        </w:rPr>
+        <w:t>": 12,</w:t>
+      </w:r>
+    </w:p>
+    <w:p>
+      <w:pPr>
+        <w:rPr>
+          <w:rFonts w:ascii="Times New Roman" w:hAnsi="Times New Roman" w:cs="Times New Roman"/>
+          <w:sz w:val="20"/>
+          <w:szCs w:val="20"/>
+        </w:rPr>
+      </w:pPr>
+      <w:r>
+        <w:rPr>
+          <w:rFonts w:ascii="Times New Roman" w:hAnsi="Times New Roman" w:cs="Times New Roman"/>
+          <w:sz w:val="20"/>
+          <w:szCs w:val="20"/>
+        </w:rPr>
+        <w:lastRenderedPageBreak/>
         <w:tab/>
       </w:r>
       <w:r>
@@ -1216,7 +1454,27 @@
           <w:szCs w:val="20"/>
         </w:rPr>
         <w:tab/>
-        <w:t>"fanStatus": 1</w:t>
+        <w:t>"</w:t>
+      </w:r>
+      <w:proofErr w:type="spellStart"/>
+      <w:proofErr w:type="gramStart"/>
+      <w:r>
+        <w:rPr>
+          <w:rFonts w:ascii="Times New Roman" w:hAnsi="Times New Roman" w:cs="Times New Roman"/>
+          <w:sz w:val="20"/>
+          <w:szCs w:val="20"/>
+        </w:rPr>
+        <w:t>fanStatus</w:t>
+      </w:r>
+      <w:proofErr w:type="spellEnd"/>
+      <w:proofErr w:type="gramEnd"/>
+      <w:r>
+        <w:rPr>
+          <w:rFonts w:ascii="Times New Roman" w:hAnsi="Times New Roman" w:cs="Times New Roman"/>
+          <w:sz w:val="20"/>
+          <w:szCs w:val="20"/>
+        </w:rPr>
+        <w:t>": 1</w:t>
       </w:r>
     </w:p>
     <w:p>
@@ -1278,7 +1536,27 @@
           <w:szCs w:val="20"/>
         </w:rPr>
         <w:tab/>
-        <w:t>"fanRealName": "Ethan Lu",</w:t>
+        <w:t>"</w:t>
+      </w:r>
+      <w:proofErr w:type="spellStart"/>
+      <w:proofErr w:type="gramStart"/>
+      <w:r>
+        <w:rPr>
+          <w:rFonts w:ascii="Times New Roman" w:hAnsi="Times New Roman" w:cs="Times New Roman"/>
+          <w:sz w:val="20"/>
+          <w:szCs w:val="20"/>
+        </w:rPr>
+        <w:t>fanRealName</w:t>
+      </w:r>
+      <w:proofErr w:type="spellEnd"/>
+      <w:proofErr w:type="gramEnd"/>
+      <w:r>
+        <w:rPr>
+          <w:rFonts w:ascii="Times New Roman" w:hAnsi="Times New Roman" w:cs="Times New Roman"/>
+          <w:sz w:val="20"/>
+          <w:szCs w:val="20"/>
+        </w:rPr>
+        <w:t>": "Ethan Lu",</w:t>
       </w:r>
     </w:p>
     <w:p>
@@ -1304,13 +1582,33 @@
           <w:szCs w:val="20"/>
         </w:rPr>
         <w:tab/>
-        <w:t>"fanUserId": 13,</w:t>
-      </w:r>
-    </w:p>
-    <w:p>
-      <w:pPr>
-        <w:rPr>
-          <w:rFonts w:ascii="Times New Roman" w:hAnsi="Times New Roman" w:cs="Times New Roman" w:hint="eastAsia"/>
+        <w:t>"</w:t>
+      </w:r>
+      <w:proofErr w:type="spellStart"/>
+      <w:proofErr w:type="gramStart"/>
+      <w:r>
+        <w:rPr>
+          <w:rFonts w:ascii="Times New Roman" w:hAnsi="Times New Roman" w:cs="Times New Roman"/>
+          <w:sz w:val="20"/>
+          <w:szCs w:val="20"/>
+        </w:rPr>
+        <w:t>fanUserId</w:t>
+      </w:r>
+      <w:proofErr w:type="spellEnd"/>
+      <w:proofErr w:type="gramEnd"/>
+      <w:r>
+        <w:rPr>
+          <w:rFonts w:ascii="Times New Roman" w:hAnsi="Times New Roman" w:cs="Times New Roman"/>
+          <w:sz w:val="20"/>
+          <w:szCs w:val="20"/>
+        </w:rPr>
+        <w:t>": 13,</w:t>
+      </w:r>
+    </w:p>
+    <w:p>
+      <w:pPr>
+        <w:rPr>
+          <w:rFonts w:ascii="Times New Roman" w:hAnsi="Times New Roman" w:cs="Times New Roman"/>
           <w:sz w:val="20"/>
           <w:szCs w:val="20"/>
           <w:lang w:eastAsia="zh-HK"/>
@@ -1322,7 +1620,6 @@
           <w:sz w:val="20"/>
           <w:szCs w:val="20"/>
         </w:rPr>
-        <w:lastRenderedPageBreak/>
         <w:tab/>
       </w:r>
       <w:r>
@@ -1332,7 +1629,27 @@
           <w:szCs w:val="20"/>
         </w:rPr>
         <w:tab/>
-        <w:t xml:space="preserve">"fanStatus": </w:t>
+        <w:t>"</w:t>
+      </w:r>
+      <w:proofErr w:type="spellStart"/>
+      <w:proofErr w:type="gramStart"/>
+      <w:r>
+        <w:rPr>
+          <w:rFonts w:ascii="Times New Roman" w:hAnsi="Times New Roman" w:cs="Times New Roman"/>
+          <w:sz w:val="20"/>
+          <w:szCs w:val="20"/>
+        </w:rPr>
+        <w:t>fanStatus</w:t>
+      </w:r>
+      <w:proofErr w:type="spellEnd"/>
+      <w:proofErr w:type="gramEnd"/>
+      <w:r>
+        <w:rPr>
+          <w:rFonts w:ascii="Times New Roman" w:hAnsi="Times New Roman" w:cs="Times New Roman"/>
+          <w:sz w:val="20"/>
+          <w:szCs w:val="20"/>
+        </w:rPr>
+        <w:t xml:space="preserve">": </w:t>
       </w:r>
       <w:r>
         <w:rPr>
@@ -1403,7 +1720,45 @@
           <w:szCs w:val="20"/>
         </w:rPr>
         <w:tab/>
-        <w:t>"fanRealName": "Michael Pui",</w:t>
+        <w:t>"</w:t>
+      </w:r>
+      <w:proofErr w:type="spellStart"/>
+      <w:proofErr w:type="gramStart"/>
+      <w:r>
+        <w:rPr>
+          <w:rFonts w:ascii="Times New Roman" w:hAnsi="Times New Roman" w:cs="Times New Roman"/>
+          <w:sz w:val="20"/>
+          <w:szCs w:val="20"/>
+        </w:rPr>
+        <w:t>fanRealName</w:t>
+      </w:r>
+      <w:proofErr w:type="spellEnd"/>
+      <w:proofErr w:type="gramEnd"/>
+      <w:r>
+        <w:rPr>
+          <w:rFonts w:ascii="Times New Roman" w:hAnsi="Times New Roman" w:cs="Times New Roman"/>
+          <w:sz w:val="20"/>
+          <w:szCs w:val="20"/>
+        </w:rPr>
+        <w:t xml:space="preserve">": "Michael </w:t>
+      </w:r>
+      <w:proofErr w:type="spellStart"/>
+      <w:r>
+        <w:rPr>
+          <w:rFonts w:ascii="Times New Roman" w:hAnsi="Times New Roman" w:cs="Times New Roman"/>
+          <w:sz w:val="20"/>
+          <w:szCs w:val="20"/>
+        </w:rPr>
+        <w:t>Pui</w:t>
+      </w:r>
+      <w:proofErr w:type="spellEnd"/>
+      <w:r>
+        <w:rPr>
+          <w:rFonts w:ascii="Times New Roman" w:hAnsi="Times New Roman" w:cs="Times New Roman"/>
+          <w:sz w:val="20"/>
+          <w:szCs w:val="20"/>
+        </w:rPr>
+        <w:t>",</w:t>
       </w:r>
     </w:p>
     <w:p>
@@ -1429,7 +1784,27 @@
           <w:szCs w:val="20"/>
         </w:rPr>
         <w:tab/>
-        <w:t>"fanUserId": 14,</w:t>
+        <w:t>"</w:t>
+      </w:r>
+      <w:proofErr w:type="spellStart"/>
+      <w:proofErr w:type="gramStart"/>
+      <w:r>
+        <w:rPr>
+          <w:rFonts w:ascii="Times New Roman" w:hAnsi="Times New Roman" w:cs="Times New Roman"/>
+          <w:sz w:val="20"/>
+          <w:szCs w:val="20"/>
+        </w:rPr>
+        <w:t>fanUserId</w:t>
+      </w:r>
+      <w:proofErr w:type="spellEnd"/>
+      <w:proofErr w:type="gramEnd"/>
+      <w:r>
+        <w:rPr>
+          <w:rFonts w:ascii="Times New Roman" w:hAnsi="Times New Roman" w:cs="Times New Roman"/>
+          <w:sz w:val="20"/>
+          <w:szCs w:val="20"/>
+        </w:rPr>
+        <w:t>": 14,</w:t>
       </w:r>
     </w:p>
     <w:p>
@@ -1455,7 +1830,27 @@
           <w:szCs w:val="20"/>
         </w:rPr>
         <w:tab/>
-        <w:t>"fanStatus": 1</w:t>
+        <w:t>"</w:t>
+      </w:r>
+      <w:proofErr w:type="spellStart"/>
+      <w:proofErr w:type="gramStart"/>
+      <w:r>
+        <w:rPr>
+          <w:rFonts w:ascii="Times New Roman" w:hAnsi="Times New Roman" w:cs="Times New Roman"/>
+          <w:sz w:val="20"/>
+          <w:szCs w:val="20"/>
+        </w:rPr>
+        <w:t>fanStatus</w:t>
+      </w:r>
+      <w:proofErr w:type="spellEnd"/>
+      <w:proofErr w:type="gramEnd"/>
+      <w:r>
+        <w:rPr>
+          <w:rFonts w:ascii="Times New Roman" w:hAnsi="Times New Roman" w:cs="Times New Roman"/>
+          <w:sz w:val="20"/>
+          <w:szCs w:val="20"/>
+        </w:rPr>
+        <w:t>": 1</w:t>
       </w:r>
     </w:p>
     <w:p>
@@ -1479,7 +1874,7 @@
     <w:p>
       <w:pPr>
         <w:rPr>
-          <w:rFonts w:ascii="Times New Roman" w:hAnsi="Times New Roman" w:cs="Times New Roman" w:hint="eastAsia"/>
+          <w:rFonts w:ascii="Times New Roman" w:hAnsi="Times New Roman" w:cs="Times New Roman"/>
           <w:lang w:eastAsia="zh-HK"/>
         </w:rPr>
       </w:pPr>
@@ -1536,15 +1931,7 @@
           <w:rFonts w:hint="eastAsia"/>
           <w:lang w:eastAsia="zh-HK"/>
         </w:rPr>
-        <w:t>viewing</w:t>
-      </w:r>
-      <w:r>
-        <w:rPr>
-          <w:rStyle w:val="Emphasis"/>
-          <w:rFonts w:hint="eastAsia"/>
-          <w:lang w:eastAsia="zh-HK"/>
-        </w:rPr>
-        <w:t xml:space="preserve"> </w:t>
+        <w:t xml:space="preserve">viewing </w:t>
       </w:r>
       <w:r>
         <w:rPr>
@@ -1665,7 +2052,7 @@
         </w:numPr>
         <w:ind w:leftChars="0"/>
         <w:rPr>
-          <w:rFonts w:ascii="Times New Roman" w:hAnsi="Times New Roman" w:cs="Times New Roman"/>
+          <w:rFonts w:ascii="Times New Roman" w:hAnsi="Times New Roman" w:cs="Times New Roman" w:hint="eastAsia"/>
           <w:sz w:val="20"/>
           <w:szCs w:val="20"/>
         </w:rPr>
@@ -1678,6 +2065,174 @@
         </w:rPr>
         <w:t>Input and Output Format: JSON</w:t>
       </w:r>
+    </w:p>
+    <w:p>
+      <w:pPr>
+        <w:pStyle w:val="ListParagraph"/>
+        <w:numPr>
+          <w:ilvl w:val="0"/>
+          <w:numId w:val="2"/>
+        </w:numPr>
+        <w:ind w:leftChars="0"/>
+        <w:rPr>
+          <w:rFonts w:ascii="Times New Roman" w:hAnsi="Times New Roman" w:cs="Times New Roman"/>
+          <w:sz w:val="20"/>
+          <w:szCs w:val="20"/>
+        </w:rPr>
+      </w:pPr>
+      <w:r>
+        <w:rPr>
+          <w:rFonts w:ascii="Times New Roman" w:hAnsi="Times New Roman" w:cs="Times New Roman" w:hint="eastAsia"/>
+          <w:sz w:val="20"/>
+          <w:szCs w:val="20"/>
+        </w:rPr>
+        <w:t>Method: POST</w:t>
+      </w:r>
+    </w:p>
+    <w:p>
+      <w:pPr>
+        <w:pStyle w:val="ListParagraph"/>
+        <w:numPr>
+          <w:ilvl w:val="0"/>
+          <w:numId w:val="2"/>
+        </w:numPr>
+        <w:ind w:leftChars="0"/>
+        <w:rPr>
+          <w:rFonts w:ascii="Times New Roman" w:hAnsi="Times New Roman" w:cs="Times New Roman" w:hint="eastAsia"/>
+          <w:sz w:val="20"/>
+          <w:szCs w:val="20"/>
+        </w:rPr>
+      </w:pPr>
+      <w:r>
+        <w:rPr>
+          <w:rFonts w:ascii="Times New Roman" w:hAnsi="Times New Roman" w:cs="Times New Roman" w:hint="eastAsia"/>
+          <w:sz w:val="20"/>
+          <w:szCs w:val="20"/>
+        </w:rPr>
+        <w:t>Content-Type: application/</w:t>
+      </w:r>
+      <w:proofErr w:type="spellStart"/>
+      <w:r>
+        <w:rPr>
+          <w:rFonts w:ascii="Times New Roman" w:hAnsi="Times New Roman" w:cs="Times New Roman" w:hint="eastAsia"/>
+          <w:sz w:val="20"/>
+          <w:szCs w:val="20"/>
+        </w:rPr>
+        <w:t>json</w:t>
+      </w:r>
+      <w:proofErr w:type="spellEnd"/>
+    </w:p>
+    <w:p>
+      <w:pPr>
+        <w:pStyle w:val="ListParagraph"/>
+        <w:numPr>
+          <w:ilvl w:val="0"/>
+          <w:numId w:val="2"/>
+        </w:numPr>
+        <w:ind w:leftChars="0"/>
+        <w:rPr>
+          <w:rFonts w:ascii="Times New Roman" w:hAnsi="Times New Roman" w:cs="Times New Roman" w:hint="eastAsia"/>
+          <w:sz w:val="20"/>
+          <w:szCs w:val="20"/>
+        </w:rPr>
+      </w:pPr>
+      <w:r>
+        <w:rPr>
+          <w:rFonts w:ascii="Times New Roman" w:hAnsi="Times New Roman" w:cs="Times New Roman" w:hint="eastAsia"/>
+          <w:sz w:val="20"/>
+          <w:szCs w:val="20"/>
+        </w:rPr>
+        <w:t>Accept: application/</w:t>
+      </w:r>
+      <w:proofErr w:type="spellStart"/>
+      <w:r>
+        <w:rPr>
+          <w:rFonts w:ascii="Times New Roman" w:hAnsi="Times New Roman" w:cs="Times New Roman" w:hint="eastAsia"/>
+          <w:sz w:val="20"/>
+          <w:szCs w:val="20"/>
+        </w:rPr>
+        <w:t>json</w:t>
+      </w:r>
+      <w:proofErr w:type="spellEnd"/>
+    </w:p>
+    <w:p>
+      <w:pPr>
+        <w:pStyle w:val="ListParagraph"/>
+        <w:numPr>
+          <w:ilvl w:val="0"/>
+          <w:numId w:val="2"/>
+        </w:numPr>
+        <w:ind w:leftChars="0"/>
+        <w:rPr>
+          <w:rFonts w:ascii="Times New Roman" w:hAnsi="Times New Roman" w:cs="Times New Roman"/>
+          <w:sz w:val="20"/>
+          <w:szCs w:val="20"/>
+        </w:rPr>
+      </w:pPr>
+      <w:r>
+        <w:rPr>
+          <w:rFonts w:ascii="Times New Roman" w:hAnsi="Times New Roman" w:cs="Times New Roman" w:hint="eastAsia"/>
+          <w:sz w:val="20"/>
+          <w:szCs w:val="20"/>
+        </w:rPr>
+        <w:t>Input</w:t>
+      </w:r>
+      <w:r>
+        <w:rPr>
+          <w:rFonts w:ascii="Times New Roman" w:hAnsi="Times New Roman" w:cs="Times New Roman" w:hint="eastAsia"/>
+          <w:sz w:val="20"/>
+          <w:szCs w:val="20"/>
+        </w:rPr>
+        <w:t xml:space="preserve"> Format: JSON</w:t>
+      </w:r>
+    </w:p>
+    <w:p>
+      <w:pPr>
+        <w:pStyle w:val="ListParagraph"/>
+        <w:numPr>
+          <w:ilvl w:val="0"/>
+          <w:numId w:val="2"/>
+        </w:numPr>
+        <w:ind w:leftChars="0"/>
+        <w:rPr>
+          <w:rFonts w:ascii="Times New Roman" w:hAnsi="Times New Roman" w:cs="Times New Roman"/>
+          <w:sz w:val="20"/>
+          <w:szCs w:val="20"/>
+        </w:rPr>
+      </w:pPr>
+      <w:r>
+        <w:rPr>
+          <w:rFonts w:ascii="Times New Roman" w:hAnsi="Times New Roman" w:cs="Times New Roman" w:hint="eastAsia"/>
+          <w:sz w:val="20"/>
+          <w:szCs w:val="20"/>
+        </w:rPr>
+        <w:t>Output Format:</w:t>
+      </w:r>
+      <w:r>
+        <w:rPr>
+          <w:rFonts w:ascii="Times New Roman" w:hAnsi="Times New Roman" w:cs="Times New Roman" w:hint="eastAsia"/>
+          <w:sz w:val="20"/>
+          <w:szCs w:val="20"/>
+        </w:rPr>
+        <w:t xml:space="preserve"> J</w:t>
+      </w:r>
+      <w:r>
+        <w:rPr>
+          <w:rFonts w:ascii="Times New Roman" w:hAnsi="Times New Roman" w:cs="Times New Roman" w:hint="eastAsia"/>
+          <w:sz w:val="20"/>
+          <w:szCs w:val="20"/>
+        </w:rPr>
+        <w:t>SON</w:t>
+      </w:r>
+    </w:p>
+    <w:p>
+      <w:pPr>
+        <w:rPr>
+          <w:rFonts w:ascii="Times New Roman" w:hAnsi="Times New Roman" w:cs="Times New Roman"/>
+          <w:sz w:val="20"/>
+          <w:szCs w:val="20"/>
+        </w:rPr>
+      </w:pPr>
     </w:p>
     <w:tbl>
       <w:tblPr>
@@ -1700,12 +2255,6 @@
           </w:tcPr>
           <w:p>
             <w:pPr>
-              <w:pStyle w:val="ListParagraph"/>
-              <w:numPr>
-                <w:ilvl w:val="0"/>
-                <w:numId w:val="2"/>
-              </w:numPr>
-              <w:ind w:leftChars="0"/>
               <w:rPr>
                 <w:rFonts w:ascii="Times New Roman" w:hAnsi="Times New Roman" w:cs="Times New Roman"/>
                 <w:b/>
@@ -1846,6 +2395,7 @@
                 <w:lang w:eastAsia="zh-HK"/>
               </w:rPr>
             </w:pPr>
+            <w:proofErr w:type="spellStart"/>
             <w:r>
               <w:rPr>
                 <w:rFonts w:ascii="Times New Roman" w:hAnsi="Times New Roman" w:cs="Times New Roman" w:hint="eastAsia"/>
@@ -1855,6 +2405,7 @@
               </w:rPr>
               <w:t>userId</w:t>
             </w:r>
+            <w:proofErr w:type="spellEnd"/>
           </w:p>
         </w:tc>
         <w:tc>
@@ -2087,6 +2638,7 @@
                 <w:szCs w:val="20"/>
               </w:rPr>
             </w:pPr>
+            <w:proofErr w:type="spellStart"/>
             <w:r>
               <w:rPr>
                 <w:rFonts w:ascii="Times New Roman" w:hAnsi="Times New Roman" w:cs="Times New Roman"/>
@@ -2095,6 +2647,7 @@
               </w:rPr>
               <w:t>fanUserId</w:t>
             </w:r>
+            <w:proofErr w:type="spellEnd"/>
           </w:p>
         </w:tc>
         <w:tc>
@@ -2104,7 +2657,7 @@
           <w:p>
             <w:pPr>
               <w:rPr>
-                <w:rFonts w:ascii="Times New Roman" w:hAnsi="Times New Roman" w:cs="Times New Roman" w:hint="eastAsia"/>
+                <w:rFonts w:ascii="Times New Roman" w:hAnsi="Times New Roman" w:cs="Times New Roman"/>
                 <w:sz w:val="20"/>
                 <w:szCs w:val="20"/>
                 <w:lang w:eastAsia="zh-HK"/>
@@ -2162,6 +2715,7 @@
                 <w:szCs w:val="20"/>
               </w:rPr>
             </w:pPr>
+            <w:proofErr w:type="spellStart"/>
             <w:r>
               <w:rPr>
                 <w:rFonts w:ascii="Times New Roman" w:hAnsi="Times New Roman" w:cs="Times New Roman"/>
@@ -2170,6 +2724,7 @@
               </w:rPr>
               <w:t>realName</w:t>
             </w:r>
+            <w:proofErr w:type="spellEnd"/>
           </w:p>
         </w:tc>
         <w:tc>
@@ -2179,19 +2734,19 @@
           <w:p>
             <w:pPr>
               <w:rPr>
+                <w:rFonts w:ascii="Times New Roman" w:hAnsi="Times New Roman" w:cs="Times New Roman"/>
+                <w:sz w:val="20"/>
+                <w:szCs w:val="20"/>
+                <w:lang w:eastAsia="zh-HK"/>
+              </w:rPr>
+            </w:pPr>
+            <w:r>
+              <w:rPr>
                 <w:rFonts w:ascii="Times New Roman" w:hAnsi="Times New Roman" w:cs="Times New Roman" w:hint="eastAsia"/>
                 <w:sz w:val="20"/>
                 <w:szCs w:val="20"/>
                 <w:lang w:eastAsia="zh-HK"/>
               </w:rPr>
-            </w:pPr>
-            <w:r>
-              <w:rPr>
-                <w:rFonts w:ascii="Times New Roman" w:hAnsi="Times New Roman" w:cs="Times New Roman" w:hint="eastAsia"/>
-                <w:sz w:val="20"/>
-                <w:szCs w:val="20"/>
-                <w:lang w:eastAsia="zh-HK"/>
-              </w:rPr>
               <w:t>String</w:t>
             </w:r>
           </w:p>
@@ -2203,7 +2758,7 @@
           <w:p>
             <w:pPr>
               <w:rPr>
-                <w:rFonts w:ascii="Times New Roman" w:hAnsi="Times New Roman" w:cs="Times New Roman" w:hint="eastAsia"/>
+                <w:rFonts w:ascii="Times New Roman" w:hAnsi="Times New Roman" w:cs="Times New Roman"/>
                 <w:sz w:val="20"/>
                 <w:szCs w:val="20"/>
                 <w:lang w:eastAsia="zh-HK"/>
@@ -2234,42 +2789,42 @@
           <w:p>
             <w:pPr>
               <w:rPr>
+                <w:rFonts w:ascii="Times New Roman" w:hAnsi="Times New Roman" w:cs="Times New Roman"/>
+                <w:sz w:val="20"/>
+                <w:szCs w:val="20"/>
+                <w:lang w:eastAsia="zh-HK"/>
+              </w:rPr>
+            </w:pPr>
+            <w:r>
+              <w:rPr>
+                <w:rFonts w:ascii="Times New Roman" w:hAnsi="Times New Roman" w:cs="Times New Roman"/>
+                <w:sz w:val="20"/>
+                <w:szCs w:val="20"/>
+              </w:rPr>
+              <w:t>photo</w:t>
+            </w:r>
+          </w:p>
+        </w:tc>
+        <w:tc>
+          <w:tcPr>
+            <w:tcW w:w="1261" w:type="dxa"/>
+          </w:tcPr>
+          <w:p>
+            <w:pPr>
+              <w:rPr>
+                <w:rFonts w:ascii="Times New Roman" w:hAnsi="Times New Roman" w:cs="Times New Roman"/>
+                <w:sz w:val="20"/>
+                <w:szCs w:val="20"/>
+                <w:lang w:eastAsia="zh-HK"/>
+              </w:rPr>
+            </w:pPr>
+            <w:r>
+              <w:rPr>
                 <w:rFonts w:ascii="Times New Roman" w:hAnsi="Times New Roman" w:cs="Times New Roman" w:hint="eastAsia"/>
                 <w:sz w:val="20"/>
                 <w:szCs w:val="20"/>
                 <w:lang w:eastAsia="zh-HK"/>
               </w:rPr>
-            </w:pPr>
-            <w:r>
-              <w:rPr>
-                <w:rFonts w:ascii="Times New Roman" w:hAnsi="Times New Roman" w:cs="Times New Roman"/>
-                <w:sz w:val="20"/>
-                <w:szCs w:val="20"/>
-              </w:rPr>
-              <w:t>photo</w:t>
-            </w:r>
-          </w:p>
-        </w:tc>
-        <w:tc>
-          <w:tcPr>
-            <w:tcW w:w="1261" w:type="dxa"/>
-          </w:tcPr>
-          <w:p>
-            <w:pPr>
-              <w:rPr>
-                <w:rFonts w:ascii="Times New Roman" w:hAnsi="Times New Roman" w:cs="Times New Roman" w:hint="eastAsia"/>
-                <w:sz w:val="20"/>
-                <w:szCs w:val="20"/>
-                <w:lang w:eastAsia="zh-HK"/>
-              </w:rPr>
-            </w:pPr>
-            <w:r>
-              <w:rPr>
-                <w:rFonts w:ascii="Times New Roman" w:hAnsi="Times New Roman" w:cs="Times New Roman" w:hint="eastAsia"/>
-                <w:sz w:val="20"/>
-                <w:szCs w:val="20"/>
-                <w:lang w:eastAsia="zh-HK"/>
-              </w:rPr>
               <w:t>String</w:t>
             </w:r>
           </w:p>
@@ -2281,7 +2836,7 @@
           <w:p>
             <w:pPr>
               <w:rPr>
-                <w:rFonts w:ascii="Times New Roman" w:hAnsi="Times New Roman" w:cs="Times New Roman" w:hint="eastAsia"/>
+                <w:rFonts w:ascii="Times New Roman" w:hAnsi="Times New Roman" w:cs="Times New Roman"/>
                 <w:sz w:val="20"/>
                 <w:szCs w:val="20"/>
                 <w:lang w:eastAsia="zh-HK"/>
@@ -2312,42 +2867,44 @@
           <w:p>
             <w:pPr>
               <w:rPr>
+                <w:rFonts w:ascii="Times New Roman" w:hAnsi="Times New Roman" w:cs="Times New Roman"/>
+                <w:sz w:val="20"/>
+                <w:szCs w:val="20"/>
+                <w:lang w:eastAsia="zh-HK"/>
+              </w:rPr>
+            </w:pPr>
+            <w:proofErr w:type="spellStart"/>
+            <w:r>
+              <w:rPr>
+                <w:rFonts w:ascii="Times New Roman" w:hAnsi="Times New Roman" w:cs="Times New Roman"/>
+                <w:sz w:val="20"/>
+                <w:szCs w:val="20"/>
+              </w:rPr>
+              <w:t>dateOfBirth</w:t>
+            </w:r>
+            <w:proofErr w:type="spellEnd"/>
+          </w:p>
+        </w:tc>
+        <w:tc>
+          <w:tcPr>
+            <w:tcW w:w="1261" w:type="dxa"/>
+          </w:tcPr>
+          <w:p>
+            <w:pPr>
+              <w:rPr>
+                <w:rFonts w:ascii="Times New Roman" w:hAnsi="Times New Roman" w:cs="Times New Roman"/>
+                <w:sz w:val="20"/>
+                <w:szCs w:val="20"/>
+                <w:lang w:eastAsia="zh-HK"/>
+              </w:rPr>
+            </w:pPr>
+            <w:r>
+              <w:rPr>
                 <w:rFonts w:ascii="Times New Roman" w:hAnsi="Times New Roman" w:cs="Times New Roman" w:hint="eastAsia"/>
                 <w:sz w:val="20"/>
                 <w:szCs w:val="20"/>
                 <w:lang w:eastAsia="zh-HK"/>
               </w:rPr>
-            </w:pPr>
-            <w:r>
-              <w:rPr>
-                <w:rFonts w:ascii="Times New Roman" w:hAnsi="Times New Roman" w:cs="Times New Roman"/>
-                <w:sz w:val="20"/>
-                <w:szCs w:val="20"/>
-              </w:rPr>
-              <w:t>dateOfBirth</w:t>
-            </w:r>
-          </w:p>
-        </w:tc>
-        <w:tc>
-          <w:tcPr>
-            <w:tcW w:w="1261" w:type="dxa"/>
-          </w:tcPr>
-          <w:p>
-            <w:pPr>
-              <w:rPr>
-                <w:rFonts w:ascii="Times New Roman" w:hAnsi="Times New Roman" w:cs="Times New Roman" w:hint="eastAsia"/>
-                <w:sz w:val="20"/>
-                <w:szCs w:val="20"/>
-                <w:lang w:eastAsia="zh-HK"/>
-              </w:rPr>
-            </w:pPr>
-            <w:r>
-              <w:rPr>
-                <w:rFonts w:ascii="Times New Roman" w:hAnsi="Times New Roman" w:cs="Times New Roman" w:hint="eastAsia"/>
-                <w:sz w:val="20"/>
-                <w:szCs w:val="20"/>
-                <w:lang w:eastAsia="zh-HK"/>
-              </w:rPr>
               <w:t>Date</w:t>
             </w:r>
           </w:p>
@@ -2359,7 +2916,7 @@
           <w:p>
             <w:pPr>
               <w:rPr>
-                <w:rFonts w:ascii="Times New Roman" w:hAnsi="Times New Roman" w:cs="Times New Roman" w:hint="eastAsia"/>
+                <w:rFonts w:ascii="Times New Roman" w:hAnsi="Times New Roman" w:cs="Times New Roman"/>
                 <w:sz w:val="20"/>
                 <w:szCs w:val="20"/>
                 <w:lang w:eastAsia="zh-HK"/>
@@ -2460,13 +3017,33 @@
           <w:szCs w:val="20"/>
         </w:rPr>
         <w:tab/>
-        <w:t>"userId": 11</w:t>
-      </w:r>
-    </w:p>
-    <w:p>
-      <w:pPr>
-        <w:rPr>
-          <w:rFonts w:ascii="Times New Roman" w:hAnsi="Times New Roman" w:cs="Times New Roman" w:hint="eastAsia"/>
+        <w:t>"</w:t>
+      </w:r>
+      <w:proofErr w:type="spellStart"/>
+      <w:proofErr w:type="gramStart"/>
+      <w:r>
+        <w:rPr>
+          <w:rFonts w:ascii="Times New Roman" w:hAnsi="Times New Roman" w:cs="Times New Roman"/>
+          <w:sz w:val="20"/>
+          <w:szCs w:val="20"/>
+        </w:rPr>
+        <w:t>userId</w:t>
+      </w:r>
+      <w:proofErr w:type="spellEnd"/>
+      <w:proofErr w:type="gramEnd"/>
+      <w:r>
+        <w:rPr>
+          <w:rFonts w:ascii="Times New Roman" w:hAnsi="Times New Roman" w:cs="Times New Roman"/>
+          <w:sz w:val="20"/>
+          <w:szCs w:val="20"/>
+        </w:rPr>
+        <w:t>": 11</w:t>
+      </w:r>
+    </w:p>
+    <w:p>
+      <w:pPr>
+        <w:rPr>
+          <w:rFonts w:ascii="Times New Roman" w:hAnsi="Times New Roman" w:cs="Times New Roman"/>
           <w:sz w:val="20"/>
           <w:szCs w:val="20"/>
           <w:lang w:eastAsia="zh-HK"/>
@@ -2534,7 +3111,27 @@
           <w:szCs w:val="20"/>
         </w:rPr>
         <w:tab/>
-        <w:t>"fanUserId": 11,</w:t>
+        <w:t>"</w:t>
+      </w:r>
+      <w:proofErr w:type="spellStart"/>
+      <w:proofErr w:type="gramStart"/>
+      <w:r>
+        <w:rPr>
+          <w:rFonts w:ascii="Times New Roman" w:hAnsi="Times New Roman" w:cs="Times New Roman"/>
+          <w:sz w:val="20"/>
+          <w:szCs w:val="20"/>
+        </w:rPr>
+        <w:t>fanUserId</w:t>
+      </w:r>
+      <w:proofErr w:type="spellEnd"/>
+      <w:proofErr w:type="gramEnd"/>
+      <w:r>
+        <w:rPr>
+          <w:rFonts w:ascii="Times New Roman" w:hAnsi="Times New Roman" w:cs="Times New Roman"/>
+          <w:sz w:val="20"/>
+          <w:szCs w:val="20"/>
+        </w:rPr>
+        <w:t>": 11,</w:t>
       </w:r>
     </w:p>
     <w:p>
@@ -2553,7 +3150,27 @@
           <w:szCs w:val="20"/>
         </w:rPr>
         <w:tab/>
-        <w:t>"realName": "Alison Wu",</w:t>
+        <w:t>"</w:t>
+      </w:r>
+      <w:proofErr w:type="spellStart"/>
+      <w:proofErr w:type="gramStart"/>
+      <w:r>
+        <w:rPr>
+          <w:rFonts w:ascii="Times New Roman" w:hAnsi="Times New Roman" w:cs="Times New Roman"/>
+          <w:sz w:val="20"/>
+          <w:szCs w:val="20"/>
+        </w:rPr>
+        <w:t>realName</w:t>
+      </w:r>
+      <w:proofErr w:type="spellEnd"/>
+      <w:proofErr w:type="gramEnd"/>
+      <w:r>
+        <w:rPr>
+          <w:rFonts w:ascii="Times New Roman" w:hAnsi="Times New Roman" w:cs="Times New Roman"/>
+          <w:sz w:val="20"/>
+          <w:szCs w:val="20"/>
+        </w:rPr>
+        <w:t>": "Alison Wu",</w:t>
       </w:r>
     </w:p>
     <w:p>
@@ -2572,7 +3189,25 @@
           <w:szCs w:val="20"/>
         </w:rPr>
         <w:tab/>
-        <w:t>"photo": null,</w:t>
+        <w:t>"</w:t>
+      </w:r>
+      <w:proofErr w:type="gramStart"/>
+      <w:r>
+        <w:rPr>
+          <w:rFonts w:ascii="Times New Roman" w:hAnsi="Times New Roman" w:cs="Times New Roman"/>
+          <w:sz w:val="20"/>
+          <w:szCs w:val="20"/>
+        </w:rPr>
+        <w:t>photo</w:t>
+      </w:r>
+      <w:proofErr w:type="gramEnd"/>
+      <w:r>
+        <w:rPr>
+          <w:rFonts w:ascii="Times New Roman" w:hAnsi="Times New Roman" w:cs="Times New Roman"/>
+          <w:sz w:val="20"/>
+          <w:szCs w:val="20"/>
+        </w:rPr>
+        <w:t>": null,</w:t>
       </w:r>
     </w:p>
     <w:p>
@@ -2591,14 +3226,34 @@
           <w:szCs w:val="20"/>
         </w:rPr>
         <w:tab/>
-        <w:t>"dateOfBirth": "1993-05-16"</w:t>
+        <w:t>"</w:t>
+      </w:r>
+      <w:proofErr w:type="spellStart"/>
+      <w:proofErr w:type="gramStart"/>
+      <w:r>
+        <w:rPr>
+          <w:rFonts w:ascii="Times New Roman" w:hAnsi="Times New Roman" w:cs="Times New Roman"/>
+          <w:sz w:val="20"/>
+          <w:szCs w:val="20"/>
+        </w:rPr>
+        <w:t>dateOfBirth</w:t>
+      </w:r>
+      <w:proofErr w:type="spellEnd"/>
+      <w:proofErr w:type="gramEnd"/>
+      <w:r>
+        <w:rPr>
+          <w:rFonts w:ascii="Times New Roman" w:hAnsi="Times New Roman" w:cs="Times New Roman"/>
+          <w:sz w:val="20"/>
+          <w:szCs w:val="20"/>
+        </w:rPr>
+        <w:t>": "1993-05-16"</w:t>
       </w:r>
     </w:p>
     <w:p>
       <w:pPr>
         <w:widowControl/>
         <w:rPr>
-          <w:rFonts w:ascii="Times New Roman" w:hAnsi="Times New Roman" w:cs="Times New Roman" w:hint="eastAsia"/>
+          <w:rFonts w:ascii="Times New Roman" w:hAnsi="Times New Roman" w:cs="Times New Roman"/>
           <w:sz w:val="20"/>
           <w:szCs w:val="20"/>
           <w:lang w:eastAsia="zh-HK"/>
@@ -2773,8 +3428,148 @@
           <w:sz w:val="20"/>
           <w:szCs w:val="20"/>
         </w:rPr>
-        <w:t>Input and Output Format: JSON</w:t>
-      </w:r>
+        <w:t>Method: POST</w:t>
+      </w:r>
+    </w:p>
+    <w:p>
+      <w:pPr>
+        <w:pStyle w:val="ListParagraph"/>
+        <w:numPr>
+          <w:ilvl w:val="0"/>
+          <w:numId w:val="2"/>
+        </w:numPr>
+        <w:ind w:leftChars="0"/>
+        <w:rPr>
+          <w:rFonts w:ascii="Times New Roman" w:hAnsi="Times New Roman" w:cs="Times New Roman" w:hint="eastAsia"/>
+          <w:sz w:val="20"/>
+          <w:szCs w:val="20"/>
+        </w:rPr>
+      </w:pPr>
+      <w:r>
+        <w:rPr>
+          <w:rFonts w:ascii="Times New Roman" w:hAnsi="Times New Roman" w:cs="Times New Roman" w:hint="eastAsia"/>
+          <w:sz w:val="20"/>
+          <w:szCs w:val="20"/>
+        </w:rPr>
+        <w:t>Content-Type: application/</w:t>
+      </w:r>
+      <w:proofErr w:type="spellStart"/>
+      <w:r>
+        <w:rPr>
+          <w:rFonts w:ascii="Times New Roman" w:hAnsi="Times New Roman" w:cs="Times New Roman" w:hint="eastAsia"/>
+          <w:sz w:val="20"/>
+          <w:szCs w:val="20"/>
+        </w:rPr>
+        <w:t>json</w:t>
+      </w:r>
+      <w:proofErr w:type="spellEnd"/>
+    </w:p>
+    <w:p>
+      <w:pPr>
+        <w:pStyle w:val="ListParagraph"/>
+        <w:numPr>
+          <w:ilvl w:val="0"/>
+          <w:numId w:val="2"/>
+        </w:numPr>
+        <w:ind w:leftChars="0"/>
+        <w:rPr>
+          <w:rFonts w:ascii="Times New Roman" w:hAnsi="Times New Roman" w:cs="Times New Roman" w:hint="eastAsia"/>
+          <w:sz w:val="20"/>
+          <w:szCs w:val="20"/>
+        </w:rPr>
+      </w:pPr>
+      <w:r>
+        <w:rPr>
+          <w:rFonts w:ascii="Times New Roman" w:hAnsi="Times New Roman" w:cs="Times New Roman" w:hint="eastAsia"/>
+          <w:sz w:val="20"/>
+          <w:szCs w:val="20"/>
+        </w:rPr>
+        <w:t>Accept: application/</w:t>
+      </w:r>
+      <w:proofErr w:type="spellStart"/>
+      <w:r>
+        <w:rPr>
+          <w:rFonts w:ascii="Times New Roman" w:hAnsi="Times New Roman" w:cs="Times New Roman" w:hint="eastAsia"/>
+          <w:sz w:val="20"/>
+          <w:szCs w:val="20"/>
+        </w:rPr>
+        <w:t>json</w:t>
+      </w:r>
+      <w:proofErr w:type="spellEnd"/>
+    </w:p>
+    <w:p>
+      <w:pPr>
+        <w:pStyle w:val="ListParagraph"/>
+        <w:numPr>
+          <w:ilvl w:val="0"/>
+          <w:numId w:val="2"/>
+        </w:numPr>
+        <w:ind w:leftChars="0"/>
+        <w:rPr>
+          <w:rFonts w:ascii="Times New Roman" w:hAnsi="Times New Roman" w:cs="Times New Roman"/>
+          <w:sz w:val="20"/>
+          <w:szCs w:val="20"/>
+        </w:rPr>
+      </w:pPr>
+      <w:r>
+        <w:rPr>
+          <w:rFonts w:ascii="Times New Roman" w:hAnsi="Times New Roman" w:cs="Times New Roman" w:hint="eastAsia"/>
+          <w:sz w:val="20"/>
+          <w:szCs w:val="20"/>
+        </w:rPr>
+        <w:t>Input</w:t>
+      </w:r>
+      <w:r>
+        <w:rPr>
+          <w:rFonts w:ascii="Times New Roman" w:hAnsi="Times New Roman" w:cs="Times New Roman" w:hint="eastAsia"/>
+          <w:sz w:val="20"/>
+          <w:szCs w:val="20"/>
+        </w:rPr>
+        <w:t xml:space="preserve"> Format: JSON</w:t>
+      </w:r>
+    </w:p>
+    <w:p>
+      <w:pPr>
+        <w:pStyle w:val="ListParagraph"/>
+        <w:numPr>
+          <w:ilvl w:val="0"/>
+          <w:numId w:val="2"/>
+        </w:numPr>
+        <w:ind w:leftChars="0"/>
+        <w:rPr>
+          <w:rFonts w:ascii="Times New Roman" w:hAnsi="Times New Roman" w:cs="Times New Roman" w:hint="eastAsia"/>
+          <w:sz w:val="20"/>
+          <w:szCs w:val="20"/>
+        </w:rPr>
+      </w:pPr>
+      <w:r>
+        <w:rPr>
+          <w:rFonts w:ascii="Times New Roman" w:hAnsi="Times New Roman" w:cs="Times New Roman" w:hint="eastAsia"/>
+          <w:sz w:val="20"/>
+          <w:szCs w:val="20"/>
+        </w:rPr>
+        <w:t>Output Format</w:t>
+      </w:r>
+      <w:bookmarkStart w:id="0" w:name="_GoBack"/>
+      <w:bookmarkEnd w:id="0"/>
+      <w:r>
+        <w:rPr>
+          <w:rFonts w:ascii="Times New Roman" w:hAnsi="Times New Roman" w:cs="Times New Roman" w:hint="eastAsia"/>
+          <w:sz w:val="20"/>
+          <w:szCs w:val="20"/>
+        </w:rPr>
+        <w:t>: JSON</w:t>
+      </w:r>
+    </w:p>
+    <w:p>
+      <w:pPr>
+        <w:ind w:left="480"/>
+        <w:rPr>
+          <w:rFonts w:ascii="Times New Roman" w:hAnsi="Times New Roman" w:cs="Times New Roman"/>
+          <w:sz w:val="20"/>
+          <w:szCs w:val="20"/>
+        </w:rPr>
+      </w:pPr>
     </w:p>
     <w:tbl>
       <w:tblPr>
@@ -2797,12 +3592,6 @@
           </w:tcPr>
           <w:p>
             <w:pPr>
-              <w:pStyle w:val="ListParagraph"/>
-              <w:numPr>
-                <w:ilvl w:val="0"/>
-                <w:numId w:val="2"/>
-              </w:numPr>
-              <w:ind w:leftChars="0"/>
               <w:rPr>
                 <w:rFonts w:ascii="Times New Roman" w:hAnsi="Times New Roman" w:cs="Times New Roman"/>
                 <w:b/>
@@ -2943,6 +3732,7 @@
                 <w:lang w:eastAsia="zh-HK"/>
               </w:rPr>
             </w:pPr>
+            <w:proofErr w:type="spellStart"/>
             <w:r>
               <w:rPr>
                 <w:rFonts w:ascii="Times New Roman" w:hAnsi="Times New Roman" w:cs="Times New Roman" w:hint="eastAsia"/>
@@ -2952,6 +3742,7 @@
               </w:rPr>
               <w:t>userId</w:t>
             </w:r>
+            <w:proofErr w:type="spellEnd"/>
           </w:p>
         </w:tc>
         <w:tc>
@@ -3040,42 +3831,44 @@
           <w:p>
             <w:pPr>
               <w:rPr>
+                <w:rFonts w:ascii="Times New Roman" w:hAnsi="Times New Roman" w:cs="Times New Roman"/>
+                <w:sz w:val="20"/>
+                <w:szCs w:val="20"/>
+                <w:lang w:eastAsia="zh-HK"/>
+              </w:rPr>
+            </w:pPr>
+            <w:proofErr w:type="spellStart"/>
+            <w:r>
+              <w:rPr>
+                <w:rFonts w:ascii="Times New Roman" w:hAnsi="Times New Roman" w:cs="Times New Roman"/>
+                <w:sz w:val="20"/>
+                <w:szCs w:val="20"/>
+              </w:rPr>
+              <w:t>userIdList</w:t>
+            </w:r>
+            <w:proofErr w:type="spellEnd"/>
+          </w:p>
+        </w:tc>
+        <w:tc>
+          <w:tcPr>
+            <w:tcW w:w="1266" w:type="dxa"/>
+          </w:tcPr>
+          <w:p>
+            <w:pPr>
+              <w:rPr>
+                <w:rFonts w:ascii="Times New Roman" w:hAnsi="Times New Roman" w:cs="Times New Roman"/>
+                <w:sz w:val="20"/>
+                <w:szCs w:val="20"/>
+                <w:lang w:eastAsia="zh-HK"/>
+              </w:rPr>
+            </w:pPr>
+            <w:r>
+              <w:rPr>
                 <w:rFonts w:ascii="Times New Roman" w:hAnsi="Times New Roman" w:cs="Times New Roman" w:hint="eastAsia"/>
                 <w:sz w:val="20"/>
                 <w:szCs w:val="20"/>
                 <w:lang w:eastAsia="zh-HK"/>
               </w:rPr>
-            </w:pPr>
-            <w:r>
-              <w:rPr>
-                <w:rFonts w:ascii="Times New Roman" w:hAnsi="Times New Roman" w:cs="Times New Roman"/>
-                <w:sz w:val="20"/>
-                <w:szCs w:val="20"/>
-              </w:rPr>
-              <w:t>userIdList</w:t>
-            </w:r>
-          </w:p>
-        </w:tc>
-        <w:tc>
-          <w:tcPr>
-            <w:tcW w:w="1266" w:type="dxa"/>
-          </w:tcPr>
-          <w:p>
-            <w:pPr>
-              <w:rPr>
-                <w:rFonts w:ascii="Times New Roman" w:hAnsi="Times New Roman" w:cs="Times New Roman" w:hint="eastAsia"/>
-                <w:sz w:val="20"/>
-                <w:szCs w:val="20"/>
-                <w:lang w:eastAsia="zh-HK"/>
-              </w:rPr>
-            </w:pPr>
-            <w:r>
-              <w:rPr>
-                <w:rFonts w:ascii="Times New Roman" w:hAnsi="Times New Roman" w:cs="Times New Roman" w:hint="eastAsia"/>
-                <w:sz w:val="20"/>
-                <w:szCs w:val="20"/>
-                <w:lang w:eastAsia="zh-HK"/>
-              </w:rPr>
               <w:t>Array of Integer</w:t>
             </w:r>
           </w:p>
@@ -3101,7 +3894,7 @@
           <w:p>
             <w:pPr>
               <w:rPr>
-                <w:rFonts w:ascii="Times New Roman" w:hAnsi="Times New Roman" w:cs="Times New Roman" w:hint="eastAsia"/>
+                <w:rFonts w:ascii="Times New Roman" w:hAnsi="Times New Roman" w:cs="Times New Roman"/>
                 <w:sz w:val="20"/>
                 <w:szCs w:val="20"/>
                 <w:lang w:eastAsia="zh-HK"/>
@@ -3280,6 +4073,7 @@
                 <w:szCs w:val="20"/>
               </w:rPr>
             </w:pPr>
+            <w:proofErr w:type="spellStart"/>
             <w:r>
               <w:rPr>
                 <w:rFonts w:ascii="Times New Roman" w:hAnsi="Times New Roman" w:cs="Times New Roman"/>
@@ -3288,6 +4082,7 @@
               </w:rPr>
               <w:t>responseStatus</w:t>
             </w:r>
+            <w:proofErr w:type="spellEnd"/>
           </w:p>
         </w:tc>
         <w:tc>
@@ -3297,19 +4092,19 @@
           <w:p>
             <w:pPr>
               <w:rPr>
+                <w:rFonts w:ascii="Times New Roman" w:hAnsi="Times New Roman" w:cs="Times New Roman"/>
+                <w:sz w:val="20"/>
+                <w:szCs w:val="20"/>
+                <w:lang w:eastAsia="zh-HK"/>
+              </w:rPr>
+            </w:pPr>
+            <w:r>
+              <w:rPr>
                 <w:rFonts w:ascii="Times New Roman" w:hAnsi="Times New Roman" w:cs="Times New Roman" w:hint="eastAsia"/>
                 <w:sz w:val="20"/>
                 <w:szCs w:val="20"/>
                 <w:lang w:eastAsia="zh-HK"/>
               </w:rPr>
-            </w:pPr>
-            <w:r>
-              <w:rPr>
-                <w:rFonts w:ascii="Times New Roman" w:hAnsi="Times New Roman" w:cs="Times New Roman" w:hint="eastAsia"/>
-                <w:sz w:val="20"/>
-                <w:szCs w:val="20"/>
-                <w:lang w:eastAsia="zh-HK"/>
-              </w:rPr>
               <w:t>String</w:t>
             </w:r>
           </w:p>
@@ -3321,7 +4116,7 @@
           <w:p>
             <w:pPr>
               <w:rPr>
-                <w:rFonts w:ascii="Times New Roman" w:hAnsi="Times New Roman" w:cs="Times New Roman" w:hint="eastAsia"/>
+                <w:rFonts w:ascii="Times New Roman" w:hAnsi="Times New Roman" w:cs="Times New Roman"/>
                 <w:sz w:val="20"/>
                 <w:szCs w:val="20"/>
                 <w:lang w:eastAsia="zh-HK"/>
@@ -3431,7 +4226,27 @@
           <w:szCs w:val="20"/>
         </w:rPr>
         <w:tab/>
-        <w:t>"userId": 11,</w:t>
+        <w:t>"</w:t>
+      </w:r>
+      <w:proofErr w:type="spellStart"/>
+      <w:proofErr w:type="gramStart"/>
+      <w:r>
+        <w:rPr>
+          <w:rFonts w:ascii="Times New Roman" w:hAnsi="Times New Roman" w:cs="Times New Roman"/>
+          <w:sz w:val="20"/>
+          <w:szCs w:val="20"/>
+        </w:rPr>
+        <w:t>userId</w:t>
+      </w:r>
+      <w:proofErr w:type="spellEnd"/>
+      <w:proofErr w:type="gramEnd"/>
+      <w:r>
+        <w:rPr>
+          <w:rFonts w:ascii="Times New Roman" w:hAnsi="Times New Roman" w:cs="Times New Roman"/>
+          <w:sz w:val="20"/>
+          <w:szCs w:val="20"/>
+        </w:rPr>
+        <w:t>": 11,</w:t>
       </w:r>
     </w:p>
     <w:p>
@@ -3449,7 +4264,27 @@
           <w:szCs w:val="20"/>
         </w:rPr>
         <w:tab/>
-        <w:t>"userIdList": [12,</w:t>
+        <w:t>"</w:t>
+      </w:r>
+      <w:proofErr w:type="spellStart"/>
+      <w:proofErr w:type="gramStart"/>
+      <w:r>
+        <w:rPr>
+          <w:rFonts w:ascii="Times New Roman" w:hAnsi="Times New Roman" w:cs="Times New Roman"/>
+          <w:sz w:val="20"/>
+          <w:szCs w:val="20"/>
+        </w:rPr>
+        <w:t>userIdList</w:t>
+      </w:r>
+      <w:proofErr w:type="spellEnd"/>
+      <w:proofErr w:type="gramEnd"/>
+      <w:r>
+        <w:rPr>
+          <w:rFonts w:ascii="Times New Roman" w:hAnsi="Times New Roman" w:cs="Times New Roman"/>
+          <w:sz w:val="20"/>
+          <w:szCs w:val="20"/>
+        </w:rPr>
+        <w:t>": [12,</w:t>
       </w:r>
       <w:r>
         <w:rPr>
@@ -3464,7 +4299,7 @@
     <w:p>
       <w:pPr>
         <w:rPr>
-          <w:rFonts w:ascii="Times New Roman" w:hAnsi="Times New Roman" w:cs="Times New Roman" w:hint="eastAsia"/>
+          <w:rFonts w:ascii="Times New Roman" w:hAnsi="Times New Roman" w:cs="Times New Roman"/>
           <w:b/>
           <w:sz w:val="20"/>
           <w:szCs w:val="20"/>
@@ -3542,14 +4377,34 @@
           <w:szCs w:val="20"/>
         </w:rPr>
         <w:tab/>
-        <w:t>"responseStatus": "success"</w:t>
+        <w:t>"</w:t>
+      </w:r>
+      <w:proofErr w:type="spellStart"/>
+      <w:proofErr w:type="gramStart"/>
+      <w:r>
+        <w:rPr>
+          <w:rFonts w:ascii="Times New Roman" w:hAnsi="Times New Roman" w:cs="Times New Roman"/>
+          <w:sz w:val="20"/>
+          <w:szCs w:val="20"/>
+        </w:rPr>
+        <w:t>responseStatus</w:t>
+      </w:r>
+      <w:proofErr w:type="spellEnd"/>
+      <w:proofErr w:type="gramEnd"/>
+      <w:r>
+        <w:rPr>
+          <w:rFonts w:ascii="Times New Roman" w:hAnsi="Times New Roman" w:cs="Times New Roman"/>
+          <w:sz w:val="20"/>
+          <w:szCs w:val="20"/>
+        </w:rPr>
+        <w:t>": "success"</w:t>
       </w:r>
     </w:p>
     <w:p>
       <w:pPr>
         <w:widowControl/>
         <w:rPr>
-          <w:rFonts w:ascii="Times New Roman" w:hAnsi="Times New Roman" w:cs="Times New Roman" w:hint="eastAsia"/>
+          <w:rFonts w:ascii="Times New Roman" w:hAnsi="Times New Roman" w:cs="Times New Roman"/>
           <w:sz w:val="20"/>
           <w:szCs w:val="20"/>
           <w:lang w:eastAsia="zh-HK"/>
@@ -3746,8 +4601,139 @@
           <w:sz w:val="20"/>
           <w:szCs w:val="20"/>
         </w:rPr>
-        <w:t>Input and Output Format: JSON</w:t>
-      </w:r>
+        <w:t>Method: POST</w:t>
+      </w:r>
+    </w:p>
+    <w:p>
+      <w:pPr>
+        <w:pStyle w:val="ListParagraph"/>
+        <w:numPr>
+          <w:ilvl w:val="0"/>
+          <w:numId w:val="2"/>
+        </w:numPr>
+        <w:ind w:leftChars="0"/>
+        <w:rPr>
+          <w:rFonts w:ascii="Times New Roman" w:hAnsi="Times New Roman" w:cs="Times New Roman" w:hint="eastAsia"/>
+          <w:sz w:val="20"/>
+          <w:szCs w:val="20"/>
+        </w:rPr>
+      </w:pPr>
+      <w:r>
+        <w:rPr>
+          <w:rFonts w:ascii="Times New Roman" w:hAnsi="Times New Roman" w:cs="Times New Roman" w:hint="eastAsia"/>
+          <w:sz w:val="20"/>
+          <w:szCs w:val="20"/>
+        </w:rPr>
+        <w:t>Content-Type: application/</w:t>
+      </w:r>
+      <w:proofErr w:type="spellStart"/>
+      <w:r>
+        <w:rPr>
+          <w:rFonts w:ascii="Times New Roman" w:hAnsi="Times New Roman" w:cs="Times New Roman" w:hint="eastAsia"/>
+          <w:sz w:val="20"/>
+          <w:szCs w:val="20"/>
+        </w:rPr>
+        <w:t>json</w:t>
+      </w:r>
+      <w:proofErr w:type="spellEnd"/>
+    </w:p>
+    <w:p>
+      <w:pPr>
+        <w:pStyle w:val="ListParagraph"/>
+        <w:numPr>
+          <w:ilvl w:val="0"/>
+          <w:numId w:val="2"/>
+        </w:numPr>
+        <w:ind w:leftChars="0"/>
+        <w:rPr>
+          <w:rFonts w:ascii="Times New Roman" w:hAnsi="Times New Roman" w:cs="Times New Roman" w:hint="eastAsia"/>
+          <w:sz w:val="20"/>
+          <w:szCs w:val="20"/>
+        </w:rPr>
+      </w:pPr>
+      <w:r>
+        <w:rPr>
+          <w:rFonts w:ascii="Times New Roman" w:hAnsi="Times New Roman" w:cs="Times New Roman" w:hint="eastAsia"/>
+          <w:sz w:val="20"/>
+          <w:szCs w:val="20"/>
+        </w:rPr>
+        <w:t>Accept: application/</w:t>
+      </w:r>
+      <w:proofErr w:type="spellStart"/>
+      <w:r>
+        <w:rPr>
+          <w:rFonts w:ascii="Times New Roman" w:hAnsi="Times New Roman" w:cs="Times New Roman" w:hint="eastAsia"/>
+          <w:sz w:val="20"/>
+          <w:szCs w:val="20"/>
+        </w:rPr>
+        <w:t>json</w:t>
+      </w:r>
+      <w:proofErr w:type="spellEnd"/>
+    </w:p>
+    <w:p>
+      <w:pPr>
+        <w:pStyle w:val="ListParagraph"/>
+        <w:numPr>
+          <w:ilvl w:val="0"/>
+          <w:numId w:val="2"/>
+        </w:numPr>
+        <w:ind w:leftChars="0"/>
+        <w:rPr>
+          <w:rFonts w:ascii="Times New Roman" w:hAnsi="Times New Roman" w:cs="Times New Roman"/>
+          <w:sz w:val="20"/>
+          <w:szCs w:val="20"/>
+        </w:rPr>
+      </w:pPr>
+      <w:r>
+        <w:rPr>
+          <w:rFonts w:ascii="Times New Roman" w:hAnsi="Times New Roman" w:cs="Times New Roman" w:hint="eastAsia"/>
+          <w:sz w:val="20"/>
+          <w:szCs w:val="20"/>
+        </w:rPr>
+        <w:t>Input</w:t>
+      </w:r>
+      <w:r>
+        <w:rPr>
+          <w:rFonts w:ascii="Times New Roman" w:hAnsi="Times New Roman" w:cs="Times New Roman" w:hint="eastAsia"/>
+          <w:sz w:val="20"/>
+          <w:szCs w:val="20"/>
+        </w:rPr>
+        <w:t xml:space="preserve"> Format: JSON</w:t>
+      </w:r>
+    </w:p>
+    <w:p>
+      <w:pPr>
+        <w:pStyle w:val="ListParagraph"/>
+        <w:numPr>
+          <w:ilvl w:val="0"/>
+          <w:numId w:val="2"/>
+        </w:numPr>
+        <w:ind w:leftChars="0"/>
+        <w:rPr>
+          <w:rFonts w:ascii="Times New Roman" w:hAnsi="Times New Roman" w:cs="Times New Roman" w:hint="eastAsia"/>
+          <w:sz w:val="20"/>
+          <w:szCs w:val="20"/>
+        </w:rPr>
+      </w:pPr>
+      <w:r>
+        <w:rPr>
+          <w:rFonts w:ascii="Times New Roman" w:hAnsi="Times New Roman" w:cs="Times New Roman" w:hint="eastAsia"/>
+          <w:sz w:val="20"/>
+          <w:szCs w:val="20"/>
+        </w:rPr>
+        <w:t>Output Format: JSON</w:t>
+      </w:r>
+    </w:p>
+    <w:p>
+      <w:pPr>
+        <w:pStyle w:val="ListParagraph"/>
+        <w:ind w:leftChars="0" w:left="960"/>
+        <w:rPr>
+          <w:rFonts w:ascii="Times New Roman" w:hAnsi="Times New Roman" w:cs="Times New Roman"/>
+          <w:sz w:val="20"/>
+          <w:szCs w:val="20"/>
+        </w:rPr>
+      </w:pPr>
     </w:p>
     <w:tbl>
       <w:tblPr>
@@ -3770,12 +4756,6 @@
           </w:tcPr>
           <w:p>
             <w:pPr>
-              <w:pStyle w:val="ListParagraph"/>
-              <w:numPr>
-                <w:ilvl w:val="0"/>
-                <w:numId w:val="2"/>
-              </w:numPr>
-              <w:ind w:leftChars="0"/>
               <w:rPr>
                 <w:rFonts w:ascii="Times New Roman" w:hAnsi="Times New Roman" w:cs="Times New Roman"/>
                 <w:b/>
@@ -3916,6 +4896,7 @@
                 <w:lang w:eastAsia="zh-HK"/>
               </w:rPr>
             </w:pPr>
+            <w:proofErr w:type="spellStart"/>
             <w:r>
               <w:rPr>
                 <w:rFonts w:ascii="Times New Roman" w:hAnsi="Times New Roman" w:cs="Times New Roman" w:hint="eastAsia"/>
@@ -3925,6 +4906,7 @@
               </w:rPr>
               <w:t>userId</w:t>
             </w:r>
+            <w:proofErr w:type="spellEnd"/>
           </w:p>
         </w:tc>
         <w:tc>
@@ -4013,42 +4995,44 @@
           <w:p>
             <w:pPr>
               <w:rPr>
+                <w:rFonts w:ascii="Times New Roman" w:hAnsi="Times New Roman" w:cs="Times New Roman"/>
+                <w:sz w:val="20"/>
+                <w:szCs w:val="20"/>
+                <w:lang w:eastAsia="zh-HK"/>
+              </w:rPr>
+            </w:pPr>
+            <w:proofErr w:type="spellStart"/>
+            <w:r>
+              <w:rPr>
+                <w:rFonts w:ascii="Times New Roman" w:hAnsi="Times New Roman" w:cs="Times New Roman"/>
+                <w:sz w:val="20"/>
+                <w:szCs w:val="20"/>
+              </w:rPr>
+              <w:t>userIdList</w:t>
+            </w:r>
+            <w:proofErr w:type="spellEnd"/>
+          </w:p>
+        </w:tc>
+        <w:tc>
+          <w:tcPr>
+            <w:tcW w:w="1266" w:type="dxa"/>
+          </w:tcPr>
+          <w:p>
+            <w:pPr>
+              <w:rPr>
+                <w:rFonts w:ascii="Times New Roman" w:hAnsi="Times New Roman" w:cs="Times New Roman"/>
+                <w:sz w:val="20"/>
+                <w:szCs w:val="20"/>
+                <w:lang w:eastAsia="zh-HK"/>
+              </w:rPr>
+            </w:pPr>
+            <w:r>
+              <w:rPr>
                 <w:rFonts w:ascii="Times New Roman" w:hAnsi="Times New Roman" w:cs="Times New Roman" w:hint="eastAsia"/>
                 <w:sz w:val="20"/>
                 <w:szCs w:val="20"/>
                 <w:lang w:eastAsia="zh-HK"/>
               </w:rPr>
-            </w:pPr>
-            <w:r>
-              <w:rPr>
-                <w:rFonts w:ascii="Times New Roman" w:hAnsi="Times New Roman" w:cs="Times New Roman"/>
-                <w:sz w:val="20"/>
-                <w:szCs w:val="20"/>
-              </w:rPr>
-              <w:t>userIdList</w:t>
-            </w:r>
-          </w:p>
-        </w:tc>
-        <w:tc>
-          <w:tcPr>
-            <w:tcW w:w="1266" w:type="dxa"/>
-          </w:tcPr>
-          <w:p>
-            <w:pPr>
-              <w:rPr>
-                <w:rFonts w:ascii="Times New Roman" w:hAnsi="Times New Roman" w:cs="Times New Roman" w:hint="eastAsia"/>
-                <w:sz w:val="20"/>
-                <w:szCs w:val="20"/>
-                <w:lang w:eastAsia="zh-HK"/>
-              </w:rPr>
-            </w:pPr>
-            <w:r>
-              <w:rPr>
-                <w:rFonts w:ascii="Times New Roman" w:hAnsi="Times New Roman" w:cs="Times New Roman" w:hint="eastAsia"/>
-                <w:sz w:val="20"/>
-                <w:szCs w:val="20"/>
-                <w:lang w:eastAsia="zh-HK"/>
-              </w:rPr>
               <w:t>Array of Integer</w:t>
             </w:r>
           </w:p>
@@ -4074,7 +5058,7 @@
           <w:p>
             <w:pPr>
               <w:rPr>
-                <w:rFonts w:ascii="Times New Roman" w:hAnsi="Times New Roman" w:cs="Times New Roman" w:hint="eastAsia"/>
+                <w:rFonts w:ascii="Times New Roman" w:hAnsi="Times New Roman" w:cs="Times New Roman"/>
                 <w:sz w:val="20"/>
                 <w:szCs w:val="20"/>
                 <w:lang w:eastAsia="zh-HK"/>
@@ -4118,39 +5102,39 @@
           <w:p>
             <w:pPr>
               <w:rPr>
+                <w:rFonts w:ascii="Times New Roman" w:hAnsi="Times New Roman" w:cs="Times New Roman"/>
+                <w:sz w:val="20"/>
+                <w:szCs w:val="20"/>
+                <w:lang w:eastAsia="zh-HK"/>
+              </w:rPr>
+            </w:pPr>
+            <w:r>
+              <w:rPr>
+                <w:rFonts w:ascii="Times New Roman" w:hAnsi="Times New Roman" w:cs="Times New Roman"/>
+                <w:sz w:val="20"/>
+                <w:szCs w:val="20"/>
+              </w:rPr>
+              <w:t>status</w:t>
+            </w:r>
+          </w:p>
+        </w:tc>
+        <w:tc>
+          <w:tcPr>
+            <w:tcW w:w="1266" w:type="dxa"/>
+          </w:tcPr>
+          <w:p>
+            <w:pPr>
+              <w:rPr>
+                <w:rFonts w:ascii="Times New Roman" w:hAnsi="Times New Roman" w:cs="Times New Roman"/>
+                <w:sz w:val="20"/>
+                <w:szCs w:val="20"/>
+              </w:rPr>
+            </w:pPr>
+            <w:r>
+              <w:rPr>
                 <w:rFonts w:ascii="Times New Roman" w:hAnsi="Times New Roman" w:cs="Times New Roman" w:hint="eastAsia"/>
                 <w:sz w:val="20"/>
                 <w:szCs w:val="20"/>
-                <w:lang w:eastAsia="zh-HK"/>
-              </w:rPr>
-            </w:pPr>
-            <w:r>
-              <w:rPr>
-                <w:rFonts w:ascii="Times New Roman" w:hAnsi="Times New Roman" w:cs="Times New Roman"/>
-                <w:sz w:val="20"/>
-                <w:szCs w:val="20"/>
-              </w:rPr>
-              <w:t>status</w:t>
-            </w:r>
-          </w:p>
-        </w:tc>
-        <w:tc>
-          <w:tcPr>
-            <w:tcW w:w="1266" w:type="dxa"/>
-          </w:tcPr>
-          <w:p>
-            <w:pPr>
-              <w:rPr>
-                <w:rFonts w:ascii="Times New Roman" w:hAnsi="Times New Roman" w:cs="Times New Roman" w:hint="eastAsia"/>
-                <w:sz w:val="20"/>
-                <w:szCs w:val="20"/>
-              </w:rPr>
-            </w:pPr>
-            <w:r>
-              <w:rPr>
-                <w:rFonts w:ascii="Times New Roman" w:hAnsi="Times New Roman" w:cs="Times New Roman" w:hint="eastAsia"/>
-                <w:sz w:val="20"/>
-                <w:szCs w:val="20"/>
               </w:rPr>
               <w:t>Integer</w:t>
             </w:r>
@@ -4177,7 +5161,7 @@
           <w:p>
             <w:pPr>
               <w:rPr>
-                <w:rFonts w:ascii="Times New Roman" w:hAnsi="Times New Roman" w:cs="Times New Roman" w:hint="eastAsia"/>
+                <w:rFonts w:ascii="Times New Roman" w:hAnsi="Times New Roman" w:cs="Times New Roman"/>
                 <w:sz w:val="20"/>
                 <w:szCs w:val="20"/>
                 <w:lang w:eastAsia="zh-HK"/>
@@ -4375,6 +5359,7 @@
                 <w:szCs w:val="20"/>
               </w:rPr>
             </w:pPr>
+            <w:proofErr w:type="spellStart"/>
             <w:r>
               <w:rPr>
                 <w:rFonts w:ascii="Times New Roman" w:hAnsi="Times New Roman" w:cs="Times New Roman"/>
@@ -4383,6 +5368,7 @@
               </w:rPr>
               <w:t>responseStatus</w:t>
             </w:r>
+            <w:proofErr w:type="spellEnd"/>
           </w:p>
         </w:tc>
         <w:tc>
@@ -4392,19 +5378,19 @@
           <w:p>
             <w:pPr>
               <w:rPr>
+                <w:rFonts w:ascii="Times New Roman" w:hAnsi="Times New Roman" w:cs="Times New Roman"/>
+                <w:sz w:val="20"/>
+                <w:szCs w:val="20"/>
+                <w:lang w:eastAsia="zh-HK"/>
+              </w:rPr>
+            </w:pPr>
+            <w:r>
+              <w:rPr>
                 <w:rFonts w:ascii="Times New Roman" w:hAnsi="Times New Roman" w:cs="Times New Roman" w:hint="eastAsia"/>
                 <w:sz w:val="20"/>
                 <w:szCs w:val="20"/>
                 <w:lang w:eastAsia="zh-HK"/>
               </w:rPr>
-            </w:pPr>
-            <w:r>
-              <w:rPr>
-                <w:rFonts w:ascii="Times New Roman" w:hAnsi="Times New Roman" w:cs="Times New Roman" w:hint="eastAsia"/>
-                <w:sz w:val="20"/>
-                <w:szCs w:val="20"/>
-                <w:lang w:eastAsia="zh-HK"/>
-              </w:rPr>
               <w:t>String</w:t>
             </w:r>
           </w:p>
@@ -4416,7 +5402,7 @@
           <w:p>
             <w:pPr>
               <w:rPr>
-                <w:rFonts w:ascii="Times New Roman" w:hAnsi="Times New Roman" w:cs="Times New Roman" w:hint="eastAsia"/>
+                <w:rFonts w:ascii="Times New Roman" w:hAnsi="Times New Roman" w:cs="Times New Roman"/>
                 <w:sz w:val="20"/>
                 <w:szCs w:val="20"/>
                 <w:lang w:eastAsia="zh-HK"/>
@@ -4526,7 +5512,27 @@
           <w:szCs w:val="20"/>
         </w:rPr>
         <w:tab/>
-        <w:t>"userId": 11,</w:t>
+        <w:t>"</w:t>
+      </w:r>
+      <w:proofErr w:type="spellStart"/>
+      <w:proofErr w:type="gramStart"/>
+      <w:r>
+        <w:rPr>
+          <w:rFonts w:ascii="Times New Roman" w:hAnsi="Times New Roman" w:cs="Times New Roman"/>
+          <w:sz w:val="20"/>
+          <w:szCs w:val="20"/>
+        </w:rPr>
+        <w:t>userId</w:t>
+      </w:r>
+      <w:proofErr w:type="spellEnd"/>
+      <w:proofErr w:type="gramEnd"/>
+      <w:r>
+        <w:rPr>
+          <w:rFonts w:ascii="Times New Roman" w:hAnsi="Times New Roman" w:cs="Times New Roman"/>
+          <w:sz w:val="20"/>
+          <w:szCs w:val="20"/>
+        </w:rPr>
+        <w:t>": 11,</w:t>
       </w:r>
     </w:p>
     <w:p>
@@ -4544,7 +5550,27 @@
           <w:szCs w:val="20"/>
         </w:rPr>
         <w:tab/>
-        <w:t>"userIdList": [12,</w:t>
+        <w:t>"</w:t>
+      </w:r>
+      <w:proofErr w:type="spellStart"/>
+      <w:proofErr w:type="gramStart"/>
+      <w:r>
+        <w:rPr>
+          <w:rFonts w:ascii="Times New Roman" w:hAnsi="Times New Roman" w:cs="Times New Roman"/>
+          <w:sz w:val="20"/>
+          <w:szCs w:val="20"/>
+        </w:rPr>
+        <w:t>userIdList</w:t>
+      </w:r>
+      <w:proofErr w:type="spellEnd"/>
+      <w:proofErr w:type="gramEnd"/>
+      <w:r>
+        <w:rPr>
+          <w:rFonts w:ascii="Times New Roman" w:hAnsi="Times New Roman" w:cs="Times New Roman"/>
+          <w:sz w:val="20"/>
+          <w:szCs w:val="20"/>
+        </w:rPr>
+        <w:t>": [12,</w:t>
       </w:r>
       <w:r>
         <w:rPr>
@@ -4571,13 +5597,31 @@
           <w:szCs w:val="20"/>
         </w:rPr>
         <w:tab/>
-        <w:t>"status": 2</w:t>
-      </w:r>
-    </w:p>
-    <w:p>
-      <w:pPr>
-        <w:rPr>
-          <w:rFonts w:ascii="Times New Roman" w:hAnsi="Times New Roman" w:cs="Times New Roman" w:hint="eastAsia"/>
+        <w:t>"</w:t>
+      </w:r>
+      <w:proofErr w:type="gramStart"/>
+      <w:r>
+        <w:rPr>
+          <w:rFonts w:ascii="Times New Roman" w:hAnsi="Times New Roman" w:cs="Times New Roman"/>
+          <w:sz w:val="20"/>
+          <w:szCs w:val="20"/>
+        </w:rPr>
+        <w:t>status</w:t>
+      </w:r>
+      <w:proofErr w:type="gramEnd"/>
+      <w:r>
+        <w:rPr>
+          <w:rFonts w:ascii="Times New Roman" w:hAnsi="Times New Roman" w:cs="Times New Roman"/>
+          <w:sz w:val="20"/>
+          <w:szCs w:val="20"/>
+        </w:rPr>
+        <w:t>": 2</w:t>
+      </w:r>
+    </w:p>
+    <w:p>
+      <w:pPr>
+        <w:rPr>
+          <w:rFonts w:ascii="Times New Roman" w:hAnsi="Times New Roman" w:cs="Times New Roman"/>
           <w:b/>
           <w:sz w:val="20"/>
           <w:szCs w:val="20"/>
@@ -4655,14 +5699,34 @@
           <w:szCs w:val="20"/>
         </w:rPr>
         <w:tab/>
-        <w:t>"responseStatus": "success"</w:t>
+        <w:t>"</w:t>
+      </w:r>
+      <w:proofErr w:type="spellStart"/>
+      <w:proofErr w:type="gramStart"/>
+      <w:r>
+        <w:rPr>
+          <w:rFonts w:ascii="Times New Roman" w:hAnsi="Times New Roman" w:cs="Times New Roman"/>
+          <w:sz w:val="20"/>
+          <w:szCs w:val="20"/>
+        </w:rPr>
+        <w:t>responseStatus</w:t>
+      </w:r>
+      <w:proofErr w:type="spellEnd"/>
+      <w:proofErr w:type="gramEnd"/>
+      <w:r>
+        <w:rPr>
+          <w:rFonts w:ascii="Times New Roman" w:hAnsi="Times New Roman" w:cs="Times New Roman"/>
+          <w:sz w:val="20"/>
+          <w:szCs w:val="20"/>
+        </w:rPr>
+        <w:t>": "success"</w:t>
       </w:r>
     </w:p>
     <w:p>
       <w:pPr>
         <w:widowControl/>
         <w:rPr>
-          <w:rFonts w:ascii="Times New Roman" w:hAnsi="Times New Roman" w:cs="Times New Roman" w:hint="eastAsia"/>
+          <w:rFonts w:ascii="Times New Roman" w:hAnsi="Times New Roman" w:cs="Times New Roman"/>
           <w:sz w:val="20"/>
           <w:szCs w:val="20"/>
           <w:lang w:eastAsia="zh-HK"/>
@@ -4755,16 +5819,7 @@
           <w:szCs w:val="20"/>
           <w:lang w:eastAsia="zh-HK"/>
         </w:rPr>
-        <w:t>deleting</w:t>
-      </w:r>
-      <w:r>
-        <w:rPr>
-          <w:rFonts w:ascii="Times New Roman" w:hAnsi="Times New Roman" w:cs="Times New Roman" w:hint="eastAsia"/>
-          <w:sz w:val="20"/>
-          <w:szCs w:val="20"/>
-          <w:lang w:eastAsia="zh-HK"/>
-        </w:rPr>
-        <w:t xml:space="preserve"> corresponding user member in friend list</w:t>
+        <w:t>deleting corresponding user member in friend list</w:t>
       </w:r>
     </w:p>
     <w:p>
@@ -4796,16 +5851,7 @@
           <w:szCs w:val="20"/>
           <w:lang w:eastAsia="zh-HK"/>
         </w:rPr>
-        <w:t>fan/</w:t>
-      </w:r>
-      <w:r>
-        <w:rPr>
-          <w:rFonts w:ascii="Times New Roman" w:hAnsi="Times New Roman" w:cs="Times New Roman" w:hint="eastAsia"/>
-          <w:sz w:val="20"/>
-          <w:szCs w:val="20"/>
-          <w:lang w:eastAsia="zh-HK"/>
-        </w:rPr>
-        <w:t>delete</w:t>
+        <w:t>fan/delete</w:t>
       </w:r>
     </w:p>
     <w:p>
@@ -4828,8 +5874,139 @@
           <w:sz w:val="20"/>
           <w:szCs w:val="20"/>
         </w:rPr>
-        <w:t>Input and Output Format: JSON</w:t>
-      </w:r>
+        <w:t>Method: POST</w:t>
+      </w:r>
+    </w:p>
+    <w:p>
+      <w:pPr>
+        <w:pStyle w:val="ListParagraph"/>
+        <w:numPr>
+          <w:ilvl w:val="0"/>
+          <w:numId w:val="2"/>
+        </w:numPr>
+        <w:ind w:leftChars="0"/>
+        <w:rPr>
+          <w:rFonts w:ascii="Times New Roman" w:hAnsi="Times New Roman" w:cs="Times New Roman" w:hint="eastAsia"/>
+          <w:sz w:val="20"/>
+          <w:szCs w:val="20"/>
+        </w:rPr>
+      </w:pPr>
+      <w:r>
+        <w:rPr>
+          <w:rFonts w:ascii="Times New Roman" w:hAnsi="Times New Roman" w:cs="Times New Roman" w:hint="eastAsia"/>
+          <w:sz w:val="20"/>
+          <w:szCs w:val="20"/>
+        </w:rPr>
+        <w:t>Content-Type: application/</w:t>
+      </w:r>
+      <w:proofErr w:type="spellStart"/>
+      <w:r>
+        <w:rPr>
+          <w:rFonts w:ascii="Times New Roman" w:hAnsi="Times New Roman" w:cs="Times New Roman" w:hint="eastAsia"/>
+          <w:sz w:val="20"/>
+          <w:szCs w:val="20"/>
+        </w:rPr>
+        <w:t>json</w:t>
+      </w:r>
+      <w:proofErr w:type="spellEnd"/>
+    </w:p>
+    <w:p>
+      <w:pPr>
+        <w:pStyle w:val="ListParagraph"/>
+        <w:numPr>
+          <w:ilvl w:val="0"/>
+          <w:numId w:val="2"/>
+        </w:numPr>
+        <w:ind w:leftChars="0"/>
+        <w:rPr>
+          <w:rFonts w:ascii="Times New Roman" w:hAnsi="Times New Roman" w:cs="Times New Roman" w:hint="eastAsia"/>
+          <w:sz w:val="20"/>
+          <w:szCs w:val="20"/>
+        </w:rPr>
+      </w:pPr>
+      <w:r>
+        <w:rPr>
+          <w:rFonts w:ascii="Times New Roman" w:hAnsi="Times New Roman" w:cs="Times New Roman" w:hint="eastAsia"/>
+          <w:sz w:val="20"/>
+          <w:szCs w:val="20"/>
+        </w:rPr>
+        <w:t>Accept: application/</w:t>
+      </w:r>
+      <w:proofErr w:type="spellStart"/>
+      <w:r>
+        <w:rPr>
+          <w:rFonts w:ascii="Times New Roman" w:hAnsi="Times New Roman" w:cs="Times New Roman" w:hint="eastAsia"/>
+          <w:sz w:val="20"/>
+          <w:szCs w:val="20"/>
+        </w:rPr>
+        <w:t>json</w:t>
+      </w:r>
+      <w:proofErr w:type="spellEnd"/>
+    </w:p>
+    <w:p>
+      <w:pPr>
+        <w:pStyle w:val="ListParagraph"/>
+        <w:numPr>
+          <w:ilvl w:val="0"/>
+          <w:numId w:val="2"/>
+        </w:numPr>
+        <w:ind w:leftChars="0"/>
+        <w:rPr>
+          <w:rFonts w:ascii="Times New Roman" w:hAnsi="Times New Roman" w:cs="Times New Roman"/>
+          <w:sz w:val="20"/>
+          <w:szCs w:val="20"/>
+        </w:rPr>
+      </w:pPr>
+      <w:r>
+        <w:rPr>
+          <w:rFonts w:ascii="Times New Roman" w:hAnsi="Times New Roman" w:cs="Times New Roman" w:hint="eastAsia"/>
+          <w:sz w:val="20"/>
+          <w:szCs w:val="20"/>
+        </w:rPr>
+        <w:t>Input</w:t>
+      </w:r>
+      <w:r>
+        <w:rPr>
+          <w:rFonts w:ascii="Times New Roman" w:hAnsi="Times New Roman" w:cs="Times New Roman" w:hint="eastAsia"/>
+          <w:sz w:val="20"/>
+          <w:szCs w:val="20"/>
+        </w:rPr>
+        <w:t xml:space="preserve"> Format: JSON</w:t>
+      </w:r>
+    </w:p>
+    <w:p>
+      <w:pPr>
+        <w:pStyle w:val="ListParagraph"/>
+        <w:numPr>
+          <w:ilvl w:val="0"/>
+          <w:numId w:val="2"/>
+        </w:numPr>
+        <w:ind w:leftChars="0"/>
+        <w:rPr>
+          <w:rFonts w:ascii="Times New Roman" w:hAnsi="Times New Roman" w:cs="Times New Roman" w:hint="eastAsia"/>
+          <w:sz w:val="20"/>
+          <w:szCs w:val="20"/>
+        </w:rPr>
+      </w:pPr>
+      <w:r>
+        <w:rPr>
+          <w:rFonts w:ascii="Times New Roman" w:hAnsi="Times New Roman" w:cs="Times New Roman" w:hint="eastAsia"/>
+          <w:sz w:val="20"/>
+          <w:szCs w:val="20"/>
+        </w:rPr>
+        <w:t>Output Format: JSON</w:t>
+      </w:r>
+    </w:p>
+    <w:p>
+      <w:pPr>
+        <w:pStyle w:val="ListParagraph"/>
+        <w:ind w:leftChars="0" w:left="960"/>
+        <w:rPr>
+          <w:rFonts w:ascii="Times New Roman" w:hAnsi="Times New Roman" w:cs="Times New Roman"/>
+          <w:sz w:val="20"/>
+          <w:szCs w:val="20"/>
+        </w:rPr>
+      </w:pPr>
     </w:p>
     <w:tbl>
       <w:tblPr>
@@ -4852,12 +6029,6 @@
           </w:tcPr>
           <w:p>
             <w:pPr>
-              <w:pStyle w:val="ListParagraph"/>
-              <w:numPr>
-                <w:ilvl w:val="0"/>
-                <w:numId w:val="2"/>
-              </w:numPr>
-              <w:ind w:leftChars="0"/>
               <w:rPr>
                 <w:rFonts w:ascii="Times New Roman" w:hAnsi="Times New Roman" w:cs="Times New Roman"/>
                 <w:b/>
@@ -4998,6 +6169,7 @@
                 <w:lang w:eastAsia="zh-HK"/>
               </w:rPr>
             </w:pPr>
+            <w:proofErr w:type="spellStart"/>
             <w:r>
               <w:rPr>
                 <w:rFonts w:ascii="Times New Roman" w:hAnsi="Times New Roman" w:cs="Times New Roman" w:hint="eastAsia"/>
@@ -5007,6 +6179,7 @@
               </w:rPr>
               <w:t>userId</w:t>
             </w:r>
+            <w:proofErr w:type="spellEnd"/>
           </w:p>
         </w:tc>
         <w:tc>
@@ -5084,8 +6257,6 @@
               </w:rPr>
               <w:t xml:space="preserve"> list owner</w:t>
             </w:r>
-            <w:bookmarkStart w:id="0" w:name="_GoBack"/>
-            <w:bookmarkEnd w:id="0"/>
           </w:p>
         </w:tc>
       </w:tr>
@@ -5097,42 +6268,44 @@
           <w:p>
             <w:pPr>
               <w:rPr>
+                <w:rFonts w:ascii="Times New Roman" w:hAnsi="Times New Roman" w:cs="Times New Roman"/>
+                <w:sz w:val="20"/>
+                <w:szCs w:val="20"/>
+                <w:lang w:eastAsia="zh-HK"/>
+              </w:rPr>
+            </w:pPr>
+            <w:proofErr w:type="spellStart"/>
+            <w:r>
+              <w:rPr>
+                <w:rFonts w:ascii="Times New Roman" w:hAnsi="Times New Roman" w:cs="Times New Roman"/>
+                <w:sz w:val="20"/>
+                <w:szCs w:val="20"/>
+              </w:rPr>
+              <w:t>userIdList</w:t>
+            </w:r>
+            <w:proofErr w:type="spellEnd"/>
+          </w:p>
+        </w:tc>
+        <w:tc>
+          <w:tcPr>
+            <w:tcW w:w="1266" w:type="dxa"/>
+          </w:tcPr>
+          <w:p>
+            <w:pPr>
+              <w:rPr>
+                <w:rFonts w:ascii="Times New Roman" w:hAnsi="Times New Roman" w:cs="Times New Roman"/>
+                <w:sz w:val="20"/>
+                <w:szCs w:val="20"/>
+                <w:lang w:eastAsia="zh-HK"/>
+              </w:rPr>
+            </w:pPr>
+            <w:r>
+              <w:rPr>
                 <w:rFonts w:ascii="Times New Roman" w:hAnsi="Times New Roman" w:cs="Times New Roman" w:hint="eastAsia"/>
                 <w:sz w:val="20"/>
                 <w:szCs w:val="20"/>
                 <w:lang w:eastAsia="zh-HK"/>
               </w:rPr>
-            </w:pPr>
-            <w:r>
-              <w:rPr>
-                <w:rFonts w:ascii="Times New Roman" w:hAnsi="Times New Roman" w:cs="Times New Roman"/>
-                <w:sz w:val="20"/>
-                <w:szCs w:val="20"/>
-              </w:rPr>
-              <w:t>userIdList</w:t>
-            </w:r>
-          </w:p>
-        </w:tc>
-        <w:tc>
-          <w:tcPr>
-            <w:tcW w:w="1266" w:type="dxa"/>
-          </w:tcPr>
-          <w:p>
-            <w:pPr>
-              <w:rPr>
-                <w:rFonts w:ascii="Times New Roman" w:hAnsi="Times New Roman" w:cs="Times New Roman" w:hint="eastAsia"/>
-                <w:sz w:val="20"/>
-                <w:szCs w:val="20"/>
-                <w:lang w:eastAsia="zh-HK"/>
-              </w:rPr>
-            </w:pPr>
-            <w:r>
-              <w:rPr>
-                <w:rFonts w:ascii="Times New Roman" w:hAnsi="Times New Roman" w:cs="Times New Roman" w:hint="eastAsia"/>
-                <w:sz w:val="20"/>
-                <w:szCs w:val="20"/>
-                <w:lang w:eastAsia="zh-HK"/>
-              </w:rPr>
               <w:t>Array of Integer</w:t>
             </w:r>
           </w:p>
@@ -5158,7 +6331,7 @@
           <w:p>
             <w:pPr>
               <w:rPr>
-                <w:rFonts w:ascii="Times New Roman" w:hAnsi="Times New Roman" w:cs="Times New Roman" w:hint="eastAsia"/>
+                <w:rFonts w:ascii="Times New Roman" w:hAnsi="Times New Roman" w:cs="Times New Roman"/>
                 <w:sz w:val="20"/>
                 <w:szCs w:val="20"/>
                 <w:lang w:eastAsia="zh-HK"/>
@@ -5355,6 +6528,7 @@
                 <w:szCs w:val="20"/>
               </w:rPr>
             </w:pPr>
+            <w:proofErr w:type="spellStart"/>
             <w:r>
               <w:rPr>
                 <w:rFonts w:ascii="Times New Roman" w:hAnsi="Times New Roman" w:cs="Times New Roman"/>
@@ -5363,6 +6537,7 @@
               </w:rPr>
               <w:t>responseStatus</w:t>
             </w:r>
+            <w:proofErr w:type="spellEnd"/>
           </w:p>
         </w:tc>
         <w:tc>
@@ -5372,19 +6547,19 @@
           <w:p>
             <w:pPr>
               <w:rPr>
+                <w:rFonts w:ascii="Times New Roman" w:hAnsi="Times New Roman" w:cs="Times New Roman"/>
+                <w:sz w:val="20"/>
+                <w:szCs w:val="20"/>
+                <w:lang w:eastAsia="zh-HK"/>
+              </w:rPr>
+            </w:pPr>
+            <w:r>
+              <w:rPr>
                 <w:rFonts w:ascii="Times New Roman" w:hAnsi="Times New Roman" w:cs="Times New Roman" w:hint="eastAsia"/>
                 <w:sz w:val="20"/>
                 <w:szCs w:val="20"/>
                 <w:lang w:eastAsia="zh-HK"/>
               </w:rPr>
-            </w:pPr>
-            <w:r>
-              <w:rPr>
-                <w:rFonts w:ascii="Times New Roman" w:hAnsi="Times New Roman" w:cs="Times New Roman" w:hint="eastAsia"/>
-                <w:sz w:val="20"/>
-                <w:szCs w:val="20"/>
-                <w:lang w:eastAsia="zh-HK"/>
-              </w:rPr>
               <w:t>String</w:t>
             </w:r>
           </w:p>
@@ -5396,7 +6571,7 @@
           <w:p>
             <w:pPr>
               <w:rPr>
-                <w:rFonts w:ascii="Times New Roman" w:hAnsi="Times New Roman" w:cs="Times New Roman" w:hint="eastAsia"/>
+                <w:rFonts w:ascii="Times New Roman" w:hAnsi="Times New Roman" w:cs="Times New Roman"/>
                 <w:sz w:val="20"/>
                 <w:szCs w:val="20"/>
                 <w:lang w:eastAsia="zh-HK"/>
@@ -5506,7 +6681,27 @@
           <w:szCs w:val="20"/>
         </w:rPr>
         <w:tab/>
-        <w:t>"userId": 11,</w:t>
+        <w:t>"</w:t>
+      </w:r>
+      <w:proofErr w:type="spellStart"/>
+      <w:proofErr w:type="gramStart"/>
+      <w:r>
+        <w:rPr>
+          <w:rFonts w:ascii="Times New Roman" w:hAnsi="Times New Roman" w:cs="Times New Roman"/>
+          <w:sz w:val="20"/>
+          <w:szCs w:val="20"/>
+        </w:rPr>
+        <w:t>userId</w:t>
+      </w:r>
+      <w:proofErr w:type="spellEnd"/>
+      <w:proofErr w:type="gramEnd"/>
+      <w:r>
+        <w:rPr>
+          <w:rFonts w:ascii="Times New Roman" w:hAnsi="Times New Roman" w:cs="Times New Roman"/>
+          <w:sz w:val="20"/>
+          <w:szCs w:val="20"/>
+        </w:rPr>
+        <w:t>": 11,</w:t>
       </w:r>
     </w:p>
     <w:p>
@@ -5524,13 +6719,33 @@
           <w:szCs w:val="20"/>
         </w:rPr>
         <w:tab/>
-        <w:t>"userIdList": [13]</w:t>
-      </w:r>
-    </w:p>
-    <w:p>
-      <w:pPr>
-        <w:rPr>
-          <w:rFonts w:ascii="Times New Roman" w:hAnsi="Times New Roman" w:cs="Times New Roman" w:hint="eastAsia"/>
+        <w:t>"</w:t>
+      </w:r>
+      <w:proofErr w:type="spellStart"/>
+      <w:proofErr w:type="gramStart"/>
+      <w:r>
+        <w:rPr>
+          <w:rFonts w:ascii="Times New Roman" w:hAnsi="Times New Roman" w:cs="Times New Roman"/>
+          <w:sz w:val="20"/>
+          <w:szCs w:val="20"/>
+        </w:rPr>
+        <w:t>userIdList</w:t>
+      </w:r>
+      <w:proofErr w:type="spellEnd"/>
+      <w:proofErr w:type="gramEnd"/>
+      <w:r>
+        <w:rPr>
+          <w:rFonts w:ascii="Times New Roman" w:hAnsi="Times New Roman" w:cs="Times New Roman"/>
+          <w:sz w:val="20"/>
+          <w:szCs w:val="20"/>
+        </w:rPr>
+        <w:t>": [13]</w:t>
+      </w:r>
+    </w:p>
+    <w:p>
+      <w:pPr>
+        <w:rPr>
+          <w:rFonts w:ascii="Times New Roman" w:hAnsi="Times New Roman" w:cs="Times New Roman"/>
           <w:b/>
           <w:sz w:val="20"/>
           <w:szCs w:val="20"/>
@@ -5608,14 +6823,34 @@
           <w:szCs w:val="20"/>
         </w:rPr>
         <w:tab/>
-        <w:t>"responseStatus": "success"</w:t>
+        <w:t>"</w:t>
+      </w:r>
+      <w:proofErr w:type="spellStart"/>
+      <w:proofErr w:type="gramStart"/>
+      <w:r>
+        <w:rPr>
+          <w:rFonts w:ascii="Times New Roman" w:hAnsi="Times New Roman" w:cs="Times New Roman"/>
+          <w:sz w:val="20"/>
+          <w:szCs w:val="20"/>
+        </w:rPr>
+        <w:t>responseStatus</w:t>
+      </w:r>
+      <w:proofErr w:type="spellEnd"/>
+      <w:proofErr w:type="gramEnd"/>
+      <w:r>
+        <w:rPr>
+          <w:rFonts w:ascii="Times New Roman" w:hAnsi="Times New Roman" w:cs="Times New Roman"/>
+          <w:sz w:val="20"/>
+          <w:szCs w:val="20"/>
+        </w:rPr>
+        <w:t>": "success"</w:t>
       </w:r>
     </w:p>
     <w:p>
       <w:pPr>
         <w:widowControl/>
         <w:rPr>
-          <w:rFonts w:ascii="Times New Roman" w:hAnsi="Times New Roman" w:cs="Times New Roman" w:hint="eastAsia"/>
+          <w:rFonts w:ascii="Times New Roman" w:hAnsi="Times New Roman" w:cs="Times New Roman"/>
           <w:sz w:val="20"/>
           <w:szCs w:val="20"/>
           <w:lang w:eastAsia="zh-HK"/>
@@ -5701,15 +6936,25 @@
           <w:szCs w:val="20"/>
           <w:lang w:eastAsia="zh-HK"/>
         </w:rPr>
-        <w:t>Confirmed by Kuen</w:t>
-      </w:r>
-      <w:r>
-        <w:rPr>
-          <w:rFonts w:ascii="Times New Roman" w:hAnsi="Times New Roman" w:cs="Times New Roman"/>
+        <w:t xml:space="preserve">Confirmed by </w:t>
+      </w:r>
+      <w:proofErr w:type="spellStart"/>
+      <w:r>
+        <w:rPr>
+          <w:rFonts w:ascii="Times New Roman" w:hAnsi="Times New Roman" w:cs="Times New Roman" w:hint="eastAsia"/>
           <w:sz w:val="20"/>
           <w:szCs w:val="20"/>
           <w:lang w:eastAsia="zh-HK"/>
         </w:rPr>
+        <w:t>Kuen</w:t>
+      </w:r>
+      <w:r>
+        <w:rPr>
+          <w:rFonts w:ascii="Times New Roman" w:hAnsi="Times New Roman" w:cs="Times New Roman"/>
+          <w:sz w:val="20"/>
+          <w:szCs w:val="20"/>
+          <w:lang w:eastAsia="zh-HK"/>
+        </w:rPr>
         <w:t>’</w:t>
       </w:r>
       <w:r>
@@ -5719,7 +6964,17 @@
           <w:szCs w:val="20"/>
           <w:lang w:eastAsia="zh-HK"/>
         </w:rPr>
-        <w:t>s email on 28 February 2013, this item is ignored.</w:t>
+        <w:t>s</w:t>
+      </w:r>
+      <w:proofErr w:type="spellEnd"/>
+      <w:r>
+        <w:rPr>
+          <w:rFonts w:ascii="Times New Roman" w:hAnsi="Times New Roman" w:cs="Times New Roman" w:hint="eastAsia"/>
+          <w:sz w:val="20"/>
+          <w:szCs w:val="20"/>
+          <w:lang w:eastAsia="zh-HK"/>
+        </w:rPr>
+        <w:t xml:space="preserve"> email on 28 February 2013, this item is ignored.</w:t>
       </w:r>
     </w:p>
     <w:p>
@@ -5806,8 +7061,18 @@
           <w:sz w:val="20"/>
           <w:szCs w:val="20"/>
         </w:rPr>
-        <w:t>: /sendAddFriendMessage</w:t>
-      </w:r>
+        <w:t>: /</w:t>
+      </w:r>
+      <w:proofErr w:type="spellStart"/>
+      <w:r>
+        <w:rPr>
+          <w:rFonts w:ascii="Times New Roman" w:hAnsi="Times New Roman" w:cs="Times New Roman" w:hint="eastAsia"/>
+          <w:sz w:val="20"/>
+          <w:szCs w:val="20"/>
+        </w:rPr>
+        <w:t>sendAddFriendMessage</w:t>
+      </w:r>
+      <w:proofErr w:type="spellEnd"/>
     </w:p>
     <w:p>
       <w:pPr>
@@ -5829,7 +7094,127 @@
           <w:sz w:val="20"/>
           <w:szCs w:val="20"/>
         </w:rPr>
-        <w:t>Input and Output Format: JSON</w:t>
+        <w:t>Method: POST</w:t>
+      </w:r>
+    </w:p>
+    <w:p>
+      <w:pPr>
+        <w:pStyle w:val="ListParagraph"/>
+        <w:numPr>
+          <w:ilvl w:val="0"/>
+          <w:numId w:val="2"/>
+        </w:numPr>
+        <w:ind w:leftChars="0"/>
+        <w:rPr>
+          <w:rFonts w:ascii="Times New Roman" w:hAnsi="Times New Roman" w:cs="Times New Roman" w:hint="eastAsia"/>
+          <w:sz w:val="20"/>
+          <w:szCs w:val="20"/>
+        </w:rPr>
+      </w:pPr>
+      <w:r>
+        <w:rPr>
+          <w:rFonts w:ascii="Times New Roman" w:hAnsi="Times New Roman" w:cs="Times New Roman" w:hint="eastAsia"/>
+          <w:sz w:val="20"/>
+          <w:szCs w:val="20"/>
+        </w:rPr>
+        <w:t>Content-Type: application/</w:t>
+      </w:r>
+      <w:proofErr w:type="spellStart"/>
+      <w:r>
+        <w:rPr>
+          <w:rFonts w:ascii="Times New Roman" w:hAnsi="Times New Roman" w:cs="Times New Roman" w:hint="eastAsia"/>
+          <w:sz w:val="20"/>
+          <w:szCs w:val="20"/>
+        </w:rPr>
+        <w:t>json</w:t>
+      </w:r>
+      <w:proofErr w:type="spellEnd"/>
+    </w:p>
+    <w:p>
+      <w:pPr>
+        <w:pStyle w:val="ListParagraph"/>
+        <w:numPr>
+          <w:ilvl w:val="0"/>
+          <w:numId w:val="2"/>
+        </w:numPr>
+        <w:ind w:leftChars="0"/>
+        <w:rPr>
+          <w:rFonts w:ascii="Times New Roman" w:hAnsi="Times New Roman" w:cs="Times New Roman" w:hint="eastAsia"/>
+          <w:sz w:val="20"/>
+          <w:szCs w:val="20"/>
+        </w:rPr>
+      </w:pPr>
+      <w:r>
+        <w:rPr>
+          <w:rFonts w:ascii="Times New Roman" w:hAnsi="Times New Roman" w:cs="Times New Roman" w:hint="eastAsia"/>
+          <w:sz w:val="20"/>
+          <w:szCs w:val="20"/>
+        </w:rPr>
+        <w:t>Accept: application/</w:t>
+      </w:r>
+      <w:proofErr w:type="spellStart"/>
+      <w:r>
+        <w:rPr>
+          <w:rFonts w:ascii="Times New Roman" w:hAnsi="Times New Roman" w:cs="Times New Roman" w:hint="eastAsia"/>
+          <w:sz w:val="20"/>
+          <w:szCs w:val="20"/>
+        </w:rPr>
+        <w:t>json</w:t>
+      </w:r>
+      <w:proofErr w:type="spellEnd"/>
+    </w:p>
+    <w:p>
+      <w:pPr>
+        <w:pStyle w:val="ListParagraph"/>
+        <w:numPr>
+          <w:ilvl w:val="0"/>
+          <w:numId w:val="2"/>
+        </w:numPr>
+        <w:ind w:leftChars="0"/>
+        <w:rPr>
+          <w:rFonts w:ascii="Times New Roman" w:hAnsi="Times New Roman" w:cs="Times New Roman"/>
+          <w:sz w:val="20"/>
+          <w:szCs w:val="20"/>
+        </w:rPr>
+      </w:pPr>
+      <w:r>
+        <w:rPr>
+          <w:rFonts w:ascii="Times New Roman" w:hAnsi="Times New Roman" w:cs="Times New Roman" w:hint="eastAsia"/>
+          <w:sz w:val="20"/>
+          <w:szCs w:val="20"/>
+        </w:rPr>
+        <w:t>Input</w:t>
+      </w:r>
+      <w:r>
+        <w:rPr>
+          <w:rFonts w:ascii="Times New Roman" w:hAnsi="Times New Roman" w:cs="Times New Roman" w:hint="eastAsia"/>
+          <w:sz w:val="20"/>
+          <w:szCs w:val="20"/>
+        </w:rPr>
+        <w:t xml:space="preserve"> Format: JSON</w:t>
+      </w:r>
+    </w:p>
+    <w:p>
+      <w:pPr>
+        <w:pStyle w:val="ListParagraph"/>
+        <w:numPr>
+          <w:ilvl w:val="0"/>
+          <w:numId w:val="2"/>
+        </w:numPr>
+        <w:ind w:leftChars="0"/>
+        <w:rPr>
+          <w:rFonts w:ascii="Times New Roman" w:hAnsi="Times New Roman" w:cs="Times New Roman"/>
+          <w:sz w:val="20"/>
+          <w:szCs w:val="20"/>
+        </w:rPr>
+      </w:pPr>
+      <w:r>
+        <w:rPr>
+          <w:rFonts w:ascii="Times New Roman" w:hAnsi="Times New Roman" w:cs="Times New Roman" w:hint="eastAsia"/>
+          <w:sz w:val="20"/>
+          <w:szCs w:val="20"/>
+        </w:rPr>
+        <w:t>Output Format: JSON</w:t>
       </w:r>
     </w:p>
     <w:p>
@@ -6001,6 +7386,7 @@
                 <w:szCs w:val="20"/>
               </w:rPr>
             </w:pPr>
+            <w:proofErr w:type="spellStart"/>
             <w:r>
               <w:rPr>
                 <w:rFonts w:ascii="Times New Roman" w:hAnsi="Times New Roman" w:cs="Times New Roman" w:hint="eastAsia"/>
@@ -6017,6 +7403,7 @@
               </w:rPr>
               <w:t>romUserId</w:t>
             </w:r>
+            <w:proofErr w:type="spellEnd"/>
           </w:p>
         </w:tc>
         <w:tc>
@@ -6091,6 +7478,7 @@
                 <w:szCs w:val="20"/>
               </w:rPr>
             </w:pPr>
+            <w:proofErr w:type="spellStart"/>
             <w:r>
               <w:rPr>
                 <w:rFonts w:ascii="Times New Roman" w:hAnsi="Times New Roman" w:cs="Times New Roman" w:hint="eastAsia"/>
@@ -6107,6 +7495,7 @@
               </w:rPr>
               <w:t>oUserId</w:t>
             </w:r>
+            <w:proofErr w:type="spellEnd"/>
           </w:p>
         </w:tc>
         <w:tc>
@@ -6419,6 +7808,7 @@
                 <w:szCs w:val="20"/>
               </w:rPr>
             </w:pPr>
+            <w:proofErr w:type="spellStart"/>
             <w:r>
               <w:rPr>
                 <w:rFonts w:ascii="Times New Roman" w:hAnsi="Times New Roman" w:cs="Times New Roman" w:hint="eastAsia"/>
@@ -6435,6 +7825,7 @@
               </w:rPr>
               <w:t>esultCode</w:t>
             </w:r>
+            <w:proofErr w:type="spellEnd"/>
           </w:p>
         </w:tc>
         <w:tc>
@@ -6865,6 +8256,7 @@
         </w:rPr>
         <w:t>“</w:t>
       </w:r>
+      <w:proofErr w:type="spellStart"/>
       <w:r>
         <w:rPr>
           <w:rFonts w:ascii="Times New Roman" w:hAnsi="Times New Roman" w:cs="Times New Roman" w:hint="eastAsia"/>
@@ -6903,7 +8295,16 @@
           <w:sz w:val="20"/>
           <w:szCs w:val="20"/>
         </w:rPr>
-        <w:t xml:space="preserve">Please accept my </w:t>
+        <w:t>Please</w:t>
+      </w:r>
+      <w:proofErr w:type="spellEnd"/>
+      <w:r>
+        <w:rPr>
+          <w:rFonts w:ascii="Times New Roman" w:hAnsi="Times New Roman" w:cs="Times New Roman" w:hint="eastAsia"/>
+          <w:sz w:val="20"/>
+          <w:szCs w:val="20"/>
+        </w:rPr>
+        <w:t xml:space="preserve"> accept my </w:t>
       </w:r>
       <w:r>
         <w:rPr>
@@ -7106,6 +8507,7 @@
         </w:rPr>
         <w:t>“</w:t>
       </w:r>
+      <w:proofErr w:type="spellStart"/>
       <w:r>
         <w:rPr>
           <w:rFonts w:ascii="Times New Roman" w:hAnsi="Times New Roman" w:cs="Times New Roman" w:hint="eastAsia"/>
@@ -7146,6 +8548,7 @@
         </w:rPr>
         <w:t>SUCCESS</w:t>
       </w:r>
+      <w:proofErr w:type="spellEnd"/>
       <w:r>
         <w:rPr>
           <w:rFonts w:ascii="Times New Roman" w:hAnsi="Times New Roman" w:cs="Times New Roman"/>
@@ -7343,15 +8746,7 @@
           <w:sz w:val="20"/>
           <w:szCs w:val="20"/>
         </w:rPr>
-        <w:t>Input</w:t>
-      </w:r>
-      <w:r>
-        <w:rPr>
-          <w:rFonts w:ascii="Times New Roman" w:hAnsi="Times New Roman" w:cs="Times New Roman" w:hint="eastAsia"/>
-          <w:sz w:val="20"/>
-          <w:szCs w:val="20"/>
-        </w:rPr>
-        <w:t xml:space="preserve"> Format: JSON</w:t>
+        <w:t>Method: POST</w:t>
       </w:r>
     </w:p>
     <w:p>
@@ -7363,18 +8758,115 @@
         </w:numPr>
         <w:ind w:leftChars="0"/>
         <w:rPr>
-          <w:rFonts w:ascii="Times New Roman" w:hAnsi="Times New Roman" w:cs="Times New Roman"/>
-          <w:sz w:val="20"/>
-          <w:szCs w:val="20"/>
-        </w:rPr>
-      </w:pPr>
-      <w:r>
-        <w:rPr>
-          <w:rFonts w:ascii="Times New Roman" w:hAnsi="Times New Roman" w:cs="Times New Roman" w:hint="eastAsia"/>
-          <w:sz w:val="20"/>
-          <w:szCs w:val="20"/>
-        </w:rPr>
-        <w:t>Output Format : Array of JSON</w:t>
+          <w:rFonts w:ascii="Times New Roman" w:hAnsi="Times New Roman" w:cs="Times New Roman" w:hint="eastAsia"/>
+          <w:sz w:val="20"/>
+          <w:szCs w:val="20"/>
+        </w:rPr>
+      </w:pPr>
+      <w:r>
+        <w:rPr>
+          <w:rFonts w:ascii="Times New Roman" w:hAnsi="Times New Roman" w:cs="Times New Roman" w:hint="eastAsia"/>
+          <w:sz w:val="20"/>
+          <w:szCs w:val="20"/>
+        </w:rPr>
+        <w:t>Content-Type: application/</w:t>
+      </w:r>
+      <w:proofErr w:type="spellStart"/>
+      <w:r>
+        <w:rPr>
+          <w:rFonts w:ascii="Times New Roman" w:hAnsi="Times New Roman" w:cs="Times New Roman" w:hint="eastAsia"/>
+          <w:sz w:val="20"/>
+          <w:szCs w:val="20"/>
+        </w:rPr>
+        <w:t>json</w:t>
+      </w:r>
+      <w:proofErr w:type="spellEnd"/>
+    </w:p>
+    <w:p>
+      <w:pPr>
+        <w:pStyle w:val="ListParagraph"/>
+        <w:numPr>
+          <w:ilvl w:val="0"/>
+          <w:numId w:val="2"/>
+        </w:numPr>
+        <w:ind w:leftChars="0"/>
+        <w:rPr>
+          <w:rFonts w:ascii="Times New Roman" w:hAnsi="Times New Roman" w:cs="Times New Roman" w:hint="eastAsia"/>
+          <w:sz w:val="20"/>
+          <w:szCs w:val="20"/>
+        </w:rPr>
+      </w:pPr>
+      <w:r>
+        <w:rPr>
+          <w:rFonts w:ascii="Times New Roman" w:hAnsi="Times New Roman" w:cs="Times New Roman" w:hint="eastAsia"/>
+          <w:sz w:val="20"/>
+          <w:szCs w:val="20"/>
+        </w:rPr>
+        <w:t>Accept: application/</w:t>
+      </w:r>
+      <w:proofErr w:type="spellStart"/>
+      <w:r>
+        <w:rPr>
+          <w:rFonts w:ascii="Times New Roman" w:hAnsi="Times New Roman" w:cs="Times New Roman" w:hint="eastAsia"/>
+          <w:sz w:val="20"/>
+          <w:szCs w:val="20"/>
+        </w:rPr>
+        <w:t>json</w:t>
+      </w:r>
+      <w:proofErr w:type="spellEnd"/>
+    </w:p>
+    <w:p>
+      <w:pPr>
+        <w:pStyle w:val="ListParagraph"/>
+        <w:numPr>
+          <w:ilvl w:val="0"/>
+          <w:numId w:val="2"/>
+        </w:numPr>
+        <w:ind w:leftChars="0"/>
+        <w:rPr>
+          <w:rFonts w:ascii="Times New Roman" w:hAnsi="Times New Roman" w:cs="Times New Roman"/>
+          <w:sz w:val="20"/>
+          <w:szCs w:val="20"/>
+        </w:rPr>
+      </w:pPr>
+      <w:r>
+        <w:rPr>
+          <w:rFonts w:ascii="Times New Roman" w:hAnsi="Times New Roman" w:cs="Times New Roman" w:hint="eastAsia"/>
+          <w:sz w:val="20"/>
+          <w:szCs w:val="20"/>
+        </w:rPr>
+        <w:t>Input</w:t>
+      </w:r>
+      <w:r>
+        <w:rPr>
+          <w:rFonts w:ascii="Times New Roman" w:hAnsi="Times New Roman" w:cs="Times New Roman" w:hint="eastAsia"/>
+          <w:sz w:val="20"/>
+          <w:szCs w:val="20"/>
+        </w:rPr>
+        <w:t xml:space="preserve"> Format: JSON</w:t>
+      </w:r>
+    </w:p>
+    <w:p>
+      <w:pPr>
+        <w:pStyle w:val="ListParagraph"/>
+        <w:numPr>
+          <w:ilvl w:val="0"/>
+          <w:numId w:val="2"/>
+        </w:numPr>
+        <w:ind w:leftChars="0"/>
+        <w:rPr>
+          <w:rFonts w:ascii="Times New Roman" w:hAnsi="Times New Roman" w:cs="Times New Roman"/>
+          <w:sz w:val="20"/>
+          <w:szCs w:val="20"/>
+        </w:rPr>
+      </w:pPr>
+      <w:r>
+        <w:rPr>
+          <w:rFonts w:ascii="Times New Roman" w:hAnsi="Times New Roman" w:cs="Times New Roman" w:hint="eastAsia"/>
+          <w:sz w:val="20"/>
+          <w:szCs w:val="20"/>
+        </w:rPr>
+        <w:t>Output Format: Array of JSON</w:t>
       </w:r>
     </w:p>
     <w:p>
@@ -7694,7 +9186,7 @@
                 <w:sz w:val="20"/>
                 <w:szCs w:val="20"/>
               </w:rPr>
-              <w:t>username</w:t>
+              <w:t>user</w:t>
             </w:r>
           </w:p>
           <w:p>
@@ -7739,11 +9231,53 @@
           <w:p>
             <w:pPr>
               <w:rPr>
-                <w:rFonts w:ascii="Times New Roman" w:hAnsi="Times New Roman" w:cs="Times New Roman"/>
-                <w:sz w:val="20"/>
-                <w:szCs w:val="20"/>
-              </w:rPr>
-            </w:pPr>
+                <w:rFonts w:ascii="Times New Roman" w:hAnsi="Times New Roman" w:cs="Times New Roman" w:hint="eastAsia"/>
+                <w:sz w:val="20"/>
+                <w:szCs w:val="20"/>
+              </w:rPr>
+            </w:pPr>
+            <w:r>
+              <w:rPr>
+                <w:rFonts w:ascii="Times New Roman" w:hAnsi="Times New Roman" w:cs="Times New Roman" w:hint="eastAsia"/>
+                <w:sz w:val="20"/>
+                <w:szCs w:val="20"/>
+              </w:rPr>
+              <w:t>Search By User Name</w:t>
+            </w:r>
+          </w:p>
+          <w:p>
+            <w:pPr>
+              <w:rPr>
+                <w:rFonts w:ascii="Times New Roman" w:hAnsi="Times New Roman" w:cs="Times New Roman" w:hint="eastAsia"/>
+                <w:sz w:val="20"/>
+                <w:szCs w:val="20"/>
+              </w:rPr>
+            </w:pPr>
+            <w:r>
+              <w:rPr>
+                <w:rFonts w:ascii="Times New Roman" w:hAnsi="Times New Roman" w:cs="Times New Roman" w:hint="eastAsia"/>
+                <w:sz w:val="20"/>
+                <w:szCs w:val="20"/>
+              </w:rPr>
+              <w:t>Search By Email</w:t>
+            </w:r>
+          </w:p>
+          <w:p>
+            <w:pPr>
+              <w:rPr>
+                <w:rFonts w:ascii="Times New Roman" w:hAnsi="Times New Roman" w:cs="Times New Roman"/>
+                <w:sz w:val="20"/>
+                <w:szCs w:val="20"/>
+              </w:rPr>
+            </w:pPr>
+            <w:r>
+              <w:rPr>
+                <w:rFonts w:ascii="Times New Roman" w:hAnsi="Times New Roman" w:cs="Times New Roman" w:hint="eastAsia"/>
+                <w:sz w:val="20"/>
+                <w:szCs w:val="20"/>
+              </w:rPr>
+              <w:t>Search By Group Name</w:t>
+            </w:r>
           </w:p>
         </w:tc>
       </w:tr>
@@ -7760,6 +9294,7 @@
                 <w:szCs w:val="20"/>
               </w:rPr>
             </w:pPr>
+            <w:proofErr w:type="spellStart"/>
             <w:r>
               <w:rPr>
                 <w:rFonts w:ascii="Times New Roman" w:hAnsi="Times New Roman" w:cs="Times New Roman" w:hint="eastAsia"/>
@@ -7768,6 +9303,7 @@
               </w:rPr>
               <w:t>userId</w:t>
             </w:r>
+            <w:proofErr w:type="spellEnd"/>
           </w:p>
         </w:tc>
         <w:tc>
@@ -8016,11 +9552,19 @@
             </w:pPr>
             <w:r>
               <w:rPr>
+                <w:rFonts w:ascii="Times New Roman" w:hAnsi="Times New Roman" w:cs="Times New Roman"/>
+                <w:sz w:val="20"/>
+                <w:szCs w:val="20"/>
+              </w:rPr>
+              <w:t>I</w:t>
+            </w:r>
+            <w:r>
+              <w:rPr>
                 <w:rFonts w:ascii="Times New Roman" w:hAnsi="Times New Roman" w:cs="Times New Roman" w:hint="eastAsia"/>
                 <w:sz w:val="20"/>
                 <w:szCs w:val="20"/>
               </w:rPr>
-              <w:t>userId</w:t>
+              <w:t>d</w:t>
             </w:r>
           </w:p>
         </w:tc>
@@ -8072,6 +9616,14 @@
                 <w:szCs w:val="20"/>
               </w:rPr>
             </w:pPr>
+            <w:r>
+              <w:rPr>
+                <w:rFonts w:ascii="Times New Roman" w:hAnsi="Times New Roman" w:cs="Times New Roman" w:hint="eastAsia"/>
+                <w:sz w:val="20"/>
+                <w:szCs w:val="20"/>
+              </w:rPr>
+              <w:t>User ID</w:t>
+            </w:r>
           </w:p>
         </w:tc>
       </w:tr>
@@ -8088,14 +9640,32 @@
                 <w:szCs w:val="20"/>
               </w:rPr>
             </w:pPr>
-            <w:r>
-              <w:rPr>
-                <w:rFonts w:ascii="Times New Roman" w:hAnsi="Times New Roman" w:cs="Times New Roman"/>
-                <w:sz w:val="20"/>
-                <w:szCs w:val="20"/>
-              </w:rPr>
-              <w:t>username</w:t>
-            </w:r>
+            <w:proofErr w:type="spellStart"/>
+            <w:r>
+              <w:rPr>
+                <w:rFonts w:ascii="Times New Roman" w:hAnsi="Times New Roman" w:cs="Times New Roman"/>
+                <w:sz w:val="20"/>
+                <w:szCs w:val="20"/>
+              </w:rPr>
+              <w:t>user</w:t>
+            </w:r>
+            <w:r>
+              <w:rPr>
+                <w:rFonts w:ascii="Times New Roman" w:hAnsi="Times New Roman" w:cs="Times New Roman" w:hint="eastAsia"/>
+                <w:sz w:val="20"/>
+                <w:szCs w:val="20"/>
+              </w:rPr>
+              <w:t>N</w:t>
+            </w:r>
+            <w:r>
+              <w:rPr>
+                <w:rFonts w:ascii="Times New Roman" w:hAnsi="Times New Roman" w:cs="Times New Roman"/>
+                <w:sz w:val="20"/>
+                <w:szCs w:val="20"/>
+              </w:rPr>
+              <w:t>ame</w:t>
+            </w:r>
+            <w:proofErr w:type="spellEnd"/>
           </w:p>
         </w:tc>
         <w:tc>
@@ -8146,6 +9716,378 @@
                 <w:szCs w:val="20"/>
               </w:rPr>
             </w:pPr>
+            <w:r>
+              <w:rPr>
+                <w:rFonts w:ascii="Times New Roman" w:hAnsi="Times New Roman" w:cs="Times New Roman" w:hint="eastAsia"/>
+                <w:sz w:val="20"/>
+                <w:szCs w:val="20"/>
+              </w:rPr>
+              <w:t>User Name</w:t>
+            </w:r>
+          </w:p>
+        </w:tc>
+      </w:tr>
+      <w:tr>
+        <w:tc>
+          <w:tcPr>
+            <w:tcW w:w="2078" w:type="dxa"/>
+          </w:tcPr>
+          <w:p>
+            <w:pPr>
+              <w:rPr>
+                <w:rFonts w:ascii="Times New Roman" w:hAnsi="Times New Roman" w:cs="Times New Roman"/>
+                <w:sz w:val="20"/>
+                <w:szCs w:val="20"/>
+              </w:rPr>
+            </w:pPr>
+            <w:r>
+              <w:rPr>
+                <w:rFonts w:ascii="Times New Roman" w:hAnsi="Times New Roman" w:cs="Times New Roman" w:hint="eastAsia"/>
+                <w:sz w:val="20"/>
+                <w:szCs w:val="20"/>
+              </w:rPr>
+              <w:t>status</w:t>
+            </w:r>
+          </w:p>
+        </w:tc>
+        <w:tc>
+          <w:tcPr>
+            <w:tcW w:w="1261" w:type="dxa"/>
+          </w:tcPr>
+          <w:p>
+            <w:pPr>
+              <w:rPr>
+                <w:rFonts w:ascii="Times New Roman" w:hAnsi="Times New Roman" w:cs="Times New Roman"/>
+                <w:sz w:val="20"/>
+                <w:szCs w:val="20"/>
+              </w:rPr>
+            </w:pPr>
+            <w:r>
+              <w:rPr>
+                <w:rFonts w:ascii="Times New Roman" w:hAnsi="Times New Roman" w:cs="Times New Roman" w:hint="eastAsia"/>
+                <w:sz w:val="20"/>
+                <w:szCs w:val="20"/>
+              </w:rPr>
+              <w:t>Byte</w:t>
+            </w:r>
+          </w:p>
+        </w:tc>
+        <w:tc>
+          <w:tcPr>
+            <w:tcW w:w="1731" w:type="dxa"/>
+          </w:tcPr>
+          <w:p>
+            <w:pPr>
+              <w:rPr>
+                <w:rFonts w:ascii="Times New Roman" w:hAnsi="Times New Roman" w:cs="Times New Roman"/>
+                <w:sz w:val="20"/>
+                <w:szCs w:val="20"/>
+              </w:rPr>
+            </w:pPr>
+            <w:r>
+              <w:rPr>
+                <w:rFonts w:ascii="Times New Roman" w:hAnsi="Times New Roman" w:cs="Times New Roman" w:hint="eastAsia"/>
+                <w:sz w:val="20"/>
+                <w:szCs w:val="20"/>
+              </w:rPr>
+              <w:t>0</w:t>
+            </w:r>
+          </w:p>
+        </w:tc>
+        <w:tc>
+          <w:tcPr>
+            <w:tcW w:w="3260" w:type="dxa"/>
+          </w:tcPr>
+          <w:p>
+            <w:pPr>
+              <w:rPr>
+                <w:rFonts w:ascii="Times New Roman" w:hAnsi="Times New Roman" w:cs="Times New Roman"/>
+                <w:sz w:val="20"/>
+                <w:szCs w:val="20"/>
+              </w:rPr>
+            </w:pPr>
+            <w:r>
+              <w:rPr>
+                <w:rFonts w:ascii="Times New Roman" w:hAnsi="Times New Roman" w:cs="Times New Roman" w:hint="eastAsia"/>
+                <w:sz w:val="20"/>
+                <w:szCs w:val="20"/>
+              </w:rPr>
+              <w:t>This field will not be extracted from Database</w:t>
+            </w:r>
+          </w:p>
+        </w:tc>
+      </w:tr>
+      <w:tr>
+        <w:tc>
+          <w:tcPr>
+            <w:tcW w:w="2078" w:type="dxa"/>
+          </w:tcPr>
+          <w:p>
+            <w:pPr>
+              <w:rPr>
+                <w:rFonts w:ascii="Times New Roman" w:hAnsi="Times New Roman" w:cs="Times New Roman"/>
+                <w:sz w:val="20"/>
+                <w:szCs w:val="20"/>
+              </w:rPr>
+            </w:pPr>
+            <w:r>
+              <w:rPr>
+                <w:rFonts w:ascii="Times New Roman" w:hAnsi="Times New Roman" w:cs="Times New Roman" w:hint="eastAsia"/>
+                <w:sz w:val="20"/>
+                <w:szCs w:val="20"/>
+              </w:rPr>
+              <w:t>password</w:t>
+            </w:r>
+          </w:p>
+        </w:tc>
+        <w:tc>
+          <w:tcPr>
+            <w:tcW w:w="1261" w:type="dxa"/>
+          </w:tcPr>
+          <w:p>
+            <w:pPr>
+              <w:rPr>
+                <w:rFonts w:ascii="Times New Roman" w:hAnsi="Times New Roman" w:cs="Times New Roman"/>
+                <w:sz w:val="20"/>
+                <w:szCs w:val="20"/>
+              </w:rPr>
+            </w:pPr>
+            <w:r>
+              <w:rPr>
+                <w:rFonts w:ascii="Times New Roman" w:hAnsi="Times New Roman" w:cs="Times New Roman" w:hint="eastAsia"/>
+                <w:sz w:val="20"/>
+                <w:szCs w:val="20"/>
+              </w:rPr>
+              <w:t>String</w:t>
+            </w:r>
+          </w:p>
+        </w:tc>
+        <w:tc>
+          <w:tcPr>
+            <w:tcW w:w="1731" w:type="dxa"/>
+          </w:tcPr>
+          <w:p>
+            <w:pPr>
+              <w:rPr>
+                <w:rFonts w:ascii="Times New Roman" w:hAnsi="Times New Roman" w:cs="Times New Roman"/>
+                <w:sz w:val="20"/>
+                <w:szCs w:val="20"/>
+              </w:rPr>
+            </w:pPr>
+            <w:r>
+              <w:rPr>
+                <w:rFonts w:ascii="Times New Roman" w:hAnsi="Times New Roman" w:cs="Times New Roman" w:hint="eastAsia"/>
+                <w:sz w:val="20"/>
+                <w:szCs w:val="20"/>
+              </w:rPr>
+              <w:t>null</w:t>
+            </w:r>
+          </w:p>
+        </w:tc>
+        <w:tc>
+          <w:tcPr>
+            <w:tcW w:w="3260" w:type="dxa"/>
+          </w:tcPr>
+          <w:p>
+            <w:pPr>
+              <w:rPr>
+                <w:rFonts w:ascii="Times New Roman" w:hAnsi="Times New Roman" w:cs="Times New Roman"/>
+                <w:sz w:val="20"/>
+                <w:szCs w:val="20"/>
+              </w:rPr>
+            </w:pPr>
+            <w:r>
+              <w:rPr>
+                <w:rFonts w:ascii="Times New Roman" w:hAnsi="Times New Roman" w:cs="Times New Roman" w:hint="eastAsia"/>
+                <w:sz w:val="20"/>
+                <w:szCs w:val="20"/>
+              </w:rPr>
+              <w:t>This field will not be extracted from Database</w:t>
+            </w:r>
+          </w:p>
+        </w:tc>
+      </w:tr>
+      <w:tr>
+        <w:tc>
+          <w:tcPr>
+            <w:tcW w:w="2078" w:type="dxa"/>
+          </w:tcPr>
+          <w:p>
+            <w:pPr>
+              <w:rPr>
+                <w:rFonts w:ascii="Times New Roman" w:hAnsi="Times New Roman" w:cs="Times New Roman"/>
+                <w:sz w:val="20"/>
+                <w:szCs w:val="20"/>
+              </w:rPr>
+            </w:pPr>
+            <w:proofErr w:type="spellStart"/>
+            <w:r>
+              <w:rPr>
+                <w:rFonts w:ascii="Times New Roman" w:hAnsi="Times New Roman" w:cs="Times New Roman" w:hint="eastAsia"/>
+                <w:sz w:val="20"/>
+                <w:szCs w:val="20"/>
+              </w:rPr>
+              <w:t>schoolId</w:t>
+            </w:r>
+            <w:proofErr w:type="spellEnd"/>
+          </w:p>
+        </w:tc>
+        <w:tc>
+          <w:tcPr>
+            <w:tcW w:w="1261" w:type="dxa"/>
+          </w:tcPr>
+          <w:p>
+            <w:pPr>
+              <w:rPr>
+                <w:rFonts w:ascii="Times New Roman" w:hAnsi="Times New Roman" w:cs="Times New Roman"/>
+                <w:sz w:val="20"/>
+                <w:szCs w:val="20"/>
+              </w:rPr>
+            </w:pPr>
+            <w:r>
+              <w:rPr>
+                <w:rFonts w:ascii="Times New Roman" w:hAnsi="Times New Roman" w:cs="Times New Roman" w:hint="eastAsia"/>
+                <w:sz w:val="20"/>
+                <w:szCs w:val="20"/>
+              </w:rPr>
+              <w:t>Integer</w:t>
+            </w:r>
+          </w:p>
+        </w:tc>
+        <w:tc>
+          <w:tcPr>
+            <w:tcW w:w="1731" w:type="dxa"/>
+          </w:tcPr>
+          <w:p>
+            <w:pPr>
+              <w:rPr>
+                <w:rFonts w:ascii="Times New Roman" w:hAnsi="Times New Roman" w:cs="Times New Roman"/>
+                <w:sz w:val="20"/>
+                <w:szCs w:val="20"/>
+              </w:rPr>
+            </w:pPr>
+            <w:r>
+              <w:rPr>
+                <w:rFonts w:ascii="Times New Roman" w:hAnsi="Times New Roman" w:cs="Times New Roman" w:hint="eastAsia"/>
+                <w:sz w:val="20"/>
+                <w:szCs w:val="20"/>
+              </w:rPr>
+              <w:t>null</w:t>
+            </w:r>
+          </w:p>
+        </w:tc>
+        <w:tc>
+          <w:tcPr>
+            <w:tcW w:w="3260" w:type="dxa"/>
+          </w:tcPr>
+          <w:p>
+            <w:pPr>
+              <w:rPr>
+                <w:rFonts w:ascii="Times New Roman" w:hAnsi="Times New Roman" w:cs="Times New Roman"/>
+                <w:sz w:val="20"/>
+                <w:szCs w:val="20"/>
+              </w:rPr>
+            </w:pPr>
+            <w:r>
+              <w:rPr>
+                <w:rFonts w:ascii="Times New Roman" w:hAnsi="Times New Roman" w:cs="Times New Roman" w:hint="eastAsia"/>
+                <w:sz w:val="20"/>
+                <w:szCs w:val="20"/>
+              </w:rPr>
+              <w:t>This field will not be extracted from Database</w:t>
+            </w:r>
+          </w:p>
+        </w:tc>
+      </w:tr>
+      <w:tr>
+        <w:tc>
+          <w:tcPr>
+            <w:tcW w:w="2078" w:type="dxa"/>
+          </w:tcPr>
+          <w:p>
+            <w:pPr>
+              <w:rPr>
+                <w:rFonts w:ascii="Times New Roman" w:hAnsi="Times New Roman" w:cs="Times New Roman" w:hint="eastAsia"/>
+                <w:sz w:val="20"/>
+                <w:szCs w:val="20"/>
+              </w:rPr>
+            </w:pPr>
+            <w:proofErr w:type="spellStart"/>
+            <w:r>
+              <w:rPr>
+                <w:rFonts w:ascii="Times New Roman" w:hAnsi="Times New Roman" w:cs="Times New Roman" w:hint="eastAsia"/>
+                <w:sz w:val="20"/>
+                <w:szCs w:val="20"/>
+              </w:rPr>
+              <w:t>createTime</w:t>
+            </w:r>
+            <w:proofErr w:type="spellEnd"/>
+          </w:p>
+        </w:tc>
+        <w:tc>
+          <w:tcPr>
+            <w:tcW w:w="1261" w:type="dxa"/>
+          </w:tcPr>
+          <w:p>
+            <w:pPr>
+              <w:rPr>
+                <w:rFonts w:ascii="Times New Roman" w:hAnsi="Times New Roman" w:cs="Times New Roman" w:hint="eastAsia"/>
+                <w:sz w:val="20"/>
+                <w:szCs w:val="20"/>
+              </w:rPr>
+            </w:pPr>
+            <w:r>
+              <w:rPr>
+                <w:rFonts w:ascii="Times New Roman" w:hAnsi="Times New Roman" w:cs="Times New Roman" w:hint="eastAsia"/>
+                <w:sz w:val="20"/>
+                <w:szCs w:val="20"/>
+              </w:rPr>
+              <w:t>Timestamp</w:t>
+            </w:r>
+          </w:p>
+        </w:tc>
+        <w:tc>
+          <w:tcPr>
+            <w:tcW w:w="1731" w:type="dxa"/>
+          </w:tcPr>
+          <w:p>
+            <w:pPr>
+              <w:rPr>
+                <w:rFonts w:ascii="Times New Roman" w:hAnsi="Times New Roman" w:cs="Times New Roman" w:hint="eastAsia"/>
+                <w:sz w:val="20"/>
+                <w:szCs w:val="20"/>
+              </w:rPr>
+            </w:pPr>
+            <w:r>
+              <w:rPr>
+                <w:rFonts w:ascii="Times New Roman" w:hAnsi="Times New Roman" w:cs="Times New Roman" w:hint="eastAsia"/>
+                <w:sz w:val="20"/>
+                <w:szCs w:val="20"/>
+              </w:rPr>
+              <w:t>null</w:t>
+            </w:r>
+          </w:p>
+        </w:tc>
+        <w:tc>
+          <w:tcPr>
+            <w:tcW w:w="3260" w:type="dxa"/>
+          </w:tcPr>
+          <w:p>
+            <w:pPr>
+              <w:rPr>
+                <w:rFonts w:ascii="Times New Roman" w:hAnsi="Times New Roman" w:cs="Times New Roman"/>
+                <w:sz w:val="20"/>
+                <w:szCs w:val="20"/>
+              </w:rPr>
+            </w:pPr>
+            <w:r>
+              <w:rPr>
+                <w:rFonts w:ascii="Times New Roman" w:hAnsi="Times New Roman" w:cs="Times New Roman" w:hint="eastAsia"/>
+                <w:sz w:val="20"/>
+                <w:szCs w:val="20"/>
+              </w:rPr>
+              <w:t>This field will not be extracted from Database</w:t>
+            </w:r>
           </w:p>
         </w:tc>
       </w:tr>
@@ -8230,6 +10172,7 @@
         </w:rPr>
         <w:t>“</w:t>
       </w:r>
+      <w:proofErr w:type="spellStart"/>
       <w:r>
         <w:rPr>
           <w:rFonts w:ascii="Times New Roman" w:hAnsi="Times New Roman" w:cs="Times New Roman" w:hint="eastAsia"/>
@@ -8270,6 +10213,7 @@
         </w:rPr>
         <w:t>test</w:t>
       </w:r>
+      <w:proofErr w:type="spellEnd"/>
       <w:r>
         <w:rPr>
           <w:rFonts w:ascii="Times New Roman" w:hAnsi="Times New Roman" w:cs="Times New Roman"/>
@@ -8304,6 +10248,7 @@
         </w:rPr>
         <w:t>“</w:t>
       </w:r>
+      <w:proofErr w:type="spellStart"/>
       <w:r>
         <w:rPr>
           <w:rFonts w:ascii="Times New Roman" w:hAnsi="Times New Roman" w:cs="Times New Roman" w:hint="eastAsia"/>
@@ -8344,6 +10289,7 @@
         </w:rPr>
         <w:t>username</w:t>
       </w:r>
+      <w:proofErr w:type="spellEnd"/>
       <w:r>
         <w:rPr>
           <w:rFonts w:ascii="Times New Roman" w:hAnsi="Times New Roman" w:cs="Times New Roman"/>
@@ -8461,6 +10407,7 @@
           <w:sz w:val="20"/>
           <w:szCs w:val="20"/>
         </w:rPr>
+        <w:lastRenderedPageBreak/>
         <w:t>Response:</w:t>
       </w:r>
     </w:p>
@@ -8510,7 +10457,7 @@
     <w:p>
       <w:pPr>
         <w:rPr>
-          <w:rFonts w:ascii="Times New Roman" w:hAnsi="Times New Roman" w:cs="Times New Roman"/>
+          <w:rFonts w:ascii="Times New Roman" w:hAnsi="Times New Roman" w:cs="Times New Roman" w:hint="eastAsia"/>
           <w:sz w:val="20"/>
           <w:szCs w:val="20"/>
         </w:rPr>
@@ -8553,7 +10500,15 @@
           <w:sz w:val="20"/>
           <w:szCs w:val="20"/>
         </w:rPr>
-        <w:t>userId</w:t>
+        <w:t>i</w:t>
+      </w:r>
+      <w:r>
+        <w:rPr>
+          <w:rFonts w:ascii="Times New Roman" w:hAnsi="Times New Roman" w:cs="Times New Roman" w:hint="eastAsia"/>
+          <w:sz w:val="20"/>
+          <w:szCs w:val="20"/>
+        </w:rPr>
+        <w:t>d</w:t>
       </w:r>
       <w:r>
         <w:rPr>
@@ -8607,7 +10562,7 @@
     <w:p>
       <w:pPr>
         <w:rPr>
-          <w:rFonts w:ascii="Times New Roman" w:hAnsi="Times New Roman" w:cs="Times New Roman"/>
+          <w:rFonts w:ascii="Times New Roman" w:hAnsi="Times New Roman" w:cs="Times New Roman" w:hint="eastAsia"/>
           <w:sz w:val="20"/>
           <w:szCs w:val="20"/>
         </w:rPr>
@@ -8644,6 +10599,150 @@
         </w:rPr>
         <w:t>“</w:t>
       </w:r>
+      <w:proofErr w:type="gramStart"/>
+      <w:r>
+        <w:rPr>
+          <w:rFonts w:ascii="Times New Roman" w:hAnsi="Times New Roman" w:cs="Times New Roman" w:hint="eastAsia"/>
+          <w:sz w:val="20"/>
+          <w:szCs w:val="20"/>
+        </w:rPr>
+        <w:t>status</w:t>
+      </w:r>
+      <w:proofErr w:type="gramEnd"/>
+      <w:r>
+        <w:rPr>
+          <w:rFonts w:ascii="Times New Roman" w:hAnsi="Times New Roman" w:cs="Times New Roman"/>
+          <w:sz w:val="20"/>
+          <w:szCs w:val="20"/>
+        </w:rPr>
+        <w:t>”</w:t>
+      </w:r>
+      <w:r>
+        <w:rPr>
+          <w:rFonts w:ascii="Times New Roman" w:hAnsi="Times New Roman" w:cs="Times New Roman" w:hint="eastAsia"/>
+          <w:sz w:val="20"/>
+          <w:szCs w:val="20"/>
+        </w:rPr>
+        <w:t>:0,</w:t>
+      </w:r>
+    </w:p>
+    <w:p>
+      <w:pPr>
+        <w:rPr>
+          <w:rFonts w:ascii="Times New Roman" w:hAnsi="Times New Roman" w:cs="Times New Roman"/>
+          <w:sz w:val="20"/>
+          <w:szCs w:val="20"/>
+        </w:rPr>
+      </w:pPr>
+      <w:r>
+        <w:rPr>
+          <w:rFonts w:ascii="Times New Roman" w:hAnsi="Times New Roman" w:cs="Times New Roman" w:hint="eastAsia"/>
+          <w:sz w:val="20"/>
+          <w:szCs w:val="20"/>
+        </w:rPr>
+        <w:tab/>
+      </w:r>
+      <w:r>
+        <w:rPr>
+          <w:rFonts w:ascii="Times New Roman" w:hAnsi="Times New Roman" w:cs="Times New Roman" w:hint="eastAsia"/>
+          <w:sz w:val="20"/>
+          <w:szCs w:val="20"/>
+        </w:rPr>
+        <w:tab/>
+      </w:r>
+      <w:r>
+        <w:rPr>
+          <w:rFonts w:ascii="Times New Roman" w:hAnsi="Times New Roman" w:cs="Times New Roman" w:hint="eastAsia"/>
+          <w:sz w:val="20"/>
+          <w:szCs w:val="20"/>
+        </w:rPr>
+        <w:tab/>
+      </w:r>
+      <w:r>
+        <w:rPr>
+          <w:rFonts w:ascii="Times New Roman" w:hAnsi="Times New Roman" w:cs="Times New Roman"/>
+          <w:sz w:val="20"/>
+          <w:szCs w:val="20"/>
+        </w:rPr>
+        <w:t>“</w:t>
+      </w:r>
+      <w:proofErr w:type="spellStart"/>
+      <w:proofErr w:type="gramStart"/>
+      <w:r>
+        <w:rPr>
+          <w:rFonts w:ascii="Times New Roman" w:hAnsi="Times New Roman" w:cs="Times New Roman" w:hint="eastAsia"/>
+          <w:sz w:val="20"/>
+          <w:szCs w:val="20"/>
+        </w:rPr>
+        <w:t>password</w:t>
+      </w:r>
+      <w:proofErr w:type="gramEnd"/>
+      <w:r>
+        <w:rPr>
+          <w:rFonts w:ascii="Times New Roman" w:hAnsi="Times New Roman" w:cs="Times New Roman"/>
+          <w:sz w:val="20"/>
+          <w:szCs w:val="20"/>
+        </w:rPr>
+        <w:t>”</w:t>
+      </w:r>
+      <w:r>
+        <w:rPr>
+          <w:rFonts w:ascii="Times New Roman" w:hAnsi="Times New Roman" w:cs="Times New Roman" w:hint="eastAsia"/>
+          <w:sz w:val="20"/>
+          <w:szCs w:val="20"/>
+        </w:rPr>
+        <w:t>:null</w:t>
+      </w:r>
+      <w:proofErr w:type="spellEnd"/>
+      <w:r>
+        <w:rPr>
+          <w:rFonts w:ascii="Times New Roman" w:hAnsi="Times New Roman" w:cs="Times New Roman" w:hint="eastAsia"/>
+          <w:sz w:val="20"/>
+          <w:szCs w:val="20"/>
+        </w:rPr>
+        <w:t>,</w:t>
+      </w:r>
+    </w:p>
+    <w:p>
+      <w:pPr>
+        <w:rPr>
+          <w:rFonts w:ascii="Times New Roman" w:hAnsi="Times New Roman" w:cs="Times New Roman" w:hint="eastAsia"/>
+          <w:sz w:val="20"/>
+          <w:szCs w:val="20"/>
+        </w:rPr>
+      </w:pPr>
+      <w:r>
+        <w:rPr>
+          <w:rFonts w:ascii="Times New Roman" w:hAnsi="Times New Roman" w:cs="Times New Roman" w:hint="eastAsia"/>
+          <w:sz w:val="20"/>
+          <w:szCs w:val="20"/>
+        </w:rPr>
+        <w:tab/>
+      </w:r>
+      <w:r>
+        <w:rPr>
+          <w:rFonts w:ascii="Times New Roman" w:hAnsi="Times New Roman" w:cs="Times New Roman" w:hint="eastAsia"/>
+          <w:sz w:val="20"/>
+          <w:szCs w:val="20"/>
+        </w:rPr>
+        <w:tab/>
+      </w:r>
+      <w:r>
+        <w:rPr>
+          <w:rFonts w:ascii="Times New Roman" w:hAnsi="Times New Roman" w:cs="Times New Roman" w:hint="eastAsia"/>
+          <w:sz w:val="20"/>
+          <w:szCs w:val="20"/>
+        </w:rPr>
+        <w:tab/>
+      </w:r>
+      <w:r>
+        <w:rPr>
+          <w:rFonts w:ascii="Times New Roman" w:hAnsi="Times New Roman" w:cs="Times New Roman"/>
+          <w:sz w:val="20"/>
+          <w:szCs w:val="20"/>
+        </w:rPr>
+        <w:t>“</w:t>
+      </w:r>
       <w:r>
         <w:rPr>
           <w:rFonts w:ascii="Times New Roman" w:hAnsi="Times New Roman" w:cs="Times New Roman" w:hint="eastAsia"/>
@@ -8692,11 +10791,19 @@
         </w:rPr>
         <w:t>”</w:t>
       </w:r>
-    </w:p>
-    <w:p>
-      <w:pPr>
-        <w:rPr>
-          <w:rFonts w:ascii="Times New Roman" w:hAnsi="Times New Roman" w:cs="Times New Roman"/>
+      <w:r>
+        <w:rPr>
+          <w:rFonts w:ascii="Times New Roman" w:hAnsi="Times New Roman" w:cs="Times New Roman" w:hint="eastAsia"/>
+          <w:sz w:val="20"/>
+          <w:szCs w:val="20"/>
+        </w:rPr>
+        <w:t>,</w:t>
+      </w:r>
+    </w:p>
+    <w:p>
+      <w:pPr>
+        <w:rPr>
+          <w:rFonts w:ascii="Times New Roman" w:hAnsi="Times New Roman" w:cs="Times New Roman" w:hint="eastAsia"/>
           <w:sz w:val="20"/>
           <w:szCs w:val="20"/>
         </w:rPr>
@@ -8723,6 +10830,144 @@
           <w:sz w:val="20"/>
           <w:szCs w:val="20"/>
         </w:rPr>
+        <w:tab/>
+      </w:r>
+      <w:r>
+        <w:rPr>
+          <w:rFonts w:ascii="Times New Roman" w:hAnsi="Times New Roman" w:cs="Times New Roman"/>
+          <w:sz w:val="20"/>
+          <w:szCs w:val="20"/>
+        </w:rPr>
+        <w:t>“</w:t>
+      </w:r>
+      <w:proofErr w:type="spellStart"/>
+      <w:proofErr w:type="gramStart"/>
+      <w:r>
+        <w:rPr>
+          <w:rFonts w:ascii="Times New Roman" w:hAnsi="Times New Roman" w:cs="Times New Roman" w:hint="eastAsia"/>
+          <w:sz w:val="20"/>
+          <w:szCs w:val="20"/>
+        </w:rPr>
+        <w:t>schoolID</w:t>
+      </w:r>
+      <w:proofErr w:type="spellEnd"/>
+      <w:proofErr w:type="gramEnd"/>
+      <w:r>
+        <w:rPr>
+          <w:rFonts w:ascii="Times New Roman" w:hAnsi="Times New Roman" w:cs="Times New Roman"/>
+          <w:sz w:val="20"/>
+          <w:szCs w:val="20"/>
+        </w:rPr>
+        <w:t>”</w:t>
+      </w:r>
+      <w:r>
+        <w:rPr>
+          <w:rFonts w:ascii="Times New Roman" w:hAnsi="Times New Roman" w:cs="Times New Roman" w:hint="eastAsia"/>
+          <w:sz w:val="20"/>
+          <w:szCs w:val="20"/>
+        </w:rPr>
+        <w:t>:null,</w:t>
+      </w:r>
+    </w:p>
+    <w:p>
+      <w:pPr>
+        <w:rPr>
+          <w:rFonts w:ascii="Times New Roman" w:hAnsi="Times New Roman" w:cs="Times New Roman"/>
+          <w:sz w:val="20"/>
+          <w:szCs w:val="20"/>
+        </w:rPr>
+      </w:pPr>
+      <w:r>
+        <w:rPr>
+          <w:rFonts w:ascii="Times New Roman" w:hAnsi="Times New Roman" w:cs="Times New Roman" w:hint="eastAsia"/>
+          <w:sz w:val="20"/>
+          <w:szCs w:val="20"/>
+        </w:rPr>
+        <w:tab/>
+      </w:r>
+      <w:r>
+        <w:rPr>
+          <w:rFonts w:ascii="Times New Roman" w:hAnsi="Times New Roman" w:cs="Times New Roman" w:hint="eastAsia"/>
+          <w:sz w:val="20"/>
+          <w:szCs w:val="20"/>
+        </w:rPr>
+        <w:tab/>
+      </w:r>
+      <w:r>
+        <w:rPr>
+          <w:rFonts w:ascii="Times New Roman" w:hAnsi="Times New Roman" w:cs="Times New Roman" w:hint="eastAsia"/>
+          <w:sz w:val="20"/>
+          <w:szCs w:val="20"/>
+        </w:rPr>
+        <w:tab/>
+      </w:r>
+      <w:r>
+        <w:rPr>
+          <w:rFonts w:ascii="Times New Roman" w:hAnsi="Times New Roman" w:cs="Times New Roman"/>
+          <w:sz w:val="20"/>
+          <w:szCs w:val="20"/>
+        </w:rPr>
+        <w:t>“</w:t>
+      </w:r>
+      <w:proofErr w:type="spellStart"/>
+      <w:proofErr w:type="gramStart"/>
+      <w:r>
+        <w:rPr>
+          <w:rFonts w:ascii="Times New Roman" w:hAnsi="Times New Roman" w:cs="Times New Roman" w:hint="eastAsia"/>
+          <w:sz w:val="20"/>
+          <w:szCs w:val="20"/>
+        </w:rPr>
+        <w:t>createTime</w:t>
+      </w:r>
+      <w:proofErr w:type="spellEnd"/>
+      <w:proofErr w:type="gramEnd"/>
+      <w:r>
+        <w:rPr>
+          <w:rFonts w:ascii="Times New Roman" w:hAnsi="Times New Roman" w:cs="Times New Roman"/>
+          <w:sz w:val="20"/>
+          <w:szCs w:val="20"/>
+        </w:rPr>
+        <w:t>”</w:t>
+      </w:r>
+      <w:r>
+        <w:rPr>
+          <w:rFonts w:ascii="Times New Roman" w:hAnsi="Times New Roman" w:cs="Times New Roman" w:hint="eastAsia"/>
+          <w:sz w:val="20"/>
+          <w:szCs w:val="20"/>
+        </w:rPr>
+        <w:t>:null</w:t>
+      </w:r>
+    </w:p>
+    <w:p>
+      <w:pPr>
+        <w:rPr>
+          <w:rFonts w:ascii="Times New Roman" w:hAnsi="Times New Roman" w:cs="Times New Roman"/>
+          <w:sz w:val="20"/>
+          <w:szCs w:val="20"/>
+        </w:rPr>
+      </w:pPr>
+      <w:r>
+        <w:rPr>
+          <w:rFonts w:ascii="Times New Roman" w:hAnsi="Times New Roman" w:cs="Times New Roman" w:hint="eastAsia"/>
+          <w:sz w:val="20"/>
+          <w:szCs w:val="20"/>
+        </w:rPr>
+        <w:tab/>
+      </w:r>
+      <w:r>
+        <w:rPr>
+          <w:rFonts w:ascii="Times New Roman" w:hAnsi="Times New Roman" w:cs="Times New Roman" w:hint="eastAsia"/>
+          <w:sz w:val="20"/>
+          <w:szCs w:val="20"/>
+        </w:rPr>
+        <w:tab/>
+      </w:r>
+      <w:r>
+        <w:rPr>
+          <w:rFonts w:ascii="Times New Roman" w:hAnsi="Times New Roman" w:cs="Times New Roman" w:hint="eastAsia"/>
+          <w:sz w:val="20"/>
+          <w:szCs w:val="20"/>
+        </w:rPr>
         <w:t>}</w:t>
       </w:r>
       <w:r>
@@ -8755,7 +11000,7 @@
     <w:p>
       <w:pPr>
         <w:rPr>
-          <w:rFonts w:ascii="Times New Roman" w:hAnsi="Times New Roman" w:cs="Times New Roman"/>
+          <w:rFonts w:ascii="Times New Roman" w:hAnsi="Times New Roman" w:cs="Times New Roman" w:hint="eastAsia"/>
           <w:sz w:val="20"/>
           <w:szCs w:val="20"/>
         </w:rPr>
@@ -8798,7 +11043,15 @@
           <w:sz w:val="20"/>
           <w:szCs w:val="20"/>
         </w:rPr>
-        <w:t>userId</w:t>
+        <w:t>i</w:t>
+      </w:r>
+      <w:r>
+        <w:rPr>
+          <w:rFonts w:ascii="Times New Roman" w:hAnsi="Times New Roman" w:cs="Times New Roman" w:hint="eastAsia"/>
+          <w:sz w:val="20"/>
+          <w:szCs w:val="20"/>
+        </w:rPr>
+        <w:t>d</w:t>
       </w:r>
       <w:r>
         <w:rPr>
@@ -8852,7 +11105,7 @@
     <w:p>
       <w:pPr>
         <w:rPr>
-          <w:rFonts w:ascii="Times New Roman" w:hAnsi="Times New Roman" w:cs="Times New Roman"/>
+          <w:rFonts w:ascii="Times New Roman" w:hAnsi="Times New Roman" w:cs="Times New Roman" w:hint="eastAsia"/>
           <w:sz w:val="20"/>
           <w:szCs w:val="20"/>
         </w:rPr>
@@ -8889,6 +11142,150 @@
         </w:rPr>
         <w:t>“</w:t>
       </w:r>
+      <w:proofErr w:type="gramStart"/>
+      <w:r>
+        <w:rPr>
+          <w:rFonts w:ascii="Times New Roman" w:hAnsi="Times New Roman" w:cs="Times New Roman" w:hint="eastAsia"/>
+          <w:sz w:val="20"/>
+          <w:szCs w:val="20"/>
+        </w:rPr>
+        <w:t>status</w:t>
+      </w:r>
+      <w:proofErr w:type="gramEnd"/>
+      <w:r>
+        <w:rPr>
+          <w:rFonts w:ascii="Times New Roman" w:hAnsi="Times New Roman" w:cs="Times New Roman"/>
+          <w:sz w:val="20"/>
+          <w:szCs w:val="20"/>
+        </w:rPr>
+        <w:t>”</w:t>
+      </w:r>
+      <w:r>
+        <w:rPr>
+          <w:rFonts w:ascii="Times New Roman" w:hAnsi="Times New Roman" w:cs="Times New Roman" w:hint="eastAsia"/>
+          <w:sz w:val="20"/>
+          <w:szCs w:val="20"/>
+        </w:rPr>
+        <w:t>:0,</w:t>
+      </w:r>
+    </w:p>
+    <w:p>
+      <w:pPr>
+        <w:rPr>
+          <w:rFonts w:ascii="Times New Roman" w:hAnsi="Times New Roman" w:cs="Times New Roman"/>
+          <w:sz w:val="20"/>
+          <w:szCs w:val="20"/>
+        </w:rPr>
+      </w:pPr>
+      <w:r>
+        <w:rPr>
+          <w:rFonts w:ascii="Times New Roman" w:hAnsi="Times New Roman" w:cs="Times New Roman" w:hint="eastAsia"/>
+          <w:sz w:val="20"/>
+          <w:szCs w:val="20"/>
+        </w:rPr>
+        <w:tab/>
+      </w:r>
+      <w:r>
+        <w:rPr>
+          <w:rFonts w:ascii="Times New Roman" w:hAnsi="Times New Roman" w:cs="Times New Roman" w:hint="eastAsia"/>
+          <w:sz w:val="20"/>
+          <w:szCs w:val="20"/>
+        </w:rPr>
+        <w:tab/>
+      </w:r>
+      <w:r>
+        <w:rPr>
+          <w:rFonts w:ascii="Times New Roman" w:hAnsi="Times New Roman" w:cs="Times New Roman" w:hint="eastAsia"/>
+          <w:sz w:val="20"/>
+          <w:szCs w:val="20"/>
+        </w:rPr>
+        <w:tab/>
+      </w:r>
+      <w:r>
+        <w:rPr>
+          <w:rFonts w:ascii="Times New Roman" w:hAnsi="Times New Roman" w:cs="Times New Roman"/>
+          <w:sz w:val="20"/>
+          <w:szCs w:val="20"/>
+        </w:rPr>
+        <w:t>“</w:t>
+      </w:r>
+      <w:proofErr w:type="spellStart"/>
+      <w:proofErr w:type="gramStart"/>
+      <w:r>
+        <w:rPr>
+          <w:rFonts w:ascii="Times New Roman" w:hAnsi="Times New Roman" w:cs="Times New Roman" w:hint="eastAsia"/>
+          <w:sz w:val="20"/>
+          <w:szCs w:val="20"/>
+        </w:rPr>
+        <w:t>password</w:t>
+      </w:r>
+      <w:proofErr w:type="gramEnd"/>
+      <w:r>
+        <w:rPr>
+          <w:rFonts w:ascii="Times New Roman" w:hAnsi="Times New Roman" w:cs="Times New Roman"/>
+          <w:sz w:val="20"/>
+          <w:szCs w:val="20"/>
+        </w:rPr>
+        <w:t>”</w:t>
+      </w:r>
+      <w:r>
+        <w:rPr>
+          <w:rFonts w:ascii="Times New Roman" w:hAnsi="Times New Roman" w:cs="Times New Roman" w:hint="eastAsia"/>
+          <w:sz w:val="20"/>
+          <w:szCs w:val="20"/>
+        </w:rPr>
+        <w:t>:null</w:t>
+      </w:r>
+      <w:proofErr w:type="spellEnd"/>
+      <w:r>
+        <w:rPr>
+          <w:rFonts w:ascii="Times New Roman" w:hAnsi="Times New Roman" w:cs="Times New Roman" w:hint="eastAsia"/>
+          <w:sz w:val="20"/>
+          <w:szCs w:val="20"/>
+        </w:rPr>
+        <w:t>,</w:t>
+      </w:r>
+    </w:p>
+    <w:p>
+      <w:pPr>
+        <w:rPr>
+          <w:rFonts w:ascii="Times New Roman" w:hAnsi="Times New Roman" w:cs="Times New Roman" w:hint="eastAsia"/>
+          <w:sz w:val="20"/>
+          <w:szCs w:val="20"/>
+        </w:rPr>
+      </w:pPr>
+      <w:r>
+        <w:rPr>
+          <w:rFonts w:ascii="Times New Roman" w:hAnsi="Times New Roman" w:cs="Times New Roman" w:hint="eastAsia"/>
+          <w:sz w:val="20"/>
+          <w:szCs w:val="20"/>
+        </w:rPr>
+        <w:tab/>
+      </w:r>
+      <w:r>
+        <w:rPr>
+          <w:rFonts w:ascii="Times New Roman" w:hAnsi="Times New Roman" w:cs="Times New Roman" w:hint="eastAsia"/>
+          <w:sz w:val="20"/>
+          <w:szCs w:val="20"/>
+        </w:rPr>
+        <w:tab/>
+      </w:r>
+      <w:r>
+        <w:rPr>
+          <w:rFonts w:ascii="Times New Roman" w:hAnsi="Times New Roman" w:cs="Times New Roman" w:hint="eastAsia"/>
+          <w:sz w:val="20"/>
+          <w:szCs w:val="20"/>
+        </w:rPr>
+        <w:tab/>
+      </w:r>
+      <w:r>
+        <w:rPr>
+          <w:rFonts w:ascii="Times New Roman" w:hAnsi="Times New Roman" w:cs="Times New Roman"/>
+          <w:sz w:val="20"/>
+          <w:szCs w:val="20"/>
+        </w:rPr>
+        <w:t>“</w:t>
+      </w:r>
       <w:r>
         <w:rPr>
           <w:rFonts w:ascii="Times New Roman" w:hAnsi="Times New Roman" w:cs="Times New Roman" w:hint="eastAsia"/>
@@ -8936,6 +11333,152 @@
           <w:szCs w:val="20"/>
         </w:rPr>
         <w:t>”</w:t>
+      </w:r>
+      <w:r>
+        <w:rPr>
+          <w:rFonts w:ascii="Times New Roman" w:hAnsi="Times New Roman" w:cs="Times New Roman" w:hint="eastAsia"/>
+          <w:sz w:val="20"/>
+          <w:szCs w:val="20"/>
+        </w:rPr>
+        <w:t>,</w:t>
+      </w:r>
+    </w:p>
+    <w:p>
+      <w:pPr>
+        <w:rPr>
+          <w:rFonts w:ascii="Times New Roman" w:hAnsi="Times New Roman" w:cs="Times New Roman" w:hint="eastAsia"/>
+          <w:sz w:val="20"/>
+          <w:szCs w:val="20"/>
+        </w:rPr>
+      </w:pPr>
+      <w:r>
+        <w:rPr>
+          <w:rFonts w:ascii="Times New Roman" w:hAnsi="Times New Roman" w:cs="Times New Roman" w:hint="eastAsia"/>
+          <w:sz w:val="20"/>
+          <w:szCs w:val="20"/>
+        </w:rPr>
+        <w:tab/>
+      </w:r>
+      <w:r>
+        <w:rPr>
+          <w:rFonts w:ascii="Times New Roman" w:hAnsi="Times New Roman" w:cs="Times New Roman" w:hint="eastAsia"/>
+          <w:sz w:val="20"/>
+          <w:szCs w:val="20"/>
+        </w:rPr>
+        <w:tab/>
+      </w:r>
+      <w:r>
+        <w:rPr>
+          <w:rFonts w:ascii="Times New Roman" w:hAnsi="Times New Roman" w:cs="Times New Roman" w:hint="eastAsia"/>
+          <w:sz w:val="20"/>
+          <w:szCs w:val="20"/>
+        </w:rPr>
+        <w:tab/>
+      </w:r>
+      <w:r>
+        <w:rPr>
+          <w:rFonts w:ascii="Times New Roman" w:hAnsi="Times New Roman" w:cs="Times New Roman"/>
+          <w:sz w:val="20"/>
+          <w:szCs w:val="20"/>
+        </w:rPr>
+        <w:t>“</w:t>
+      </w:r>
+      <w:proofErr w:type="spellStart"/>
+      <w:proofErr w:type="gramStart"/>
+      <w:r>
+        <w:rPr>
+          <w:rFonts w:ascii="Times New Roman" w:hAnsi="Times New Roman" w:cs="Times New Roman" w:hint="eastAsia"/>
+          <w:sz w:val="20"/>
+          <w:szCs w:val="20"/>
+        </w:rPr>
+        <w:t>schoolID</w:t>
+      </w:r>
+      <w:proofErr w:type="spellEnd"/>
+      <w:proofErr w:type="gramEnd"/>
+      <w:r>
+        <w:rPr>
+          <w:rFonts w:ascii="Times New Roman" w:hAnsi="Times New Roman" w:cs="Times New Roman"/>
+          <w:sz w:val="20"/>
+          <w:szCs w:val="20"/>
+        </w:rPr>
+        <w:t>”</w:t>
+      </w:r>
+      <w:r>
+        <w:rPr>
+          <w:rFonts w:ascii="Times New Roman" w:hAnsi="Times New Roman" w:cs="Times New Roman" w:hint="eastAsia"/>
+          <w:sz w:val="20"/>
+          <w:szCs w:val="20"/>
+        </w:rPr>
+        <w:t>:null,</w:t>
+      </w:r>
+    </w:p>
+    <w:p>
+      <w:pPr>
+        <w:rPr>
+          <w:rFonts w:ascii="Times New Roman" w:hAnsi="Times New Roman" w:cs="Times New Roman"/>
+          <w:sz w:val="20"/>
+          <w:szCs w:val="20"/>
+        </w:rPr>
+      </w:pPr>
+      <w:r>
+        <w:rPr>
+          <w:rFonts w:ascii="Times New Roman" w:hAnsi="Times New Roman" w:cs="Times New Roman" w:hint="eastAsia"/>
+          <w:sz w:val="20"/>
+          <w:szCs w:val="20"/>
+        </w:rPr>
+        <w:tab/>
+      </w:r>
+      <w:r>
+        <w:rPr>
+          <w:rFonts w:ascii="Times New Roman" w:hAnsi="Times New Roman" w:cs="Times New Roman" w:hint="eastAsia"/>
+          <w:sz w:val="20"/>
+          <w:szCs w:val="20"/>
+        </w:rPr>
+        <w:tab/>
+      </w:r>
+      <w:r>
+        <w:rPr>
+          <w:rFonts w:ascii="Times New Roman" w:hAnsi="Times New Roman" w:cs="Times New Roman" w:hint="eastAsia"/>
+          <w:sz w:val="20"/>
+          <w:szCs w:val="20"/>
+        </w:rPr>
+        <w:tab/>
+      </w:r>
+      <w:r>
+        <w:rPr>
+          <w:rFonts w:ascii="Times New Roman" w:hAnsi="Times New Roman" w:cs="Times New Roman"/>
+          <w:sz w:val="20"/>
+          <w:szCs w:val="20"/>
+        </w:rPr>
+        <w:t>“</w:t>
+      </w:r>
+      <w:proofErr w:type="spellStart"/>
+      <w:proofErr w:type="gramStart"/>
+      <w:r>
+        <w:rPr>
+          <w:rFonts w:ascii="Times New Roman" w:hAnsi="Times New Roman" w:cs="Times New Roman" w:hint="eastAsia"/>
+          <w:sz w:val="20"/>
+          <w:szCs w:val="20"/>
+        </w:rPr>
+        <w:t>createTime</w:t>
+      </w:r>
+      <w:proofErr w:type="spellEnd"/>
+      <w:proofErr w:type="gramEnd"/>
+      <w:r>
+        <w:rPr>
+          <w:rFonts w:ascii="Times New Roman" w:hAnsi="Times New Roman" w:cs="Times New Roman"/>
+          <w:sz w:val="20"/>
+          <w:szCs w:val="20"/>
+        </w:rPr>
+        <w:t>”</w:t>
+      </w:r>
+      <w:r>
+        <w:rPr>
+          <w:rFonts w:ascii="Times New Roman" w:hAnsi="Times New Roman" w:cs="Times New Roman" w:hint="eastAsia"/>
+          <w:sz w:val="20"/>
+          <w:szCs w:val="20"/>
+        </w:rPr>
+        <w:t>:null</w:t>
       </w:r>
     </w:p>
     <w:p>
@@ -8990,6 +11533,44 @@
     </w:sectPr>
   </w:body>
 </w:document>
+</file>
+
+<file path=word/endnotes.xml><?xml version="1.0" encoding="utf-8"?>
+<w:endnotes xmlns:wpc="http://schemas.microsoft.com/office/word/2010/wordprocessingCanvas" xmlns:mc="http://schemas.openxmlformats.org/markup-compatibility/2006" xmlns:o="urn:schemas-microsoft-com:office:office" xmlns:r="http://schemas.openxmlformats.org/officeDocument/2006/relationships" xmlns:m="http://schemas.openxmlformats.org/officeDocument/2006/math" xmlns:v="urn:schemas-microsoft-com:vml" xmlns:wp14="http://schemas.microsoft.com/office/word/2010/wordprocessingDrawing" xmlns:wp="http://schemas.openxmlformats.org/drawingml/2006/wordprocessingDrawing" xmlns:w10="urn:schemas-microsoft-com:office:word" xmlns:w="http://schemas.openxmlformats.org/wordprocessingml/2006/main" xmlns:w14="http://schemas.microsoft.com/office/word/2010/wordml" xmlns:wpg="http://schemas.microsoft.com/office/word/2010/wordprocessingGroup" xmlns:wpi="http://schemas.microsoft.com/office/word/2010/wordprocessingInk" xmlns:wne="http://schemas.microsoft.com/office/word/2006/wordml" xmlns:wps="http://schemas.microsoft.com/office/word/2010/wordprocessingShape" mc:Ignorable="w14 wp14">
+  <w:endnote w:type="separator" w:id="-1">
+    <w:p>
+      <w:r>
+        <w:separator/>
+      </w:r>
+    </w:p>
+  </w:endnote>
+  <w:endnote w:type="continuationSeparator" w:id="0">
+    <w:p>
+      <w:r>
+        <w:continuationSeparator/>
+      </w:r>
+    </w:p>
+  </w:endnote>
+</w:endnotes>
+</file>
+
+<file path=word/footnotes.xml><?xml version="1.0" encoding="utf-8"?>
+<w:footnotes xmlns:wpc="http://schemas.microsoft.com/office/word/2010/wordprocessingCanvas" xmlns:mc="http://schemas.openxmlformats.org/markup-compatibility/2006" xmlns:o="urn:schemas-microsoft-com:office:office" xmlns:r="http://schemas.openxmlformats.org/officeDocument/2006/relationships" xmlns:m="http://schemas.openxmlformats.org/officeDocument/2006/math" xmlns:v="urn:schemas-microsoft-com:vml" xmlns:wp14="http://schemas.microsoft.com/office/word/2010/wordprocessingDrawing" xmlns:wp="http://schemas.openxmlformats.org/drawingml/2006/wordprocessingDrawing" xmlns:w10="urn:schemas-microsoft-com:office:word" xmlns:w="http://schemas.openxmlformats.org/wordprocessingml/2006/main" xmlns:w14="http://schemas.microsoft.com/office/word/2010/wordml" xmlns:wpg="http://schemas.microsoft.com/office/word/2010/wordprocessingGroup" xmlns:wpi="http://schemas.microsoft.com/office/word/2010/wordprocessingInk" xmlns:wne="http://schemas.microsoft.com/office/word/2006/wordml" xmlns:wps="http://schemas.microsoft.com/office/word/2010/wordprocessingShape" mc:Ignorable="w14 wp14">
+  <w:footnote w:type="separator" w:id="-1">
+    <w:p>
+      <w:r>
+        <w:separator/>
+      </w:r>
+    </w:p>
+  </w:footnote>
+  <w:footnote w:type="continuationSeparator" w:id="0">
+    <w:p>
+      <w:r>
+        <w:continuationSeparator/>
+      </w:r>
+    </w:p>
+  </w:footnote>
+</w:footnotes>
 </file>
 
 <file path=word/numbering.xml><?xml version="1.0" encoding="utf-8"?>
@@ -9579,6 +12160,66 @@
       <w:szCs w:val="32"/>
     </w:rPr>
   </w:style>
+  <w:style w:type="paragraph" w:styleId="Header">
+    <w:name w:val="header"/>
+    <w:basedOn w:val="Normal"/>
+    <w:link w:val="HeaderChar"/>
+    <w:uiPriority w:val="99"/>
+    <w:unhideWhenUsed/>
+    <w:rsid w:val="00DC5CB1"/>
+    <w:pPr>
+      <w:tabs>
+        <w:tab w:val="center" w:pos="4153"/>
+        <w:tab w:val="right" w:pos="8306"/>
+      </w:tabs>
+      <w:snapToGrid w:val="0"/>
+    </w:pPr>
+    <w:rPr>
+      <w:sz w:val="20"/>
+      <w:szCs w:val="20"/>
+    </w:rPr>
+  </w:style>
+  <w:style w:type="character" w:customStyle="1" w:styleId="HeaderChar">
+    <w:name w:val="Header Char"/>
+    <w:basedOn w:val="DefaultParagraphFont"/>
+    <w:link w:val="Header"/>
+    <w:uiPriority w:val="99"/>
+    <w:rsid w:val="00DC5CB1"/>
+    <w:rPr>
+      <w:sz w:val="20"/>
+      <w:szCs w:val="20"/>
+    </w:rPr>
+  </w:style>
+  <w:style w:type="paragraph" w:styleId="Footer">
+    <w:name w:val="footer"/>
+    <w:basedOn w:val="Normal"/>
+    <w:link w:val="FooterChar"/>
+    <w:uiPriority w:val="99"/>
+    <w:unhideWhenUsed/>
+    <w:rsid w:val="00DC5CB1"/>
+    <w:pPr>
+      <w:tabs>
+        <w:tab w:val="center" w:pos="4153"/>
+        <w:tab w:val="right" w:pos="8306"/>
+      </w:tabs>
+      <w:snapToGrid w:val="0"/>
+    </w:pPr>
+    <w:rPr>
+      <w:sz w:val="20"/>
+      <w:szCs w:val="20"/>
+    </w:rPr>
+  </w:style>
+  <w:style w:type="character" w:customStyle="1" w:styleId="FooterChar">
+    <w:name w:val="Footer Char"/>
+    <w:basedOn w:val="DefaultParagraphFont"/>
+    <w:link w:val="Footer"/>
+    <w:uiPriority w:val="99"/>
+    <w:rsid w:val="00DC5CB1"/>
+    <w:rPr>
+      <w:sz w:val="20"/>
+      <w:szCs w:val="20"/>
+    </w:rPr>
+  </w:style>
 </w:styles>
 </file>
 
@@ -9930,6 +12571,66 @@
       <w:szCs w:val="32"/>
     </w:rPr>
   </w:style>
+  <w:style w:type="paragraph" w:styleId="Header">
+    <w:name w:val="header"/>
+    <w:basedOn w:val="Normal"/>
+    <w:link w:val="HeaderChar"/>
+    <w:uiPriority w:val="99"/>
+    <w:unhideWhenUsed/>
+    <w:rsid w:val="00DC5CB1"/>
+    <w:pPr>
+      <w:tabs>
+        <w:tab w:val="center" w:pos="4153"/>
+        <w:tab w:val="right" w:pos="8306"/>
+      </w:tabs>
+      <w:snapToGrid w:val="0"/>
+    </w:pPr>
+    <w:rPr>
+      <w:sz w:val="20"/>
+      <w:szCs w:val="20"/>
+    </w:rPr>
+  </w:style>
+  <w:style w:type="character" w:customStyle="1" w:styleId="HeaderChar">
+    <w:name w:val="Header Char"/>
+    <w:basedOn w:val="DefaultParagraphFont"/>
+    <w:link w:val="Header"/>
+    <w:uiPriority w:val="99"/>
+    <w:rsid w:val="00DC5CB1"/>
+    <w:rPr>
+      <w:sz w:val="20"/>
+      <w:szCs w:val="20"/>
+    </w:rPr>
+  </w:style>
+  <w:style w:type="paragraph" w:styleId="Footer">
+    <w:name w:val="footer"/>
+    <w:basedOn w:val="Normal"/>
+    <w:link w:val="FooterChar"/>
+    <w:uiPriority w:val="99"/>
+    <w:unhideWhenUsed/>
+    <w:rsid w:val="00DC5CB1"/>
+    <w:pPr>
+      <w:tabs>
+        <w:tab w:val="center" w:pos="4153"/>
+        <w:tab w:val="right" w:pos="8306"/>
+      </w:tabs>
+      <w:snapToGrid w:val="0"/>
+    </w:pPr>
+    <w:rPr>
+      <w:sz w:val="20"/>
+      <w:szCs w:val="20"/>
+    </w:rPr>
+  </w:style>
+  <w:style w:type="character" w:customStyle="1" w:styleId="FooterChar">
+    <w:name w:val="Footer Char"/>
+    <w:basedOn w:val="DefaultParagraphFont"/>
+    <w:link w:val="Footer"/>
+    <w:uiPriority w:val="99"/>
+    <w:rsid w:val="00DC5CB1"/>
+    <w:rPr>
+      <w:sz w:val="20"/>
+      <w:szCs w:val="20"/>
+    </w:rPr>
+  </w:style>
 </w:styles>
 </file>
 

</xml_diff>

<commit_message>
update docs with the update status code
</commit_message>
<xml_diff>
--- a/docs/LiMen API Specification.docx
+++ b/docs/LiMen API Specification.docx
@@ -185,7 +185,7 @@
         </w:numPr>
         <w:ind w:leftChars="0"/>
         <w:rPr>
-          <w:rFonts w:ascii="Times New Roman" w:hAnsi="Times New Roman" w:cs="Times New Roman" w:hint="eastAsia"/>
+          <w:rFonts w:ascii="Times New Roman" w:hAnsi="Times New Roman" w:cs="Times New Roman"/>
           <w:sz w:val="20"/>
           <w:szCs w:val="20"/>
         </w:rPr>
@@ -218,7 +218,7 @@
         </w:numPr>
         <w:ind w:leftChars="0"/>
         <w:rPr>
-          <w:rFonts w:ascii="Times New Roman" w:hAnsi="Times New Roman" w:cs="Times New Roman" w:hint="eastAsia"/>
+          <w:rFonts w:ascii="Times New Roman" w:hAnsi="Times New Roman" w:cs="Times New Roman"/>
           <w:sz w:val="20"/>
           <w:szCs w:val="20"/>
         </w:rPr>
@@ -282,26 +282,18 @@
         </w:numPr>
         <w:ind w:leftChars="0"/>
         <w:rPr>
-          <w:rFonts w:ascii="Times New Roman" w:hAnsi="Times New Roman" w:cs="Times New Roman" w:hint="eastAsia"/>
-          <w:sz w:val="20"/>
-          <w:szCs w:val="20"/>
-        </w:rPr>
-      </w:pPr>
-      <w:r>
-        <w:rPr>
-          <w:rFonts w:ascii="Times New Roman" w:hAnsi="Times New Roman" w:cs="Times New Roman" w:hint="eastAsia"/>
-          <w:sz w:val="20"/>
-          <w:szCs w:val="20"/>
-        </w:rPr>
-        <w:t>Output Format :</w:t>
-      </w:r>
-      <w:r>
-        <w:rPr>
-          <w:rFonts w:ascii="Times New Roman" w:hAnsi="Times New Roman" w:cs="Times New Roman" w:hint="eastAsia"/>
-          <w:sz w:val="20"/>
-          <w:szCs w:val="20"/>
-        </w:rPr>
-        <w:t xml:space="preserve"> JSON</w:t>
+          <w:rFonts w:ascii="Times New Roman" w:hAnsi="Times New Roman" w:cs="Times New Roman"/>
+          <w:sz w:val="20"/>
+          <w:szCs w:val="20"/>
+        </w:rPr>
+      </w:pPr>
+      <w:r>
+        <w:rPr>
+          <w:rFonts w:ascii="Times New Roman" w:hAnsi="Times New Roman" w:cs="Times New Roman" w:hint="eastAsia"/>
+          <w:sz w:val="20"/>
+          <w:szCs w:val="20"/>
+        </w:rPr>
+        <w:t>Output Format : JSON</w:t>
       </w:r>
     </w:p>
     <w:p>
@@ -1091,7 +1083,7 @@
           <w:p>
             <w:pPr>
               <w:rPr>
-                <w:rFonts w:ascii="Times New Roman" w:hAnsi="Times New Roman" w:cs="Times New Roman"/>
+                <w:rFonts w:ascii="Times New Roman" w:hAnsi="Times New Roman" w:cs="Times New Roman" w:hint="eastAsia"/>
                 <w:sz w:val="20"/>
                 <w:szCs w:val="20"/>
                 <w:lang w:eastAsia="zh-HK"/>
@@ -1126,21 +1118,175 @@
             </w:r>
             <w:r>
               <w:rPr>
-                <w:rFonts w:ascii="Times New Roman" w:hAnsi="Times New Roman" w:cs="Times New Roman"/>
+                <w:rFonts w:ascii="Times New Roman" w:hAnsi="Times New Roman" w:cs="Times New Roman" w:hint="eastAsia"/>
                 <w:sz w:val="20"/>
                 <w:szCs w:val="20"/>
                 <w:lang w:eastAsia="zh-HK"/>
               </w:rPr>
               <w:tab/>
-            </w:r>
-            <w:r>
+              <w:t>64 = ignored friend</w:t>
+            </w:r>
+          </w:p>
+          <w:p>
+            <w:pPr>
               <w:rPr>
                 <w:rFonts w:ascii="Times New Roman" w:hAnsi="Times New Roman" w:cs="Times New Roman" w:hint="eastAsia"/>
                 <w:sz w:val="20"/>
                 <w:szCs w:val="20"/>
                 <w:lang w:eastAsia="zh-HK"/>
               </w:rPr>
-              <w:t>64 - ignore</w:t>
+            </w:pPr>
+            <w:r>
+              <w:rPr>
+                <w:rFonts w:ascii="Times New Roman" w:hAnsi="Times New Roman" w:cs="Times New Roman" w:hint="eastAsia"/>
+                <w:sz w:val="20"/>
+                <w:szCs w:val="20"/>
+                <w:lang w:eastAsia="zh-HK"/>
+              </w:rPr>
+              <w:tab/>
+              <w:t>32 = awaiting ap</w:t>
+            </w:r>
+            <w:bookmarkStart w:id="0" w:name="_GoBack"/>
+            <w:bookmarkEnd w:id="0"/>
+            <w:r>
+              <w:rPr>
+                <w:rFonts w:ascii="Times New Roman" w:hAnsi="Times New Roman" w:cs="Times New Roman" w:hint="eastAsia"/>
+                <w:sz w:val="20"/>
+                <w:szCs w:val="20"/>
+                <w:lang w:eastAsia="zh-HK"/>
+              </w:rPr>
+              <w:t>proval</w:t>
+            </w:r>
+          </w:p>
+          <w:p>
+            <w:pPr>
+              <w:rPr>
+                <w:rFonts w:ascii="Times New Roman" w:hAnsi="Times New Roman" w:cs="Times New Roman" w:hint="eastAsia"/>
+                <w:sz w:val="20"/>
+                <w:szCs w:val="20"/>
+                <w:lang w:eastAsia="zh-HK"/>
+              </w:rPr>
+            </w:pPr>
+            <w:r>
+              <w:rPr>
+                <w:rFonts w:ascii="Times New Roman" w:hAnsi="Times New Roman" w:cs="Times New Roman"/>
+                <w:sz w:val="20"/>
+                <w:szCs w:val="20"/>
+                <w:lang w:eastAsia="zh-HK"/>
+              </w:rPr>
+              <w:tab/>
+            </w:r>
+            <w:r>
+              <w:rPr>
+                <w:rFonts w:ascii="Times New Roman" w:hAnsi="Times New Roman" w:cs="Times New Roman" w:hint="eastAsia"/>
+                <w:sz w:val="20"/>
+                <w:szCs w:val="20"/>
+                <w:lang w:eastAsia="zh-HK"/>
+              </w:rPr>
+              <w:t xml:space="preserve">8 = list </w:t>
+            </w:r>
+            <w:r>
+              <w:rPr>
+                <w:rFonts w:ascii="Times New Roman" w:hAnsi="Times New Roman" w:cs="Times New Roman"/>
+                <w:sz w:val="20"/>
+                <w:szCs w:val="20"/>
+                <w:lang w:eastAsia="zh-HK"/>
+              </w:rPr>
+              <w:t>owner</w:t>
+            </w:r>
+          </w:p>
+          <w:p>
+            <w:pPr>
+              <w:rPr>
+                <w:rFonts w:ascii="Times New Roman" w:hAnsi="Times New Roman" w:cs="Times New Roman" w:hint="eastAsia"/>
+                <w:sz w:val="20"/>
+                <w:szCs w:val="20"/>
+                <w:lang w:eastAsia="zh-HK"/>
+              </w:rPr>
+            </w:pPr>
+            <w:r>
+              <w:rPr>
+                <w:rFonts w:ascii="Times New Roman" w:hAnsi="Times New Roman" w:cs="Times New Roman"/>
+                <w:sz w:val="20"/>
+                <w:szCs w:val="20"/>
+                <w:lang w:eastAsia="zh-HK"/>
+              </w:rPr>
+              <w:tab/>
+            </w:r>
+            <w:r>
+              <w:rPr>
+                <w:rFonts w:ascii="Times New Roman" w:hAnsi="Times New Roman" w:cs="Times New Roman" w:hint="eastAsia"/>
+                <w:sz w:val="20"/>
+                <w:szCs w:val="20"/>
+                <w:lang w:eastAsia="zh-HK"/>
+              </w:rPr>
+              <w:t xml:space="preserve">4 = power member, not </w:t>
+            </w:r>
+            <w:r>
+              <w:rPr>
+                <w:rFonts w:ascii="Times New Roman" w:hAnsi="Times New Roman" w:cs="Times New Roman"/>
+                <w:sz w:val="20"/>
+                <w:szCs w:val="20"/>
+                <w:lang w:eastAsia="zh-HK"/>
+              </w:rPr>
+              <w:t>available</w:t>
+            </w:r>
+            <w:r>
+              <w:rPr>
+                <w:rFonts w:ascii="Times New Roman" w:hAnsi="Times New Roman" w:cs="Times New Roman" w:hint="eastAsia"/>
+                <w:sz w:val="20"/>
+                <w:szCs w:val="20"/>
+                <w:lang w:eastAsia="zh-HK"/>
+              </w:rPr>
+              <w:t xml:space="preserve"> in friend list</w:t>
+            </w:r>
+          </w:p>
+          <w:p>
+            <w:pPr>
+              <w:rPr>
+                <w:rFonts w:ascii="Times New Roman" w:hAnsi="Times New Roman" w:cs="Times New Roman" w:hint="eastAsia"/>
+                <w:sz w:val="20"/>
+                <w:szCs w:val="20"/>
+                <w:lang w:eastAsia="zh-HK"/>
+              </w:rPr>
+            </w:pPr>
+            <w:r>
+              <w:rPr>
+                <w:rFonts w:ascii="Times New Roman" w:hAnsi="Times New Roman" w:cs="Times New Roman" w:hint="eastAsia"/>
+                <w:sz w:val="20"/>
+                <w:szCs w:val="20"/>
+                <w:lang w:eastAsia="zh-HK"/>
+              </w:rPr>
+              <w:tab/>
+              <w:t>2 = friend</w:t>
+            </w:r>
+          </w:p>
+          <w:p>
+            <w:pPr>
+              <w:rPr>
+                <w:rFonts w:ascii="Times New Roman" w:hAnsi="Times New Roman" w:cs="Times New Roman"/>
+                <w:sz w:val="20"/>
+                <w:szCs w:val="20"/>
+                <w:lang w:eastAsia="zh-HK"/>
+              </w:rPr>
+            </w:pPr>
+            <w:r>
+              <w:rPr>
+                <w:rFonts w:ascii="Times New Roman" w:hAnsi="Times New Roman" w:cs="Times New Roman"/>
+                <w:sz w:val="20"/>
+                <w:szCs w:val="20"/>
+                <w:lang w:eastAsia="zh-HK"/>
+              </w:rPr>
+              <w:tab/>
+            </w:r>
+            <w:r>
+              <w:rPr>
+                <w:rFonts w:ascii="Times New Roman" w:hAnsi="Times New Roman" w:cs="Times New Roman" w:hint="eastAsia"/>
+                <w:sz w:val="20"/>
+                <w:szCs w:val="20"/>
+                <w:lang w:eastAsia="zh-HK"/>
+              </w:rPr>
+              <w:t>1 = invited to join</w:t>
             </w:r>
           </w:p>
         </w:tc>
@@ -1261,6 +1407,7 @@
           <w:sz w:val="20"/>
           <w:szCs w:val="20"/>
         </w:rPr>
+        <w:lastRenderedPageBreak/>
         <w:t>}</w:t>
       </w:r>
     </w:p>
@@ -1444,7 +1591,6 @@
           <w:sz w:val="20"/>
           <w:szCs w:val="20"/>
         </w:rPr>
-        <w:lastRenderedPageBreak/>
         <w:tab/>
       </w:r>
       <w:r>
@@ -2052,7 +2198,7 @@
         </w:numPr>
         <w:ind w:leftChars="0"/>
         <w:rPr>
-          <w:rFonts w:ascii="Times New Roman" w:hAnsi="Times New Roman" w:cs="Times New Roman" w:hint="eastAsia"/>
+          <w:rFonts w:ascii="Times New Roman" w:hAnsi="Times New Roman" w:cs="Times New Roman"/>
           <w:sz w:val="20"/>
           <w:szCs w:val="20"/>
         </w:rPr>
@@ -2098,7 +2244,7 @@
         </w:numPr>
         <w:ind w:leftChars="0"/>
         <w:rPr>
-          <w:rFonts w:ascii="Times New Roman" w:hAnsi="Times New Roman" w:cs="Times New Roman" w:hint="eastAsia"/>
+          <w:rFonts w:ascii="Times New Roman" w:hAnsi="Times New Roman" w:cs="Times New Roman"/>
           <w:sz w:val="20"/>
           <w:szCs w:val="20"/>
         </w:rPr>
@@ -2131,7 +2277,7 @@
         </w:numPr>
         <w:ind w:leftChars="0"/>
         <w:rPr>
-          <w:rFonts w:ascii="Times New Roman" w:hAnsi="Times New Roman" w:cs="Times New Roman" w:hint="eastAsia"/>
+          <w:rFonts w:ascii="Times New Roman" w:hAnsi="Times New Roman" w:cs="Times New Roman"/>
           <w:sz w:val="20"/>
           <w:szCs w:val="20"/>
         </w:rPr>
@@ -3440,7 +3586,7 @@
         </w:numPr>
         <w:ind w:leftChars="0"/>
         <w:rPr>
-          <w:rFonts w:ascii="Times New Roman" w:hAnsi="Times New Roman" w:cs="Times New Roman" w:hint="eastAsia"/>
+          <w:rFonts w:ascii="Times New Roman" w:hAnsi="Times New Roman" w:cs="Times New Roman"/>
           <w:sz w:val="20"/>
           <w:szCs w:val="20"/>
         </w:rPr>
@@ -3473,7 +3619,7 @@
         </w:numPr>
         <w:ind w:leftChars="0"/>
         <w:rPr>
-          <w:rFonts w:ascii="Times New Roman" w:hAnsi="Times New Roman" w:cs="Times New Roman" w:hint="eastAsia"/>
+          <w:rFonts w:ascii="Times New Roman" w:hAnsi="Times New Roman" w:cs="Times New Roman"/>
           <w:sz w:val="20"/>
           <w:szCs w:val="20"/>
         </w:rPr>
@@ -3537,28 +3683,18 @@
         </w:numPr>
         <w:ind w:leftChars="0"/>
         <w:rPr>
-          <w:rFonts w:ascii="Times New Roman" w:hAnsi="Times New Roman" w:cs="Times New Roman" w:hint="eastAsia"/>
-          <w:sz w:val="20"/>
-          <w:szCs w:val="20"/>
-        </w:rPr>
-      </w:pPr>
-      <w:r>
-        <w:rPr>
-          <w:rFonts w:ascii="Times New Roman" w:hAnsi="Times New Roman" w:cs="Times New Roman" w:hint="eastAsia"/>
-          <w:sz w:val="20"/>
-          <w:szCs w:val="20"/>
-        </w:rPr>
-        <w:t>Output Format</w:t>
-      </w:r>
-      <w:bookmarkStart w:id="0" w:name="_GoBack"/>
-      <w:bookmarkEnd w:id="0"/>
-      <w:r>
-        <w:rPr>
-          <w:rFonts w:ascii="Times New Roman" w:hAnsi="Times New Roman" w:cs="Times New Roman" w:hint="eastAsia"/>
-          <w:sz w:val="20"/>
-          <w:szCs w:val="20"/>
-        </w:rPr>
-        <w:t>: JSON</w:t>
+          <w:rFonts w:ascii="Times New Roman" w:hAnsi="Times New Roman" w:cs="Times New Roman"/>
+          <w:sz w:val="20"/>
+          <w:szCs w:val="20"/>
+        </w:rPr>
+      </w:pPr>
+      <w:r>
+        <w:rPr>
+          <w:rFonts w:ascii="Times New Roman" w:hAnsi="Times New Roman" w:cs="Times New Roman" w:hint="eastAsia"/>
+          <w:sz w:val="20"/>
+          <w:szCs w:val="20"/>
+        </w:rPr>
+        <w:t>Output Format: JSON</w:t>
       </w:r>
     </w:p>
     <w:p>
@@ -4613,7 +4749,7 @@
         </w:numPr>
         <w:ind w:leftChars="0"/>
         <w:rPr>
-          <w:rFonts w:ascii="Times New Roman" w:hAnsi="Times New Roman" w:cs="Times New Roman" w:hint="eastAsia"/>
+          <w:rFonts w:ascii="Times New Roman" w:hAnsi="Times New Roman" w:cs="Times New Roman"/>
           <w:sz w:val="20"/>
           <w:szCs w:val="20"/>
         </w:rPr>
@@ -4646,7 +4782,7 @@
         </w:numPr>
         <w:ind w:leftChars="0"/>
         <w:rPr>
-          <w:rFonts w:ascii="Times New Roman" w:hAnsi="Times New Roman" w:cs="Times New Roman" w:hint="eastAsia"/>
+          <w:rFonts w:ascii="Times New Roman" w:hAnsi="Times New Roman" w:cs="Times New Roman"/>
           <w:sz w:val="20"/>
           <w:szCs w:val="20"/>
         </w:rPr>
@@ -4710,7 +4846,7 @@
         </w:numPr>
         <w:ind w:leftChars="0"/>
         <w:rPr>
-          <w:rFonts w:ascii="Times New Roman" w:hAnsi="Times New Roman" w:cs="Times New Roman" w:hint="eastAsia"/>
+          <w:rFonts w:ascii="Times New Roman" w:hAnsi="Times New Roman" w:cs="Times New Roman"/>
           <w:sz w:val="20"/>
           <w:szCs w:val="20"/>
         </w:rPr>
@@ -5161,7 +5297,7 @@
           <w:p>
             <w:pPr>
               <w:rPr>
-                <w:rFonts w:ascii="Times New Roman" w:hAnsi="Times New Roman" w:cs="Times New Roman"/>
+                <w:rFonts w:ascii="Times New Roman" w:hAnsi="Times New Roman" w:cs="Times New Roman" w:hint="eastAsia"/>
                 <w:sz w:val="20"/>
                 <w:szCs w:val="20"/>
                 <w:lang w:eastAsia="zh-HK"/>
@@ -5194,6 +5330,166 @@
               </w:rPr>
               <w:tab/>
               <w:t>64 = ignore</w:t>
+            </w:r>
+            <w:r>
+              <w:rPr>
+                <w:rFonts w:ascii="Times New Roman" w:hAnsi="Times New Roman" w:cs="Times New Roman" w:hint="eastAsia"/>
+                <w:sz w:val="20"/>
+                <w:szCs w:val="20"/>
+                <w:lang w:eastAsia="zh-HK"/>
+              </w:rPr>
+              <w:t>d friend</w:t>
+            </w:r>
+          </w:p>
+          <w:p>
+            <w:pPr>
+              <w:rPr>
+                <w:rFonts w:ascii="Times New Roman" w:hAnsi="Times New Roman" w:cs="Times New Roman" w:hint="eastAsia"/>
+                <w:sz w:val="20"/>
+                <w:szCs w:val="20"/>
+                <w:lang w:eastAsia="zh-HK"/>
+              </w:rPr>
+            </w:pPr>
+            <w:r>
+              <w:rPr>
+                <w:rFonts w:ascii="Times New Roman" w:hAnsi="Times New Roman" w:cs="Times New Roman" w:hint="eastAsia"/>
+                <w:sz w:val="20"/>
+                <w:szCs w:val="20"/>
+                <w:lang w:eastAsia="zh-HK"/>
+              </w:rPr>
+              <w:tab/>
+              <w:t>32 = awaiting approval</w:t>
+            </w:r>
+          </w:p>
+          <w:p>
+            <w:pPr>
+              <w:rPr>
+                <w:rFonts w:ascii="Times New Roman" w:hAnsi="Times New Roman" w:cs="Times New Roman" w:hint="eastAsia"/>
+                <w:sz w:val="20"/>
+                <w:szCs w:val="20"/>
+                <w:lang w:eastAsia="zh-HK"/>
+              </w:rPr>
+            </w:pPr>
+            <w:r>
+              <w:rPr>
+                <w:rFonts w:ascii="Times New Roman" w:hAnsi="Times New Roman" w:cs="Times New Roman"/>
+                <w:sz w:val="20"/>
+                <w:szCs w:val="20"/>
+                <w:lang w:eastAsia="zh-HK"/>
+              </w:rPr>
+              <w:tab/>
+            </w:r>
+            <w:r>
+              <w:rPr>
+                <w:rFonts w:ascii="Times New Roman" w:hAnsi="Times New Roman" w:cs="Times New Roman" w:hint="eastAsia"/>
+                <w:sz w:val="20"/>
+                <w:szCs w:val="20"/>
+                <w:lang w:eastAsia="zh-HK"/>
+              </w:rPr>
+              <w:t xml:space="preserve">8 = list </w:t>
+            </w:r>
+            <w:r>
+              <w:rPr>
+                <w:rFonts w:ascii="Times New Roman" w:hAnsi="Times New Roman" w:cs="Times New Roman"/>
+                <w:sz w:val="20"/>
+                <w:szCs w:val="20"/>
+                <w:lang w:eastAsia="zh-HK"/>
+              </w:rPr>
+              <w:t>owner</w:t>
+            </w:r>
+          </w:p>
+          <w:p>
+            <w:pPr>
+              <w:rPr>
+                <w:rFonts w:ascii="Times New Roman" w:hAnsi="Times New Roman" w:cs="Times New Roman" w:hint="eastAsia"/>
+                <w:sz w:val="20"/>
+                <w:szCs w:val="20"/>
+                <w:lang w:eastAsia="zh-HK"/>
+              </w:rPr>
+            </w:pPr>
+            <w:r>
+              <w:rPr>
+                <w:rFonts w:ascii="Times New Roman" w:hAnsi="Times New Roman" w:cs="Times New Roman"/>
+                <w:sz w:val="20"/>
+                <w:szCs w:val="20"/>
+                <w:lang w:eastAsia="zh-HK"/>
+              </w:rPr>
+              <w:tab/>
+            </w:r>
+            <w:r>
+              <w:rPr>
+                <w:rFonts w:ascii="Times New Roman" w:hAnsi="Times New Roman" w:cs="Times New Roman" w:hint="eastAsia"/>
+                <w:sz w:val="20"/>
+                <w:szCs w:val="20"/>
+                <w:lang w:eastAsia="zh-HK"/>
+              </w:rPr>
+              <w:t xml:space="preserve">4 = power member, not </w:t>
+            </w:r>
+            <w:r>
+              <w:rPr>
+                <w:rFonts w:ascii="Times New Roman" w:hAnsi="Times New Roman" w:cs="Times New Roman"/>
+                <w:sz w:val="20"/>
+                <w:szCs w:val="20"/>
+                <w:lang w:eastAsia="zh-HK"/>
+              </w:rPr>
+              <w:t>available</w:t>
+            </w:r>
+            <w:r>
+              <w:rPr>
+                <w:rFonts w:ascii="Times New Roman" w:hAnsi="Times New Roman" w:cs="Times New Roman" w:hint="eastAsia"/>
+                <w:sz w:val="20"/>
+                <w:szCs w:val="20"/>
+                <w:lang w:eastAsia="zh-HK"/>
+              </w:rPr>
+              <w:t xml:space="preserve"> in friend list</w:t>
+            </w:r>
+          </w:p>
+          <w:p>
+            <w:pPr>
+              <w:rPr>
+                <w:rFonts w:ascii="Times New Roman" w:hAnsi="Times New Roman" w:cs="Times New Roman" w:hint="eastAsia"/>
+                <w:sz w:val="20"/>
+                <w:szCs w:val="20"/>
+                <w:lang w:eastAsia="zh-HK"/>
+              </w:rPr>
+            </w:pPr>
+            <w:r>
+              <w:rPr>
+                <w:rFonts w:ascii="Times New Roman" w:hAnsi="Times New Roman" w:cs="Times New Roman" w:hint="eastAsia"/>
+                <w:sz w:val="20"/>
+                <w:szCs w:val="20"/>
+                <w:lang w:eastAsia="zh-HK"/>
+              </w:rPr>
+              <w:tab/>
+              <w:t>2 = friend</w:t>
+            </w:r>
+          </w:p>
+          <w:p>
+            <w:pPr>
+              <w:rPr>
+                <w:rFonts w:ascii="Times New Roman" w:hAnsi="Times New Roman" w:cs="Times New Roman"/>
+                <w:sz w:val="20"/>
+                <w:szCs w:val="20"/>
+                <w:lang w:eastAsia="zh-HK"/>
+              </w:rPr>
+            </w:pPr>
+            <w:r>
+              <w:rPr>
+                <w:rFonts w:ascii="Times New Roman" w:hAnsi="Times New Roman" w:cs="Times New Roman"/>
+                <w:sz w:val="20"/>
+                <w:szCs w:val="20"/>
+                <w:lang w:eastAsia="zh-HK"/>
+              </w:rPr>
+              <w:tab/>
+            </w:r>
+            <w:r>
+              <w:rPr>
+                <w:rFonts w:ascii="Times New Roman" w:hAnsi="Times New Roman" w:cs="Times New Roman" w:hint="eastAsia"/>
+                <w:sz w:val="20"/>
+                <w:szCs w:val="20"/>
+                <w:lang w:eastAsia="zh-HK"/>
+              </w:rPr>
+              <w:t>1 = invited to join</w:t>
             </w:r>
           </w:p>
         </w:tc>
@@ -5763,6 +6059,7 @@
           <w:rFonts w:ascii="Times New Roman" w:hAnsi="Times New Roman" w:cs="Times New Roman"/>
           <w:lang w:eastAsia="zh-HK"/>
         </w:rPr>
+        <w:lastRenderedPageBreak/>
         <w:br w:type="page"/>
       </w:r>
     </w:p>
@@ -5886,7 +6183,7 @@
         </w:numPr>
         <w:ind w:leftChars="0"/>
         <w:rPr>
-          <w:rFonts w:ascii="Times New Roman" w:hAnsi="Times New Roman" w:cs="Times New Roman" w:hint="eastAsia"/>
+          <w:rFonts w:ascii="Times New Roman" w:hAnsi="Times New Roman" w:cs="Times New Roman"/>
           <w:sz w:val="20"/>
           <w:szCs w:val="20"/>
         </w:rPr>
@@ -5919,7 +6216,7 @@
         </w:numPr>
         <w:ind w:leftChars="0"/>
         <w:rPr>
-          <w:rFonts w:ascii="Times New Roman" w:hAnsi="Times New Roman" w:cs="Times New Roman" w:hint="eastAsia"/>
+          <w:rFonts w:ascii="Times New Roman" w:hAnsi="Times New Roman" w:cs="Times New Roman"/>
           <w:sz w:val="20"/>
           <w:szCs w:val="20"/>
         </w:rPr>
@@ -5983,7 +6280,7 @@
         </w:numPr>
         <w:ind w:leftChars="0"/>
         <w:rPr>
-          <w:rFonts w:ascii="Times New Roman" w:hAnsi="Times New Roman" w:cs="Times New Roman" w:hint="eastAsia"/>
+          <w:rFonts w:ascii="Times New Roman" w:hAnsi="Times New Roman" w:cs="Times New Roman"/>
           <w:sz w:val="20"/>
           <w:szCs w:val="20"/>
         </w:rPr>
@@ -7106,7 +7403,7 @@
         </w:numPr>
         <w:ind w:leftChars="0"/>
         <w:rPr>
-          <w:rFonts w:ascii="Times New Roman" w:hAnsi="Times New Roman" w:cs="Times New Roman" w:hint="eastAsia"/>
+          <w:rFonts w:ascii="Times New Roman" w:hAnsi="Times New Roman" w:cs="Times New Roman"/>
           <w:sz w:val="20"/>
           <w:szCs w:val="20"/>
         </w:rPr>
@@ -7139,7 +7436,7 @@
         </w:numPr>
         <w:ind w:leftChars="0"/>
         <w:rPr>
-          <w:rFonts w:ascii="Times New Roman" w:hAnsi="Times New Roman" w:cs="Times New Roman" w:hint="eastAsia"/>
+          <w:rFonts w:ascii="Times New Roman" w:hAnsi="Times New Roman" w:cs="Times New Roman"/>
           <w:sz w:val="20"/>
           <w:szCs w:val="20"/>
         </w:rPr>
@@ -8758,7 +9055,7 @@
         </w:numPr>
         <w:ind w:leftChars="0"/>
         <w:rPr>
-          <w:rFonts w:ascii="Times New Roman" w:hAnsi="Times New Roman" w:cs="Times New Roman" w:hint="eastAsia"/>
+          <w:rFonts w:ascii="Times New Roman" w:hAnsi="Times New Roman" w:cs="Times New Roman"/>
           <w:sz w:val="20"/>
           <w:szCs w:val="20"/>
         </w:rPr>
@@ -8791,7 +9088,7 @@
         </w:numPr>
         <w:ind w:leftChars="0"/>
         <w:rPr>
-          <w:rFonts w:ascii="Times New Roman" w:hAnsi="Times New Roman" w:cs="Times New Roman" w:hint="eastAsia"/>
+          <w:rFonts w:ascii="Times New Roman" w:hAnsi="Times New Roman" w:cs="Times New Roman"/>
           <w:sz w:val="20"/>
           <w:szCs w:val="20"/>
         </w:rPr>
@@ -9231,7 +9528,7 @@
           <w:p>
             <w:pPr>
               <w:rPr>
-                <w:rFonts w:ascii="Times New Roman" w:hAnsi="Times New Roman" w:cs="Times New Roman" w:hint="eastAsia"/>
+                <w:rFonts w:ascii="Times New Roman" w:hAnsi="Times New Roman" w:cs="Times New Roman"/>
                 <w:sz w:val="20"/>
                 <w:szCs w:val="20"/>
               </w:rPr>
@@ -9248,7 +9545,7 @@
           <w:p>
             <w:pPr>
               <w:rPr>
-                <w:rFonts w:ascii="Times New Roman" w:hAnsi="Times New Roman" w:cs="Times New Roman" w:hint="eastAsia"/>
+                <w:rFonts w:ascii="Times New Roman" w:hAnsi="Times New Roman" w:cs="Times New Roman"/>
                 <w:sz w:val="20"/>
                 <w:szCs w:val="20"/>
               </w:rPr>
@@ -10007,7 +10304,7 @@
           <w:p>
             <w:pPr>
               <w:rPr>
-                <w:rFonts w:ascii="Times New Roman" w:hAnsi="Times New Roman" w:cs="Times New Roman" w:hint="eastAsia"/>
+                <w:rFonts w:ascii="Times New Roman" w:hAnsi="Times New Roman" w:cs="Times New Roman"/>
                 <w:sz w:val="20"/>
                 <w:szCs w:val="20"/>
               </w:rPr>
@@ -10031,7 +10328,7 @@
           <w:p>
             <w:pPr>
               <w:rPr>
-                <w:rFonts w:ascii="Times New Roman" w:hAnsi="Times New Roman" w:cs="Times New Roman" w:hint="eastAsia"/>
+                <w:rFonts w:ascii="Times New Roman" w:hAnsi="Times New Roman" w:cs="Times New Roman"/>
                 <w:sz w:val="20"/>
                 <w:szCs w:val="20"/>
               </w:rPr>
@@ -10053,7 +10350,7 @@
           <w:p>
             <w:pPr>
               <w:rPr>
-                <w:rFonts w:ascii="Times New Roman" w:hAnsi="Times New Roman" w:cs="Times New Roman" w:hint="eastAsia"/>
+                <w:rFonts w:ascii="Times New Roman" w:hAnsi="Times New Roman" w:cs="Times New Roman"/>
                 <w:sz w:val="20"/>
                 <w:szCs w:val="20"/>
               </w:rPr>
@@ -10457,7 +10754,7 @@
     <w:p>
       <w:pPr>
         <w:rPr>
-          <w:rFonts w:ascii="Times New Roman" w:hAnsi="Times New Roman" w:cs="Times New Roman" w:hint="eastAsia"/>
+          <w:rFonts w:ascii="Times New Roman" w:hAnsi="Times New Roman" w:cs="Times New Roman"/>
           <w:sz w:val="20"/>
           <w:szCs w:val="20"/>
         </w:rPr>
@@ -10562,7 +10859,7 @@
     <w:p>
       <w:pPr>
         <w:rPr>
-          <w:rFonts w:ascii="Times New Roman" w:hAnsi="Times New Roman" w:cs="Times New Roman" w:hint="eastAsia"/>
+          <w:rFonts w:ascii="Times New Roman" w:hAnsi="Times New Roman" w:cs="Times New Roman"/>
           <w:sz w:val="20"/>
           <w:szCs w:val="20"/>
         </w:rPr>
@@ -10706,7 +11003,7 @@
     <w:p>
       <w:pPr>
         <w:rPr>
-          <w:rFonts w:ascii="Times New Roman" w:hAnsi="Times New Roman" w:cs="Times New Roman" w:hint="eastAsia"/>
+          <w:rFonts w:ascii="Times New Roman" w:hAnsi="Times New Roman" w:cs="Times New Roman"/>
           <w:sz w:val="20"/>
           <w:szCs w:val="20"/>
         </w:rPr>
@@ -10803,7 +11100,7 @@
     <w:p>
       <w:pPr>
         <w:rPr>
-          <w:rFonts w:ascii="Times New Roman" w:hAnsi="Times New Roman" w:cs="Times New Roman" w:hint="eastAsia"/>
+          <w:rFonts w:ascii="Times New Roman" w:hAnsi="Times New Roman" w:cs="Times New Roman"/>
           <w:sz w:val="20"/>
           <w:szCs w:val="20"/>
         </w:rPr>
@@ -11000,7 +11297,7 @@
     <w:p>
       <w:pPr>
         <w:rPr>
-          <w:rFonts w:ascii="Times New Roman" w:hAnsi="Times New Roman" w:cs="Times New Roman" w:hint="eastAsia"/>
+          <w:rFonts w:ascii="Times New Roman" w:hAnsi="Times New Roman" w:cs="Times New Roman"/>
           <w:sz w:val="20"/>
           <w:szCs w:val="20"/>
         </w:rPr>
@@ -11105,7 +11402,7 @@
     <w:p>
       <w:pPr>
         <w:rPr>
-          <w:rFonts w:ascii="Times New Roman" w:hAnsi="Times New Roman" w:cs="Times New Roman" w:hint="eastAsia"/>
+          <w:rFonts w:ascii="Times New Roman" w:hAnsi="Times New Roman" w:cs="Times New Roman"/>
           <w:sz w:val="20"/>
           <w:szCs w:val="20"/>
         </w:rPr>
@@ -11249,7 +11546,7 @@
     <w:p>
       <w:pPr>
         <w:rPr>
-          <w:rFonts w:ascii="Times New Roman" w:hAnsi="Times New Roman" w:cs="Times New Roman" w:hint="eastAsia"/>
+          <w:rFonts w:ascii="Times New Roman" w:hAnsi="Times New Roman" w:cs="Times New Roman"/>
           <w:sz w:val="20"/>
           <w:szCs w:val="20"/>
         </w:rPr>
@@ -11346,7 +11643,7 @@
     <w:p>
       <w:pPr>
         <w:rPr>
-          <w:rFonts w:ascii="Times New Roman" w:hAnsi="Times New Roman" w:cs="Times New Roman" w:hint="eastAsia"/>
+          <w:rFonts w:ascii="Times New Roman" w:hAnsi="Times New Roman" w:cs="Times New Roman"/>
           <w:sz w:val="20"/>
           <w:szCs w:val="20"/>
         </w:rPr>

</xml_diff>

<commit_message>
update the accept content-type from requestBody to requestParam:'json'
</commit_message>
<xml_diff>
--- a/docs/LiMen API Specification.docx
+++ b/docs/LiMen API Specification.docx
@@ -6,19 +6,11 @@
       <w:pPr>
         <w:pStyle w:val="Title"/>
       </w:pPr>
-      <w:proofErr w:type="spellStart"/>
       <w:r>
         <w:rPr>
           <w:rFonts w:hint="eastAsia"/>
         </w:rPr>
-        <w:t>LiMen</w:t>
-      </w:r>
-      <w:proofErr w:type="spellEnd"/>
-      <w:r>
-        <w:rPr>
-          <w:rFonts w:hint="eastAsia"/>
-        </w:rPr>
-        <w:t xml:space="preserve"> </w:t>
+        <w:t xml:space="preserve">LiMen </w:t>
       </w:r>
       <w:r>
         <w:rPr>
@@ -196,18 +188,16 @@
           <w:sz w:val="20"/>
           <w:szCs w:val="20"/>
         </w:rPr>
-        <w:t>Content-Type: application/</w:t>
-      </w:r>
-      <w:proofErr w:type="spellStart"/>
-      <w:r>
-        <w:rPr>
-          <w:rFonts w:ascii="Times New Roman" w:hAnsi="Times New Roman" w:cs="Times New Roman" w:hint="eastAsia"/>
-          <w:sz w:val="20"/>
-          <w:szCs w:val="20"/>
-        </w:rPr>
-        <w:t>json</w:t>
-      </w:r>
-      <w:proofErr w:type="spellEnd"/>
+        <w:t xml:space="preserve">Content-Type: </w:t>
+      </w:r>
+      <w:r>
+        <w:rPr>
+          <w:rFonts w:ascii="Times New Roman" w:hAnsi="Times New Roman" w:cs="Times New Roman"/>
+          <w:sz w:val="20"/>
+          <w:szCs w:val="20"/>
+        </w:rPr>
+        <w:t>text/html;charset=UTF-8</w:t>
+      </w:r>
     </w:p>
     <w:p>
       <w:pPr>
@@ -229,18 +219,16 @@
           <w:sz w:val="20"/>
           <w:szCs w:val="20"/>
         </w:rPr>
-        <w:t>Accept: application/</w:t>
-      </w:r>
-      <w:proofErr w:type="spellStart"/>
-      <w:r>
-        <w:rPr>
-          <w:rFonts w:ascii="Times New Roman" w:hAnsi="Times New Roman" w:cs="Times New Roman" w:hint="eastAsia"/>
-          <w:sz w:val="20"/>
-          <w:szCs w:val="20"/>
-        </w:rPr>
-        <w:t>json</w:t>
-      </w:r>
-      <w:proofErr w:type="spellEnd"/>
+        <w:t xml:space="preserve">Accept: </w:t>
+      </w:r>
+      <w:r>
+        <w:rPr>
+          <w:rFonts w:ascii="Times New Roman" w:hAnsi="Times New Roman" w:cs="Times New Roman"/>
+          <w:sz w:val="20"/>
+          <w:szCs w:val="20"/>
+        </w:rPr>
+        <w:t>application/x-www-form-urlencoded</w:t>
+      </w:r>
     </w:p>
     <w:p>
       <w:pPr>
@@ -272,6 +260,51 @@
         </w:rPr>
         <w:t xml:space="preserve"> Format: JSON</w:t>
       </w:r>
+      <w:r>
+        <w:rPr>
+          <w:rFonts w:ascii="Times New Roman" w:hAnsi="Times New Roman" w:cs="Times New Roman" w:hint="eastAsia"/>
+          <w:sz w:val="20"/>
+          <w:szCs w:val="20"/>
+          <w:lang w:eastAsia="zh-HK"/>
+        </w:rPr>
+        <w:t xml:space="preserve"> String (requestParam: </w:t>
+      </w:r>
+      <w:r>
+        <w:rPr>
+          <w:rFonts w:ascii="Times New Roman" w:hAnsi="Times New Roman" w:cs="Times New Roman"/>
+          <w:sz w:val="20"/>
+          <w:szCs w:val="20"/>
+          <w:lang w:eastAsia="zh-HK"/>
+        </w:rPr>
+        <w:t>“</w:t>
+      </w:r>
+      <w:r>
+        <w:rPr>
+          <w:rFonts w:ascii="Times New Roman" w:hAnsi="Times New Roman" w:cs="Times New Roman" w:hint="eastAsia"/>
+          <w:sz w:val="20"/>
+          <w:szCs w:val="20"/>
+          <w:lang w:eastAsia="zh-HK"/>
+        </w:rPr>
+        <w:t>json={Json string}</w:t>
+      </w:r>
+      <w:r>
+        <w:rPr>
+          <w:rFonts w:ascii="Times New Roman" w:hAnsi="Times New Roman" w:cs="Times New Roman"/>
+          <w:sz w:val="20"/>
+          <w:szCs w:val="20"/>
+          <w:lang w:eastAsia="zh-HK"/>
+        </w:rPr>
+        <w:t>”</w:t>
+      </w:r>
+      <w:r>
+        <w:rPr>
+          <w:rFonts w:ascii="Times New Roman" w:hAnsi="Times New Roman" w:cs="Times New Roman" w:hint="eastAsia"/>
+          <w:sz w:val="20"/>
+          <w:szCs w:val="20"/>
+          <w:lang w:eastAsia="zh-HK"/>
+        </w:rPr>
+        <w:t>)</w:t>
+      </w:r>
     </w:p>
     <w:p>
       <w:pPr>
@@ -294,6 +327,15 @@
           <w:szCs w:val="20"/>
         </w:rPr>
         <w:t>Output Format : JSON</w:t>
+      </w:r>
+      <w:r>
+        <w:rPr>
+          <w:rFonts w:ascii="Times New Roman" w:hAnsi="Times New Roman" w:cs="Times New Roman" w:hint="eastAsia"/>
+          <w:sz w:val="20"/>
+          <w:szCs w:val="20"/>
+          <w:lang w:eastAsia="zh-HK"/>
+        </w:rPr>
+        <w:t xml:space="preserve"> String</w:t>
       </w:r>
     </w:p>
     <w:p>
@@ -467,7 +509,6 @@
                 <w:lang w:eastAsia="zh-HK"/>
               </w:rPr>
             </w:pPr>
-            <w:proofErr w:type="spellStart"/>
             <w:r>
               <w:rPr>
                 <w:rFonts w:ascii="Times New Roman" w:hAnsi="Times New Roman" w:cs="Times New Roman" w:hint="eastAsia"/>
@@ -477,7 +518,6 @@
               </w:rPr>
               <w:t>userId</w:t>
             </w:r>
-            <w:proofErr w:type="spellEnd"/>
           </w:p>
         </w:tc>
         <w:tc>
@@ -710,7 +750,6 @@
                 <w:szCs w:val="20"/>
               </w:rPr>
             </w:pPr>
-            <w:proofErr w:type="spellStart"/>
             <w:r>
               <w:rPr>
                 <w:rFonts w:ascii="Times New Roman" w:hAnsi="Times New Roman" w:cs="Times New Roman"/>
@@ -719,7 +758,6 @@
               </w:rPr>
               <w:t>userFanList</w:t>
             </w:r>
-            <w:proofErr w:type="spellEnd"/>
           </w:p>
         </w:tc>
         <w:tc>
@@ -831,18 +869,8 @@
                 <w:sz w:val="20"/>
                 <w:szCs w:val="20"/>
               </w:rPr>
-              <w:t xml:space="preserve"> </w:t>
-            </w:r>
-            <w:proofErr w:type="spellStart"/>
-            <w:r>
-              <w:rPr>
-                <w:rFonts w:ascii="Times New Roman" w:hAnsi="Times New Roman" w:cs="Times New Roman"/>
-                <w:sz w:val="20"/>
-                <w:szCs w:val="20"/>
-              </w:rPr>
-              <w:t>fanRealName</w:t>
-            </w:r>
-            <w:proofErr w:type="spellEnd"/>
+              <w:t xml:space="preserve"> fanRealName</w:t>
+            </w:r>
           </w:p>
         </w:tc>
         <w:tc>
@@ -928,18 +956,8 @@
                 <w:sz w:val="20"/>
                 <w:szCs w:val="20"/>
               </w:rPr>
-              <w:t xml:space="preserve"> </w:t>
-            </w:r>
-            <w:proofErr w:type="spellStart"/>
-            <w:r>
-              <w:rPr>
-                <w:rFonts w:ascii="Times New Roman" w:hAnsi="Times New Roman" w:cs="Times New Roman"/>
-                <w:sz w:val="20"/>
-                <w:szCs w:val="20"/>
-              </w:rPr>
-              <w:t>fanUserId</w:t>
-            </w:r>
-            <w:proofErr w:type="spellEnd"/>
+              <w:t xml:space="preserve"> fanUserId</w:t>
+            </w:r>
           </w:p>
         </w:tc>
         <w:tc>
@@ -1024,18 +1042,8 @@
                 <w:sz w:val="20"/>
                 <w:szCs w:val="20"/>
               </w:rPr>
-              <w:t xml:space="preserve"> </w:t>
-            </w:r>
-            <w:proofErr w:type="spellStart"/>
-            <w:r>
-              <w:rPr>
-                <w:rFonts w:ascii="Times New Roman" w:hAnsi="Times New Roman" w:cs="Times New Roman"/>
-                <w:sz w:val="20"/>
-                <w:szCs w:val="20"/>
-              </w:rPr>
-              <w:t>fanStatus</w:t>
-            </w:r>
-            <w:proofErr w:type="spellEnd"/>
+              <w:t xml:space="preserve"> fanStatus</w:t>
+            </w:r>
           </w:p>
         </w:tc>
         <w:tc>
@@ -1083,7 +1091,7 @@
           <w:p>
             <w:pPr>
               <w:rPr>
-                <w:rFonts w:ascii="Times New Roman" w:hAnsi="Times New Roman" w:cs="Times New Roman" w:hint="eastAsia"/>
+                <w:rFonts w:ascii="Times New Roman" w:hAnsi="Times New Roman" w:cs="Times New Roman"/>
                 <w:sz w:val="20"/>
                 <w:szCs w:val="20"/>
                 <w:lang w:eastAsia="zh-HK"/>
@@ -1130,12 +1138,41 @@
           <w:p>
             <w:pPr>
               <w:rPr>
+                <w:rFonts w:ascii="Times New Roman" w:hAnsi="Times New Roman" w:cs="Times New Roman"/>
+                <w:sz w:val="20"/>
+                <w:szCs w:val="20"/>
+                <w:lang w:eastAsia="zh-HK"/>
+              </w:rPr>
+            </w:pPr>
+            <w:r>
+              <w:rPr>
                 <w:rFonts w:ascii="Times New Roman" w:hAnsi="Times New Roman" w:cs="Times New Roman" w:hint="eastAsia"/>
                 <w:sz w:val="20"/>
                 <w:szCs w:val="20"/>
                 <w:lang w:eastAsia="zh-HK"/>
               </w:rPr>
-            </w:pPr>
+              <w:tab/>
+              <w:t>32 = awaiting approval</w:t>
+            </w:r>
+          </w:p>
+          <w:p>
+            <w:pPr>
+              <w:rPr>
+                <w:rFonts w:ascii="Times New Roman" w:hAnsi="Times New Roman" w:cs="Times New Roman"/>
+                <w:sz w:val="20"/>
+                <w:szCs w:val="20"/>
+                <w:lang w:eastAsia="zh-HK"/>
+              </w:rPr>
+            </w:pPr>
+            <w:r>
+              <w:rPr>
+                <w:rFonts w:ascii="Times New Roman" w:hAnsi="Times New Roman" w:cs="Times New Roman"/>
+                <w:sz w:val="20"/>
+                <w:szCs w:val="20"/>
+                <w:lang w:eastAsia="zh-HK"/>
+              </w:rPr>
+              <w:tab/>
+            </w:r>
             <w:r>
               <w:rPr>
                 <w:rFonts w:ascii="Times New Roman" w:hAnsi="Times New Roman" w:cs="Times New Roman" w:hint="eastAsia"/>
@@ -1143,11 +1180,36 @@
                 <w:szCs w:val="20"/>
                 <w:lang w:eastAsia="zh-HK"/>
               </w:rPr>
+              <w:t xml:space="preserve">8 = list </w:t>
+            </w:r>
+            <w:r>
+              <w:rPr>
+                <w:rFonts w:ascii="Times New Roman" w:hAnsi="Times New Roman" w:cs="Times New Roman"/>
+                <w:sz w:val="20"/>
+                <w:szCs w:val="20"/>
+                <w:lang w:eastAsia="zh-HK"/>
+              </w:rPr>
+              <w:t>owner</w:t>
+            </w:r>
+          </w:p>
+          <w:p>
+            <w:pPr>
+              <w:rPr>
+                <w:rFonts w:ascii="Times New Roman" w:hAnsi="Times New Roman" w:cs="Times New Roman"/>
+                <w:sz w:val="20"/>
+                <w:szCs w:val="20"/>
+                <w:lang w:eastAsia="zh-HK"/>
+              </w:rPr>
+            </w:pPr>
+            <w:r>
+              <w:rPr>
+                <w:rFonts w:ascii="Times New Roman" w:hAnsi="Times New Roman" w:cs="Times New Roman"/>
+                <w:sz w:val="20"/>
+                <w:szCs w:val="20"/>
+                <w:lang w:eastAsia="zh-HK"/>
+              </w:rPr>
               <w:tab/>
-              <w:t>32 = awaiting ap</w:t>
-            </w:r>
-            <w:bookmarkStart w:id="0" w:name="_GoBack"/>
-            <w:bookmarkEnd w:id="0"/>
+            </w:r>
             <w:r>
               <w:rPr>
                 <w:rFonts w:ascii="Times New Roman" w:hAnsi="Times New Roman" w:cs="Times New Roman" w:hint="eastAsia"/>
@@ -1155,96 +1217,31 @@
                 <w:szCs w:val="20"/>
                 <w:lang w:eastAsia="zh-HK"/>
               </w:rPr>
-              <w:t>proval</w:t>
-            </w:r>
-          </w:p>
-          <w:p>
-            <w:pPr>
+              <w:t xml:space="preserve">4 = power member, not </w:t>
+            </w:r>
+            <w:r>
+              <w:rPr>
+                <w:rFonts w:ascii="Times New Roman" w:hAnsi="Times New Roman" w:cs="Times New Roman"/>
+                <w:sz w:val="20"/>
+                <w:szCs w:val="20"/>
+                <w:lang w:eastAsia="zh-HK"/>
+              </w:rPr>
+              <w:t>available</w:t>
+            </w:r>
+            <w:r>
               <w:rPr>
                 <w:rFonts w:ascii="Times New Roman" w:hAnsi="Times New Roman" w:cs="Times New Roman" w:hint="eastAsia"/>
                 <w:sz w:val="20"/>
                 <w:szCs w:val="20"/>
                 <w:lang w:eastAsia="zh-HK"/>
               </w:rPr>
-            </w:pPr>
-            <w:r>
-              <w:rPr>
-                <w:rFonts w:ascii="Times New Roman" w:hAnsi="Times New Roman" w:cs="Times New Roman"/>
-                <w:sz w:val="20"/>
-                <w:szCs w:val="20"/>
-                <w:lang w:eastAsia="zh-HK"/>
-              </w:rPr>
-              <w:tab/>
-            </w:r>
-            <w:r>
-              <w:rPr>
-                <w:rFonts w:ascii="Times New Roman" w:hAnsi="Times New Roman" w:cs="Times New Roman" w:hint="eastAsia"/>
-                <w:sz w:val="20"/>
-                <w:szCs w:val="20"/>
-                <w:lang w:eastAsia="zh-HK"/>
-              </w:rPr>
-              <w:t xml:space="preserve">8 = list </w:t>
-            </w:r>
-            <w:r>
-              <w:rPr>
-                <w:rFonts w:ascii="Times New Roman" w:hAnsi="Times New Roman" w:cs="Times New Roman"/>
-                <w:sz w:val="20"/>
-                <w:szCs w:val="20"/>
-                <w:lang w:eastAsia="zh-HK"/>
-              </w:rPr>
-              <w:t>owner</w:t>
-            </w:r>
-          </w:p>
-          <w:p>
-            <w:pPr>
-              <w:rPr>
-                <w:rFonts w:ascii="Times New Roman" w:hAnsi="Times New Roman" w:cs="Times New Roman" w:hint="eastAsia"/>
-                <w:sz w:val="20"/>
-                <w:szCs w:val="20"/>
-                <w:lang w:eastAsia="zh-HK"/>
-              </w:rPr>
-            </w:pPr>
-            <w:r>
-              <w:rPr>
-                <w:rFonts w:ascii="Times New Roman" w:hAnsi="Times New Roman" w:cs="Times New Roman"/>
-                <w:sz w:val="20"/>
-                <w:szCs w:val="20"/>
-                <w:lang w:eastAsia="zh-HK"/>
-              </w:rPr>
-              <w:tab/>
-            </w:r>
-            <w:r>
-              <w:rPr>
-                <w:rFonts w:ascii="Times New Roman" w:hAnsi="Times New Roman" w:cs="Times New Roman" w:hint="eastAsia"/>
-                <w:sz w:val="20"/>
-                <w:szCs w:val="20"/>
-                <w:lang w:eastAsia="zh-HK"/>
-              </w:rPr>
-              <w:t xml:space="preserve">4 = power member, not </w:t>
-            </w:r>
-            <w:r>
-              <w:rPr>
-                <w:rFonts w:ascii="Times New Roman" w:hAnsi="Times New Roman" w:cs="Times New Roman"/>
-                <w:sz w:val="20"/>
-                <w:szCs w:val="20"/>
-                <w:lang w:eastAsia="zh-HK"/>
-              </w:rPr>
-              <w:t>available</w:t>
-            </w:r>
-            <w:r>
-              <w:rPr>
-                <w:rFonts w:ascii="Times New Roman" w:hAnsi="Times New Roman" w:cs="Times New Roman" w:hint="eastAsia"/>
-                <w:sz w:val="20"/>
-                <w:szCs w:val="20"/>
-                <w:lang w:eastAsia="zh-HK"/>
-              </w:rPr>
               <w:t xml:space="preserve"> in friend list</w:t>
             </w:r>
           </w:p>
           <w:p>
             <w:pPr>
               <w:rPr>
-                <w:rFonts w:ascii="Times New Roman" w:hAnsi="Times New Roman" w:cs="Times New Roman" w:hint="eastAsia"/>
+                <w:rFonts w:ascii="Times New Roman" w:hAnsi="Times New Roman" w:cs="Times New Roman"/>
                 <w:sz w:val="20"/>
                 <w:szCs w:val="20"/>
                 <w:lang w:eastAsia="zh-HK"/>
@@ -1369,27 +1366,7 @@
           <w:szCs w:val="20"/>
         </w:rPr>
         <w:tab/>
-        <w:t>"</w:t>
-      </w:r>
-      <w:proofErr w:type="spellStart"/>
-      <w:proofErr w:type="gramStart"/>
-      <w:r>
-        <w:rPr>
-          <w:rFonts w:ascii="Times New Roman" w:hAnsi="Times New Roman" w:cs="Times New Roman"/>
-          <w:sz w:val="20"/>
-          <w:szCs w:val="20"/>
-        </w:rPr>
-        <w:t>userId</w:t>
-      </w:r>
-      <w:proofErr w:type="spellEnd"/>
-      <w:proofErr w:type="gramEnd"/>
-      <w:r>
-        <w:rPr>
-          <w:rFonts w:ascii="Times New Roman" w:hAnsi="Times New Roman" w:cs="Times New Roman"/>
-          <w:sz w:val="20"/>
-          <w:szCs w:val="20"/>
-        </w:rPr>
-        <w:t>": 11</w:t>
+        <w:t>"userId": 11</w:t>
       </w:r>
     </w:p>
     <w:p>
@@ -1462,27 +1439,7 @@
           <w:szCs w:val="20"/>
         </w:rPr>
         <w:tab/>
-        <w:t>"</w:t>
-      </w:r>
-      <w:proofErr w:type="spellStart"/>
-      <w:proofErr w:type="gramStart"/>
-      <w:r>
-        <w:rPr>
-          <w:rFonts w:ascii="Times New Roman" w:hAnsi="Times New Roman" w:cs="Times New Roman"/>
-          <w:sz w:val="20"/>
-          <w:szCs w:val="20"/>
-        </w:rPr>
-        <w:t>userFanList</w:t>
-      </w:r>
-      <w:proofErr w:type="spellEnd"/>
-      <w:proofErr w:type="gramEnd"/>
-      <w:r>
-        <w:rPr>
-          <w:rFonts w:ascii="Times New Roman" w:hAnsi="Times New Roman" w:cs="Times New Roman"/>
-          <w:sz w:val="20"/>
-          <w:szCs w:val="20"/>
-        </w:rPr>
-        <w:t>": [{</w:t>
+        <w:t>"userFanList": [{</w:t>
       </w:r>
     </w:p>
     <w:p>
@@ -1508,27 +1465,7 @@
           <w:szCs w:val="20"/>
         </w:rPr>
         <w:tab/>
-        <w:t>"</w:t>
-      </w:r>
-      <w:proofErr w:type="spellStart"/>
-      <w:proofErr w:type="gramStart"/>
-      <w:r>
-        <w:rPr>
-          <w:rFonts w:ascii="Times New Roman" w:hAnsi="Times New Roman" w:cs="Times New Roman"/>
-          <w:sz w:val="20"/>
-          <w:szCs w:val="20"/>
-        </w:rPr>
-        <w:t>fanRealName</w:t>
-      </w:r>
-      <w:proofErr w:type="spellEnd"/>
-      <w:proofErr w:type="gramEnd"/>
-      <w:r>
-        <w:rPr>
-          <w:rFonts w:ascii="Times New Roman" w:hAnsi="Times New Roman" w:cs="Times New Roman"/>
-          <w:sz w:val="20"/>
-          <w:szCs w:val="20"/>
-        </w:rPr>
-        <w:t>": "Jacob Yu",</w:t>
+        <w:t>"fanRealName": "Jacob Yu",</w:t>
       </w:r>
     </w:p>
     <w:p>
@@ -1554,27 +1491,7 @@
           <w:szCs w:val="20"/>
         </w:rPr>
         <w:tab/>
-        <w:t>"</w:t>
-      </w:r>
-      <w:proofErr w:type="spellStart"/>
-      <w:proofErr w:type="gramStart"/>
-      <w:r>
-        <w:rPr>
-          <w:rFonts w:ascii="Times New Roman" w:hAnsi="Times New Roman" w:cs="Times New Roman"/>
-          <w:sz w:val="20"/>
-          <w:szCs w:val="20"/>
-        </w:rPr>
-        <w:t>fanUserId</w:t>
-      </w:r>
-      <w:proofErr w:type="spellEnd"/>
-      <w:proofErr w:type="gramEnd"/>
-      <w:r>
-        <w:rPr>
-          <w:rFonts w:ascii="Times New Roman" w:hAnsi="Times New Roman" w:cs="Times New Roman"/>
-          <w:sz w:val="20"/>
-          <w:szCs w:val="20"/>
-        </w:rPr>
-        <w:t>": 12,</w:t>
+        <w:t>"fanUserId": 12,</w:t>
       </w:r>
     </w:p>
     <w:p>
@@ -1600,27 +1517,7 @@
           <w:szCs w:val="20"/>
         </w:rPr>
         <w:tab/>
-        <w:t>"</w:t>
-      </w:r>
-      <w:proofErr w:type="spellStart"/>
-      <w:proofErr w:type="gramStart"/>
-      <w:r>
-        <w:rPr>
-          <w:rFonts w:ascii="Times New Roman" w:hAnsi="Times New Roman" w:cs="Times New Roman"/>
-          <w:sz w:val="20"/>
-          <w:szCs w:val="20"/>
-        </w:rPr>
-        <w:t>fanStatus</w:t>
-      </w:r>
-      <w:proofErr w:type="spellEnd"/>
-      <w:proofErr w:type="gramEnd"/>
-      <w:r>
-        <w:rPr>
-          <w:rFonts w:ascii="Times New Roman" w:hAnsi="Times New Roman" w:cs="Times New Roman"/>
-          <w:sz w:val="20"/>
-          <w:szCs w:val="20"/>
-        </w:rPr>
-        <w:t>": 1</w:t>
+        <w:t>"fanStatus": 1</w:t>
       </w:r>
     </w:p>
     <w:p>
@@ -1682,27 +1579,7 @@
           <w:szCs w:val="20"/>
         </w:rPr>
         <w:tab/>
-        <w:t>"</w:t>
-      </w:r>
-      <w:proofErr w:type="spellStart"/>
-      <w:proofErr w:type="gramStart"/>
-      <w:r>
-        <w:rPr>
-          <w:rFonts w:ascii="Times New Roman" w:hAnsi="Times New Roman" w:cs="Times New Roman"/>
-          <w:sz w:val="20"/>
-          <w:szCs w:val="20"/>
-        </w:rPr>
-        <w:t>fanRealName</w:t>
-      </w:r>
-      <w:proofErr w:type="spellEnd"/>
-      <w:proofErr w:type="gramEnd"/>
-      <w:r>
-        <w:rPr>
-          <w:rFonts w:ascii="Times New Roman" w:hAnsi="Times New Roman" w:cs="Times New Roman"/>
-          <w:sz w:val="20"/>
-          <w:szCs w:val="20"/>
-        </w:rPr>
-        <w:t>": "Ethan Lu",</w:t>
+        <w:t>"fanRealName": "Ethan Lu",</w:t>
       </w:r>
     </w:p>
     <w:p>
@@ -1728,27 +1605,7 @@
           <w:szCs w:val="20"/>
         </w:rPr>
         <w:tab/>
-        <w:t>"</w:t>
-      </w:r>
-      <w:proofErr w:type="spellStart"/>
-      <w:proofErr w:type="gramStart"/>
-      <w:r>
-        <w:rPr>
-          <w:rFonts w:ascii="Times New Roman" w:hAnsi="Times New Roman" w:cs="Times New Roman"/>
-          <w:sz w:val="20"/>
-          <w:szCs w:val="20"/>
-        </w:rPr>
-        <w:t>fanUserId</w:t>
-      </w:r>
-      <w:proofErr w:type="spellEnd"/>
-      <w:proofErr w:type="gramEnd"/>
-      <w:r>
-        <w:rPr>
-          <w:rFonts w:ascii="Times New Roman" w:hAnsi="Times New Roman" w:cs="Times New Roman"/>
-          <w:sz w:val="20"/>
-          <w:szCs w:val="20"/>
-        </w:rPr>
-        <w:t>": 13,</w:t>
+        <w:t>"fanUserId": 13,</w:t>
       </w:r>
     </w:p>
     <w:p>
@@ -1775,27 +1632,7 @@
           <w:szCs w:val="20"/>
         </w:rPr>
         <w:tab/>
-        <w:t>"</w:t>
-      </w:r>
-      <w:proofErr w:type="spellStart"/>
-      <w:proofErr w:type="gramStart"/>
-      <w:r>
-        <w:rPr>
-          <w:rFonts w:ascii="Times New Roman" w:hAnsi="Times New Roman" w:cs="Times New Roman"/>
-          <w:sz w:val="20"/>
-          <w:szCs w:val="20"/>
-        </w:rPr>
-        <w:t>fanStatus</w:t>
-      </w:r>
-      <w:proofErr w:type="spellEnd"/>
-      <w:proofErr w:type="gramEnd"/>
-      <w:r>
-        <w:rPr>
-          <w:rFonts w:ascii="Times New Roman" w:hAnsi="Times New Roman" w:cs="Times New Roman"/>
-          <w:sz w:val="20"/>
-          <w:szCs w:val="20"/>
-        </w:rPr>
-        <w:t xml:space="preserve">": </w:t>
+        <w:t xml:space="preserve">"fanStatus": </w:t>
       </w:r>
       <w:r>
         <w:rPr>
@@ -1866,45 +1703,7 @@
           <w:szCs w:val="20"/>
         </w:rPr>
         <w:tab/>
-        <w:t>"</w:t>
-      </w:r>
-      <w:proofErr w:type="spellStart"/>
-      <w:proofErr w:type="gramStart"/>
-      <w:r>
-        <w:rPr>
-          <w:rFonts w:ascii="Times New Roman" w:hAnsi="Times New Roman" w:cs="Times New Roman"/>
-          <w:sz w:val="20"/>
-          <w:szCs w:val="20"/>
-        </w:rPr>
-        <w:t>fanRealName</w:t>
-      </w:r>
-      <w:proofErr w:type="spellEnd"/>
-      <w:proofErr w:type="gramEnd"/>
-      <w:r>
-        <w:rPr>
-          <w:rFonts w:ascii="Times New Roman" w:hAnsi="Times New Roman" w:cs="Times New Roman"/>
-          <w:sz w:val="20"/>
-          <w:szCs w:val="20"/>
-        </w:rPr>
-        <w:t xml:space="preserve">": "Michael </w:t>
-      </w:r>
-      <w:proofErr w:type="spellStart"/>
-      <w:r>
-        <w:rPr>
-          <w:rFonts w:ascii="Times New Roman" w:hAnsi="Times New Roman" w:cs="Times New Roman"/>
-          <w:sz w:val="20"/>
-          <w:szCs w:val="20"/>
-        </w:rPr>
-        <w:t>Pui</w:t>
-      </w:r>
-      <w:proofErr w:type="spellEnd"/>
-      <w:r>
-        <w:rPr>
-          <w:rFonts w:ascii="Times New Roman" w:hAnsi="Times New Roman" w:cs="Times New Roman"/>
-          <w:sz w:val="20"/>
-          <w:szCs w:val="20"/>
-        </w:rPr>
-        <w:t>",</w:t>
+        <w:t>"fanRealName": "Michael Pui",</w:t>
       </w:r>
     </w:p>
     <w:p>
@@ -1930,27 +1729,7 @@
           <w:szCs w:val="20"/>
         </w:rPr>
         <w:tab/>
-        <w:t>"</w:t>
-      </w:r>
-      <w:proofErr w:type="spellStart"/>
-      <w:proofErr w:type="gramStart"/>
-      <w:r>
-        <w:rPr>
-          <w:rFonts w:ascii="Times New Roman" w:hAnsi="Times New Roman" w:cs="Times New Roman"/>
-          <w:sz w:val="20"/>
-          <w:szCs w:val="20"/>
-        </w:rPr>
-        <w:t>fanUserId</w:t>
-      </w:r>
-      <w:proofErr w:type="spellEnd"/>
-      <w:proofErr w:type="gramEnd"/>
-      <w:r>
-        <w:rPr>
-          <w:rFonts w:ascii="Times New Roman" w:hAnsi="Times New Roman" w:cs="Times New Roman"/>
-          <w:sz w:val="20"/>
-          <w:szCs w:val="20"/>
-        </w:rPr>
-        <w:t>": 14,</w:t>
+        <w:t>"fanUserId": 14,</w:t>
       </w:r>
     </w:p>
     <w:p>
@@ -1976,27 +1755,7 @@
           <w:szCs w:val="20"/>
         </w:rPr>
         <w:tab/>
-        <w:t>"</w:t>
-      </w:r>
-      <w:proofErr w:type="spellStart"/>
-      <w:proofErr w:type="gramStart"/>
-      <w:r>
-        <w:rPr>
-          <w:rFonts w:ascii="Times New Roman" w:hAnsi="Times New Roman" w:cs="Times New Roman"/>
-          <w:sz w:val="20"/>
-          <w:szCs w:val="20"/>
-        </w:rPr>
-        <w:t>fanStatus</w:t>
-      </w:r>
-      <w:proofErr w:type="spellEnd"/>
-      <w:proofErr w:type="gramEnd"/>
-      <w:r>
-        <w:rPr>
-          <w:rFonts w:ascii="Times New Roman" w:hAnsi="Times New Roman" w:cs="Times New Roman"/>
-          <w:sz w:val="20"/>
-          <w:szCs w:val="20"/>
-        </w:rPr>
-        <w:t>": 1</w:t>
+        <w:t>"fanStatus": 1</w:t>
       </w:r>
     </w:p>
     <w:p>
@@ -2255,18 +2014,16 @@
           <w:sz w:val="20"/>
           <w:szCs w:val="20"/>
         </w:rPr>
-        <w:t>Content-Type: application/</w:t>
-      </w:r>
-      <w:proofErr w:type="spellStart"/>
-      <w:r>
-        <w:rPr>
-          <w:rFonts w:ascii="Times New Roman" w:hAnsi="Times New Roman" w:cs="Times New Roman" w:hint="eastAsia"/>
-          <w:sz w:val="20"/>
-          <w:szCs w:val="20"/>
-        </w:rPr>
-        <w:t>json</w:t>
-      </w:r>
-      <w:proofErr w:type="spellEnd"/>
+        <w:t xml:space="preserve">Content-Type: </w:t>
+      </w:r>
+      <w:r>
+        <w:rPr>
+          <w:rFonts w:ascii="Times New Roman" w:hAnsi="Times New Roman" w:cs="Times New Roman"/>
+          <w:sz w:val="20"/>
+          <w:szCs w:val="20"/>
+        </w:rPr>
+        <w:t>text/html;charset=UTF-8</w:t>
+      </w:r>
     </w:p>
     <w:p>
       <w:pPr>
@@ -2288,18 +2045,16 @@
           <w:sz w:val="20"/>
           <w:szCs w:val="20"/>
         </w:rPr>
-        <w:t>Accept: application/</w:t>
-      </w:r>
-      <w:proofErr w:type="spellStart"/>
-      <w:r>
-        <w:rPr>
-          <w:rFonts w:ascii="Times New Roman" w:hAnsi="Times New Roman" w:cs="Times New Roman" w:hint="eastAsia"/>
-          <w:sz w:val="20"/>
-          <w:szCs w:val="20"/>
-        </w:rPr>
-        <w:t>json</w:t>
-      </w:r>
-      <w:proofErr w:type="spellEnd"/>
+        <w:t xml:space="preserve">Accept: </w:t>
+      </w:r>
+      <w:r>
+        <w:rPr>
+          <w:rFonts w:ascii="Times New Roman" w:hAnsi="Times New Roman" w:cs="Times New Roman"/>
+          <w:sz w:val="20"/>
+          <w:szCs w:val="20"/>
+        </w:rPr>
+        <w:t>application/x-www-form-urlencoded</w:t>
+      </w:r>
     </w:p>
     <w:p>
       <w:pPr>
@@ -2331,6 +2086,51 @@
         </w:rPr>
         <w:t xml:space="preserve"> Format: JSON</w:t>
       </w:r>
+      <w:r>
+        <w:rPr>
+          <w:rFonts w:ascii="Times New Roman" w:hAnsi="Times New Roman" w:cs="Times New Roman" w:hint="eastAsia"/>
+          <w:sz w:val="20"/>
+          <w:szCs w:val="20"/>
+          <w:lang w:eastAsia="zh-HK"/>
+        </w:rPr>
+        <w:t xml:space="preserve"> String (requestParam: </w:t>
+      </w:r>
+      <w:r>
+        <w:rPr>
+          <w:rFonts w:ascii="Times New Roman" w:hAnsi="Times New Roman" w:cs="Times New Roman"/>
+          <w:sz w:val="20"/>
+          <w:szCs w:val="20"/>
+          <w:lang w:eastAsia="zh-HK"/>
+        </w:rPr>
+        <w:t>“</w:t>
+      </w:r>
+      <w:r>
+        <w:rPr>
+          <w:rFonts w:ascii="Times New Roman" w:hAnsi="Times New Roman" w:cs="Times New Roman" w:hint="eastAsia"/>
+          <w:sz w:val="20"/>
+          <w:szCs w:val="20"/>
+          <w:lang w:eastAsia="zh-HK"/>
+        </w:rPr>
+        <w:t>json={Json string}</w:t>
+      </w:r>
+      <w:r>
+        <w:rPr>
+          <w:rFonts w:ascii="Times New Roman" w:hAnsi="Times New Roman" w:cs="Times New Roman"/>
+          <w:sz w:val="20"/>
+          <w:szCs w:val="20"/>
+          <w:lang w:eastAsia="zh-HK"/>
+        </w:rPr>
+        <w:t>”</w:t>
+      </w:r>
+      <w:r>
+        <w:rPr>
+          <w:rFonts w:ascii="Times New Roman" w:hAnsi="Times New Roman" w:cs="Times New Roman" w:hint="eastAsia"/>
+          <w:sz w:val="20"/>
+          <w:szCs w:val="20"/>
+          <w:lang w:eastAsia="zh-HK"/>
+        </w:rPr>
+        <w:t>)</w:t>
+      </w:r>
     </w:p>
     <w:p>
       <w:pPr>
@@ -2352,23 +2152,16 @@
           <w:sz w:val="20"/>
           <w:szCs w:val="20"/>
         </w:rPr>
-        <w:t>Output Format:</w:t>
-      </w:r>
-      <w:r>
-        <w:rPr>
-          <w:rFonts w:ascii="Times New Roman" w:hAnsi="Times New Roman" w:cs="Times New Roman" w:hint="eastAsia"/>
-          <w:sz w:val="20"/>
-          <w:szCs w:val="20"/>
-        </w:rPr>
-        <w:t xml:space="preserve"> J</w:t>
-      </w:r>
-      <w:r>
-        <w:rPr>
-          <w:rFonts w:ascii="Times New Roman" w:hAnsi="Times New Roman" w:cs="Times New Roman" w:hint="eastAsia"/>
-          <w:sz w:val="20"/>
-          <w:szCs w:val="20"/>
-        </w:rPr>
-        <w:t>SON</w:t>
+        <w:t>Output Format : JSON</w:t>
+      </w:r>
+      <w:r>
+        <w:rPr>
+          <w:rFonts w:ascii="Times New Roman" w:hAnsi="Times New Roman" w:cs="Times New Roman" w:hint="eastAsia"/>
+          <w:sz w:val="20"/>
+          <w:szCs w:val="20"/>
+          <w:lang w:eastAsia="zh-HK"/>
+        </w:rPr>
+        <w:t xml:space="preserve"> String</w:t>
       </w:r>
     </w:p>
     <w:p>
@@ -2541,7 +2334,6 @@
                 <w:lang w:eastAsia="zh-HK"/>
               </w:rPr>
             </w:pPr>
-            <w:proofErr w:type="spellStart"/>
             <w:r>
               <w:rPr>
                 <w:rFonts w:ascii="Times New Roman" w:hAnsi="Times New Roman" w:cs="Times New Roman" w:hint="eastAsia"/>
@@ -2551,7 +2343,6 @@
               </w:rPr>
               <w:t>userId</w:t>
             </w:r>
-            <w:proofErr w:type="spellEnd"/>
           </w:p>
         </w:tc>
         <w:tc>
@@ -2784,7 +2575,6 @@
                 <w:szCs w:val="20"/>
               </w:rPr>
             </w:pPr>
-            <w:proofErr w:type="spellStart"/>
             <w:r>
               <w:rPr>
                 <w:rFonts w:ascii="Times New Roman" w:hAnsi="Times New Roman" w:cs="Times New Roman"/>
@@ -2793,7 +2583,6 @@
               </w:rPr>
               <w:t>fanUserId</w:t>
             </w:r>
-            <w:proofErr w:type="spellEnd"/>
           </w:p>
         </w:tc>
         <w:tc>
@@ -2861,7 +2650,6 @@
                 <w:szCs w:val="20"/>
               </w:rPr>
             </w:pPr>
-            <w:proofErr w:type="spellStart"/>
             <w:r>
               <w:rPr>
                 <w:rFonts w:ascii="Times New Roman" w:hAnsi="Times New Roman" w:cs="Times New Roman"/>
@@ -2870,7 +2658,6 @@
               </w:rPr>
               <w:t>realName</w:t>
             </w:r>
-            <w:proofErr w:type="spellEnd"/>
           </w:p>
         </w:tc>
         <w:tc>
@@ -3019,7 +2806,6 @@
                 <w:lang w:eastAsia="zh-HK"/>
               </w:rPr>
             </w:pPr>
-            <w:proofErr w:type="spellStart"/>
             <w:r>
               <w:rPr>
                 <w:rFonts w:ascii="Times New Roman" w:hAnsi="Times New Roman" w:cs="Times New Roman"/>
@@ -3028,7 +2814,6 @@
               </w:rPr>
               <w:t>dateOfBirth</w:t>
             </w:r>
-            <w:proofErr w:type="spellEnd"/>
           </w:p>
         </w:tc>
         <w:tc>
@@ -3163,27 +2948,7 @@
           <w:szCs w:val="20"/>
         </w:rPr>
         <w:tab/>
-        <w:t>"</w:t>
-      </w:r>
-      <w:proofErr w:type="spellStart"/>
-      <w:proofErr w:type="gramStart"/>
-      <w:r>
-        <w:rPr>
-          <w:rFonts w:ascii="Times New Roman" w:hAnsi="Times New Roman" w:cs="Times New Roman"/>
-          <w:sz w:val="20"/>
-          <w:szCs w:val="20"/>
-        </w:rPr>
-        <w:t>userId</w:t>
-      </w:r>
-      <w:proofErr w:type="spellEnd"/>
-      <w:proofErr w:type="gramEnd"/>
-      <w:r>
-        <w:rPr>
-          <w:rFonts w:ascii="Times New Roman" w:hAnsi="Times New Roman" w:cs="Times New Roman"/>
-          <w:sz w:val="20"/>
-          <w:szCs w:val="20"/>
-        </w:rPr>
-        <w:t>": 11</w:t>
+        <w:t>"userId": 11</w:t>
       </w:r>
     </w:p>
     <w:p>
@@ -3257,27 +3022,7 @@
           <w:szCs w:val="20"/>
         </w:rPr>
         <w:tab/>
-        <w:t>"</w:t>
-      </w:r>
-      <w:proofErr w:type="spellStart"/>
-      <w:proofErr w:type="gramStart"/>
-      <w:r>
-        <w:rPr>
-          <w:rFonts w:ascii="Times New Roman" w:hAnsi="Times New Roman" w:cs="Times New Roman"/>
-          <w:sz w:val="20"/>
-          <w:szCs w:val="20"/>
-        </w:rPr>
-        <w:t>fanUserId</w:t>
-      </w:r>
-      <w:proofErr w:type="spellEnd"/>
-      <w:proofErr w:type="gramEnd"/>
-      <w:r>
-        <w:rPr>
-          <w:rFonts w:ascii="Times New Roman" w:hAnsi="Times New Roman" w:cs="Times New Roman"/>
-          <w:sz w:val="20"/>
-          <w:szCs w:val="20"/>
-        </w:rPr>
-        <w:t>": 11,</w:t>
+        <w:t>"fanUserId": 11,</w:t>
       </w:r>
     </w:p>
     <w:p>
@@ -3296,27 +3041,7 @@
           <w:szCs w:val="20"/>
         </w:rPr>
         <w:tab/>
-        <w:t>"</w:t>
-      </w:r>
-      <w:proofErr w:type="spellStart"/>
-      <w:proofErr w:type="gramStart"/>
-      <w:r>
-        <w:rPr>
-          <w:rFonts w:ascii="Times New Roman" w:hAnsi="Times New Roman" w:cs="Times New Roman"/>
-          <w:sz w:val="20"/>
-          <w:szCs w:val="20"/>
-        </w:rPr>
-        <w:t>realName</w:t>
-      </w:r>
-      <w:proofErr w:type="spellEnd"/>
-      <w:proofErr w:type="gramEnd"/>
-      <w:r>
-        <w:rPr>
-          <w:rFonts w:ascii="Times New Roman" w:hAnsi="Times New Roman" w:cs="Times New Roman"/>
-          <w:sz w:val="20"/>
-          <w:szCs w:val="20"/>
-        </w:rPr>
-        <w:t>": "Alison Wu",</w:t>
+        <w:t>"realName": "Alison Wu",</w:t>
       </w:r>
     </w:p>
     <w:p>
@@ -3335,25 +3060,7 @@
           <w:szCs w:val="20"/>
         </w:rPr>
         <w:tab/>
-        <w:t>"</w:t>
-      </w:r>
-      <w:proofErr w:type="gramStart"/>
-      <w:r>
-        <w:rPr>
-          <w:rFonts w:ascii="Times New Roman" w:hAnsi="Times New Roman" w:cs="Times New Roman"/>
-          <w:sz w:val="20"/>
-          <w:szCs w:val="20"/>
-        </w:rPr>
-        <w:t>photo</w:t>
-      </w:r>
-      <w:proofErr w:type="gramEnd"/>
-      <w:r>
-        <w:rPr>
-          <w:rFonts w:ascii="Times New Roman" w:hAnsi="Times New Roman" w:cs="Times New Roman"/>
-          <w:sz w:val="20"/>
-          <w:szCs w:val="20"/>
-        </w:rPr>
-        <w:t>": null,</w:t>
+        <w:t>"photo": null,</w:t>
       </w:r>
     </w:p>
     <w:p>
@@ -3372,27 +3079,7 @@
           <w:szCs w:val="20"/>
         </w:rPr>
         <w:tab/>
-        <w:t>"</w:t>
-      </w:r>
-      <w:proofErr w:type="spellStart"/>
-      <w:proofErr w:type="gramStart"/>
-      <w:r>
-        <w:rPr>
-          <w:rFonts w:ascii="Times New Roman" w:hAnsi="Times New Roman" w:cs="Times New Roman"/>
-          <w:sz w:val="20"/>
-          <w:szCs w:val="20"/>
-        </w:rPr>
-        <w:t>dateOfBirth</w:t>
-      </w:r>
-      <w:proofErr w:type="spellEnd"/>
-      <w:proofErr w:type="gramEnd"/>
-      <w:r>
-        <w:rPr>
-          <w:rFonts w:ascii="Times New Roman" w:hAnsi="Times New Roman" w:cs="Times New Roman"/>
-          <w:sz w:val="20"/>
-          <w:szCs w:val="20"/>
-        </w:rPr>
-        <w:t>": "1993-05-16"</w:t>
+        <w:t>"dateOfBirth": "1993-05-16"</w:t>
       </w:r>
     </w:p>
     <w:p>
@@ -3597,18 +3284,16 @@
           <w:sz w:val="20"/>
           <w:szCs w:val="20"/>
         </w:rPr>
-        <w:t>Content-Type: application/</w:t>
-      </w:r>
-      <w:proofErr w:type="spellStart"/>
-      <w:r>
-        <w:rPr>
-          <w:rFonts w:ascii="Times New Roman" w:hAnsi="Times New Roman" w:cs="Times New Roman" w:hint="eastAsia"/>
-          <w:sz w:val="20"/>
-          <w:szCs w:val="20"/>
-        </w:rPr>
-        <w:t>json</w:t>
-      </w:r>
-      <w:proofErr w:type="spellEnd"/>
+        <w:t xml:space="preserve">Content-Type: </w:t>
+      </w:r>
+      <w:r>
+        <w:rPr>
+          <w:rFonts w:ascii="Times New Roman" w:hAnsi="Times New Roman" w:cs="Times New Roman"/>
+          <w:sz w:val="20"/>
+          <w:szCs w:val="20"/>
+        </w:rPr>
+        <w:t>text/html;charset=UTF-8</w:t>
+      </w:r>
     </w:p>
     <w:p>
       <w:pPr>
@@ -3630,18 +3315,16 @@
           <w:sz w:val="20"/>
           <w:szCs w:val="20"/>
         </w:rPr>
-        <w:t>Accept: application/</w:t>
-      </w:r>
-      <w:proofErr w:type="spellStart"/>
-      <w:r>
-        <w:rPr>
-          <w:rFonts w:ascii="Times New Roman" w:hAnsi="Times New Roman" w:cs="Times New Roman" w:hint="eastAsia"/>
-          <w:sz w:val="20"/>
-          <w:szCs w:val="20"/>
-        </w:rPr>
-        <w:t>json</w:t>
-      </w:r>
-      <w:proofErr w:type="spellEnd"/>
+        <w:t xml:space="preserve">Accept: </w:t>
+      </w:r>
+      <w:r>
+        <w:rPr>
+          <w:rFonts w:ascii="Times New Roman" w:hAnsi="Times New Roman" w:cs="Times New Roman"/>
+          <w:sz w:val="20"/>
+          <w:szCs w:val="20"/>
+        </w:rPr>
+        <w:t>application/x-www-form-urlencoded</w:t>
+      </w:r>
     </w:p>
     <w:p>
       <w:pPr>
@@ -3673,6 +3356,51 @@
         </w:rPr>
         <w:t xml:space="preserve"> Format: JSON</w:t>
       </w:r>
+      <w:r>
+        <w:rPr>
+          <w:rFonts w:ascii="Times New Roman" w:hAnsi="Times New Roman" w:cs="Times New Roman" w:hint="eastAsia"/>
+          <w:sz w:val="20"/>
+          <w:szCs w:val="20"/>
+          <w:lang w:eastAsia="zh-HK"/>
+        </w:rPr>
+        <w:t xml:space="preserve"> String (requestParam: </w:t>
+      </w:r>
+      <w:r>
+        <w:rPr>
+          <w:rFonts w:ascii="Times New Roman" w:hAnsi="Times New Roman" w:cs="Times New Roman"/>
+          <w:sz w:val="20"/>
+          <w:szCs w:val="20"/>
+          <w:lang w:eastAsia="zh-HK"/>
+        </w:rPr>
+        <w:t>“</w:t>
+      </w:r>
+      <w:r>
+        <w:rPr>
+          <w:rFonts w:ascii="Times New Roman" w:hAnsi="Times New Roman" w:cs="Times New Roman" w:hint="eastAsia"/>
+          <w:sz w:val="20"/>
+          <w:szCs w:val="20"/>
+          <w:lang w:eastAsia="zh-HK"/>
+        </w:rPr>
+        <w:t>json={Json string}</w:t>
+      </w:r>
+      <w:r>
+        <w:rPr>
+          <w:rFonts w:ascii="Times New Roman" w:hAnsi="Times New Roman" w:cs="Times New Roman"/>
+          <w:sz w:val="20"/>
+          <w:szCs w:val="20"/>
+          <w:lang w:eastAsia="zh-HK"/>
+        </w:rPr>
+        <w:t>”</w:t>
+      </w:r>
+      <w:r>
+        <w:rPr>
+          <w:rFonts w:ascii="Times New Roman" w:hAnsi="Times New Roman" w:cs="Times New Roman" w:hint="eastAsia"/>
+          <w:sz w:val="20"/>
+          <w:szCs w:val="20"/>
+          <w:lang w:eastAsia="zh-HK"/>
+        </w:rPr>
+        <w:t>)</w:t>
+      </w:r>
     </w:p>
     <w:p>
       <w:pPr>
@@ -3694,7 +3422,16 @@
           <w:sz w:val="20"/>
           <w:szCs w:val="20"/>
         </w:rPr>
-        <w:t>Output Format: JSON</w:t>
+        <w:t>Output Format : JSON</w:t>
+      </w:r>
+      <w:r>
+        <w:rPr>
+          <w:rFonts w:ascii="Times New Roman" w:hAnsi="Times New Roman" w:cs="Times New Roman" w:hint="eastAsia"/>
+          <w:sz w:val="20"/>
+          <w:szCs w:val="20"/>
+          <w:lang w:eastAsia="zh-HK"/>
+        </w:rPr>
+        <w:t xml:space="preserve"> String</w:t>
       </w:r>
     </w:p>
     <w:p>
@@ -3868,7 +3605,6 @@
                 <w:lang w:eastAsia="zh-HK"/>
               </w:rPr>
             </w:pPr>
-            <w:proofErr w:type="spellStart"/>
             <w:r>
               <w:rPr>
                 <w:rFonts w:ascii="Times New Roman" w:hAnsi="Times New Roman" w:cs="Times New Roman" w:hint="eastAsia"/>
@@ -3878,7 +3614,6 @@
               </w:rPr>
               <w:t>userId</w:t>
             </w:r>
-            <w:proofErr w:type="spellEnd"/>
           </w:p>
         </w:tc>
         <w:tc>
@@ -3973,7 +3708,6 @@
                 <w:lang w:eastAsia="zh-HK"/>
               </w:rPr>
             </w:pPr>
-            <w:proofErr w:type="spellStart"/>
             <w:r>
               <w:rPr>
                 <w:rFonts w:ascii="Times New Roman" w:hAnsi="Times New Roman" w:cs="Times New Roman"/>
@@ -3982,7 +3716,6 @@
               </w:rPr>
               <w:t>userIdList</w:t>
             </w:r>
-            <w:proofErr w:type="spellEnd"/>
           </w:p>
         </w:tc>
         <w:tc>
@@ -4209,7 +3942,6 @@
                 <w:szCs w:val="20"/>
               </w:rPr>
             </w:pPr>
-            <w:proofErr w:type="spellStart"/>
             <w:r>
               <w:rPr>
                 <w:rFonts w:ascii="Times New Roman" w:hAnsi="Times New Roman" w:cs="Times New Roman"/>
@@ -4218,7 +3950,6 @@
               </w:rPr>
               <w:t>responseStatus</w:t>
             </w:r>
-            <w:proofErr w:type="spellEnd"/>
           </w:p>
         </w:tc>
         <w:tc>
@@ -4362,27 +4093,7 @@
           <w:szCs w:val="20"/>
         </w:rPr>
         <w:tab/>
-        <w:t>"</w:t>
-      </w:r>
-      <w:proofErr w:type="spellStart"/>
-      <w:proofErr w:type="gramStart"/>
-      <w:r>
-        <w:rPr>
-          <w:rFonts w:ascii="Times New Roman" w:hAnsi="Times New Roman" w:cs="Times New Roman"/>
-          <w:sz w:val="20"/>
-          <w:szCs w:val="20"/>
-        </w:rPr>
-        <w:t>userId</w:t>
-      </w:r>
-      <w:proofErr w:type="spellEnd"/>
-      <w:proofErr w:type="gramEnd"/>
-      <w:r>
-        <w:rPr>
-          <w:rFonts w:ascii="Times New Roman" w:hAnsi="Times New Roman" w:cs="Times New Roman"/>
-          <w:sz w:val="20"/>
-          <w:szCs w:val="20"/>
-        </w:rPr>
-        <w:t>": 11,</w:t>
+        <w:t>"userId": 11,</w:t>
       </w:r>
     </w:p>
     <w:p>
@@ -4400,27 +4111,7 @@
           <w:szCs w:val="20"/>
         </w:rPr>
         <w:tab/>
-        <w:t>"</w:t>
-      </w:r>
-      <w:proofErr w:type="spellStart"/>
-      <w:proofErr w:type="gramStart"/>
-      <w:r>
-        <w:rPr>
-          <w:rFonts w:ascii="Times New Roman" w:hAnsi="Times New Roman" w:cs="Times New Roman"/>
-          <w:sz w:val="20"/>
-          <w:szCs w:val="20"/>
-        </w:rPr>
-        <w:t>userIdList</w:t>
-      </w:r>
-      <w:proofErr w:type="spellEnd"/>
-      <w:proofErr w:type="gramEnd"/>
-      <w:r>
-        <w:rPr>
-          <w:rFonts w:ascii="Times New Roman" w:hAnsi="Times New Roman" w:cs="Times New Roman"/>
-          <w:sz w:val="20"/>
-          <w:szCs w:val="20"/>
-        </w:rPr>
-        <w:t>": [12,</w:t>
+        <w:t>"userIdList": [12,</w:t>
       </w:r>
       <w:r>
         <w:rPr>
@@ -4513,27 +4204,7 @@
           <w:szCs w:val="20"/>
         </w:rPr>
         <w:tab/>
-        <w:t>"</w:t>
-      </w:r>
-      <w:proofErr w:type="spellStart"/>
-      <w:proofErr w:type="gramStart"/>
-      <w:r>
-        <w:rPr>
-          <w:rFonts w:ascii="Times New Roman" w:hAnsi="Times New Roman" w:cs="Times New Roman"/>
-          <w:sz w:val="20"/>
-          <w:szCs w:val="20"/>
-        </w:rPr>
-        <w:t>responseStatus</w:t>
-      </w:r>
-      <w:proofErr w:type="spellEnd"/>
-      <w:proofErr w:type="gramEnd"/>
-      <w:r>
-        <w:rPr>
-          <w:rFonts w:ascii="Times New Roman" w:hAnsi="Times New Roman" w:cs="Times New Roman"/>
-          <w:sz w:val="20"/>
-          <w:szCs w:val="20"/>
-        </w:rPr>
-        <w:t>": "success"</w:t>
+        <w:t>"responseStatus": "success"</w:t>
       </w:r>
     </w:p>
     <w:p>
@@ -4760,18 +4431,16 @@
           <w:sz w:val="20"/>
           <w:szCs w:val="20"/>
         </w:rPr>
-        <w:t>Content-Type: application/</w:t>
-      </w:r>
-      <w:proofErr w:type="spellStart"/>
-      <w:r>
-        <w:rPr>
-          <w:rFonts w:ascii="Times New Roman" w:hAnsi="Times New Roman" w:cs="Times New Roman" w:hint="eastAsia"/>
-          <w:sz w:val="20"/>
-          <w:szCs w:val="20"/>
-        </w:rPr>
-        <w:t>json</w:t>
-      </w:r>
-      <w:proofErr w:type="spellEnd"/>
+        <w:t xml:space="preserve">Content-Type: </w:t>
+      </w:r>
+      <w:r>
+        <w:rPr>
+          <w:rFonts w:ascii="Times New Roman" w:hAnsi="Times New Roman" w:cs="Times New Roman"/>
+          <w:sz w:val="20"/>
+          <w:szCs w:val="20"/>
+        </w:rPr>
+        <w:t>text/html;charset=UTF-8</w:t>
+      </w:r>
     </w:p>
     <w:p>
       <w:pPr>
@@ -4793,18 +4462,16 @@
           <w:sz w:val="20"/>
           <w:szCs w:val="20"/>
         </w:rPr>
-        <w:t>Accept: application/</w:t>
-      </w:r>
-      <w:proofErr w:type="spellStart"/>
-      <w:r>
-        <w:rPr>
-          <w:rFonts w:ascii="Times New Roman" w:hAnsi="Times New Roman" w:cs="Times New Roman" w:hint="eastAsia"/>
-          <w:sz w:val="20"/>
-          <w:szCs w:val="20"/>
-        </w:rPr>
-        <w:t>json</w:t>
-      </w:r>
-      <w:proofErr w:type="spellEnd"/>
+        <w:t xml:space="preserve">Accept: </w:t>
+      </w:r>
+      <w:r>
+        <w:rPr>
+          <w:rFonts w:ascii="Times New Roman" w:hAnsi="Times New Roman" w:cs="Times New Roman"/>
+          <w:sz w:val="20"/>
+          <w:szCs w:val="20"/>
+        </w:rPr>
+        <w:t>application/x-www-form-urlencoded</w:t>
+      </w:r>
     </w:p>
     <w:p>
       <w:pPr>
@@ -4836,6 +4503,51 @@
         </w:rPr>
         <w:t xml:space="preserve"> Format: JSON</w:t>
       </w:r>
+      <w:r>
+        <w:rPr>
+          <w:rFonts w:ascii="Times New Roman" w:hAnsi="Times New Roman" w:cs="Times New Roman" w:hint="eastAsia"/>
+          <w:sz w:val="20"/>
+          <w:szCs w:val="20"/>
+          <w:lang w:eastAsia="zh-HK"/>
+        </w:rPr>
+        <w:t xml:space="preserve"> String (requestParam: </w:t>
+      </w:r>
+      <w:r>
+        <w:rPr>
+          <w:rFonts w:ascii="Times New Roman" w:hAnsi="Times New Roman" w:cs="Times New Roman"/>
+          <w:sz w:val="20"/>
+          <w:szCs w:val="20"/>
+          <w:lang w:eastAsia="zh-HK"/>
+        </w:rPr>
+        <w:t>“</w:t>
+      </w:r>
+      <w:r>
+        <w:rPr>
+          <w:rFonts w:ascii="Times New Roman" w:hAnsi="Times New Roman" w:cs="Times New Roman" w:hint="eastAsia"/>
+          <w:sz w:val="20"/>
+          <w:szCs w:val="20"/>
+          <w:lang w:eastAsia="zh-HK"/>
+        </w:rPr>
+        <w:t>json={Json string}</w:t>
+      </w:r>
+      <w:r>
+        <w:rPr>
+          <w:rFonts w:ascii="Times New Roman" w:hAnsi="Times New Roman" w:cs="Times New Roman"/>
+          <w:sz w:val="20"/>
+          <w:szCs w:val="20"/>
+          <w:lang w:eastAsia="zh-HK"/>
+        </w:rPr>
+        <w:t>”</w:t>
+      </w:r>
+      <w:r>
+        <w:rPr>
+          <w:rFonts w:ascii="Times New Roman" w:hAnsi="Times New Roman" w:cs="Times New Roman" w:hint="eastAsia"/>
+          <w:sz w:val="20"/>
+          <w:szCs w:val="20"/>
+          <w:lang w:eastAsia="zh-HK"/>
+        </w:rPr>
+        <w:t>)</w:t>
+      </w:r>
     </w:p>
     <w:p>
       <w:pPr>
@@ -4857,7 +4569,16 @@
           <w:sz w:val="20"/>
           <w:szCs w:val="20"/>
         </w:rPr>
-        <w:t>Output Format: JSON</w:t>
+        <w:t>Output Format : JSON</w:t>
+      </w:r>
+      <w:r>
+        <w:rPr>
+          <w:rFonts w:ascii="Times New Roman" w:hAnsi="Times New Roman" w:cs="Times New Roman" w:hint="eastAsia"/>
+          <w:sz w:val="20"/>
+          <w:szCs w:val="20"/>
+          <w:lang w:eastAsia="zh-HK"/>
+        </w:rPr>
+        <w:t xml:space="preserve"> String</w:t>
       </w:r>
     </w:p>
     <w:p>
@@ -5032,7 +4753,6 @@
                 <w:lang w:eastAsia="zh-HK"/>
               </w:rPr>
             </w:pPr>
-            <w:proofErr w:type="spellStart"/>
             <w:r>
               <w:rPr>
                 <w:rFonts w:ascii="Times New Roman" w:hAnsi="Times New Roman" w:cs="Times New Roman" w:hint="eastAsia"/>
@@ -5042,7 +4762,6 @@
               </w:rPr>
               <w:t>userId</w:t>
             </w:r>
-            <w:proofErr w:type="spellEnd"/>
           </w:p>
         </w:tc>
         <w:tc>
@@ -5137,7 +4856,6 @@
                 <w:lang w:eastAsia="zh-HK"/>
               </w:rPr>
             </w:pPr>
-            <w:proofErr w:type="spellStart"/>
             <w:r>
               <w:rPr>
                 <w:rFonts w:ascii="Times New Roman" w:hAnsi="Times New Roman" w:cs="Times New Roman"/>
@@ -5146,7 +4864,6 @@
               </w:rPr>
               <w:t>userIdList</w:t>
             </w:r>
-            <w:proofErr w:type="spellEnd"/>
           </w:p>
         </w:tc>
         <w:tc>
@@ -5297,7 +5014,7 @@
           <w:p>
             <w:pPr>
               <w:rPr>
-                <w:rFonts w:ascii="Times New Roman" w:hAnsi="Times New Roman" w:cs="Times New Roman" w:hint="eastAsia"/>
+                <w:rFonts w:ascii="Times New Roman" w:hAnsi="Times New Roman" w:cs="Times New Roman"/>
                 <w:sz w:val="20"/>
                 <w:szCs w:val="20"/>
                 <w:lang w:eastAsia="zh-HK"/>
@@ -5344,7 +5061,7 @@
           <w:p>
             <w:pPr>
               <w:rPr>
-                <w:rFonts w:ascii="Times New Roman" w:hAnsi="Times New Roman" w:cs="Times New Roman" w:hint="eastAsia"/>
+                <w:rFonts w:ascii="Times New Roman" w:hAnsi="Times New Roman" w:cs="Times New Roman"/>
                 <w:sz w:val="20"/>
                 <w:szCs w:val="20"/>
                 <w:lang w:eastAsia="zh-HK"/>
@@ -5364,12 +5081,30 @@
           <w:p>
             <w:pPr>
               <w:rPr>
+                <w:rFonts w:ascii="Times New Roman" w:hAnsi="Times New Roman" w:cs="Times New Roman"/>
+                <w:sz w:val="20"/>
+                <w:szCs w:val="20"/>
+                <w:lang w:eastAsia="zh-HK"/>
+              </w:rPr>
+            </w:pPr>
+            <w:r>
+              <w:rPr>
+                <w:rFonts w:ascii="Times New Roman" w:hAnsi="Times New Roman" w:cs="Times New Roman"/>
+                <w:sz w:val="20"/>
+                <w:szCs w:val="20"/>
+                <w:lang w:eastAsia="zh-HK"/>
+              </w:rPr>
+              <w:tab/>
+            </w:r>
+            <w:r>
+              <w:rPr>
                 <w:rFonts w:ascii="Times New Roman" w:hAnsi="Times New Roman" w:cs="Times New Roman" w:hint="eastAsia"/>
                 <w:sz w:val="20"/>
                 <w:szCs w:val="20"/>
                 <w:lang w:eastAsia="zh-HK"/>
               </w:rPr>
-            </w:pPr>
+              <w:t xml:space="preserve">8 = list </w:t>
+            </w:r>
             <w:r>
               <w:rPr>
                 <w:rFonts w:ascii="Times New Roman" w:hAnsi="Times New Roman" w:cs="Times New Roman"/>
@@ -5377,6 +5112,25 @@
                 <w:szCs w:val="20"/>
                 <w:lang w:eastAsia="zh-HK"/>
               </w:rPr>
+              <w:t>owner</w:t>
+            </w:r>
+          </w:p>
+          <w:p>
+            <w:pPr>
+              <w:rPr>
+                <w:rFonts w:ascii="Times New Roman" w:hAnsi="Times New Roman" w:cs="Times New Roman"/>
+                <w:sz w:val="20"/>
+                <w:szCs w:val="20"/>
+                <w:lang w:eastAsia="zh-HK"/>
+              </w:rPr>
+            </w:pPr>
+            <w:r>
+              <w:rPr>
+                <w:rFonts w:ascii="Times New Roman" w:hAnsi="Times New Roman" w:cs="Times New Roman"/>
+                <w:sz w:val="20"/>
+                <w:szCs w:val="20"/>
+                <w:lang w:eastAsia="zh-HK"/>
+              </w:rPr>
               <w:tab/>
             </w:r>
             <w:r>
@@ -5386,7 +5140,7 @@
                 <w:szCs w:val="20"/>
                 <w:lang w:eastAsia="zh-HK"/>
               </w:rPr>
-              <w:t xml:space="preserve">8 = list </w:t>
+              <w:t xml:space="preserve">4 = power member, not </w:t>
             </w:r>
             <w:r>
               <w:rPr>
@@ -5395,59 +5149,22 @@
                 <w:szCs w:val="20"/>
                 <w:lang w:eastAsia="zh-HK"/>
               </w:rPr>
-              <w:t>owner</w:t>
-            </w:r>
-          </w:p>
-          <w:p>
-            <w:pPr>
+              <w:t>available</w:t>
+            </w:r>
+            <w:r>
               <w:rPr>
                 <w:rFonts w:ascii="Times New Roman" w:hAnsi="Times New Roman" w:cs="Times New Roman" w:hint="eastAsia"/>
                 <w:sz w:val="20"/>
                 <w:szCs w:val="20"/>
                 <w:lang w:eastAsia="zh-HK"/>
               </w:rPr>
-            </w:pPr>
-            <w:r>
-              <w:rPr>
-                <w:rFonts w:ascii="Times New Roman" w:hAnsi="Times New Roman" w:cs="Times New Roman"/>
-                <w:sz w:val="20"/>
-                <w:szCs w:val="20"/>
-                <w:lang w:eastAsia="zh-HK"/>
-              </w:rPr>
-              <w:tab/>
-            </w:r>
-            <w:r>
-              <w:rPr>
-                <w:rFonts w:ascii="Times New Roman" w:hAnsi="Times New Roman" w:cs="Times New Roman" w:hint="eastAsia"/>
-                <w:sz w:val="20"/>
-                <w:szCs w:val="20"/>
-                <w:lang w:eastAsia="zh-HK"/>
-              </w:rPr>
-              <w:t xml:space="preserve">4 = power member, not </w:t>
-            </w:r>
-            <w:r>
-              <w:rPr>
-                <w:rFonts w:ascii="Times New Roman" w:hAnsi="Times New Roman" w:cs="Times New Roman"/>
-                <w:sz w:val="20"/>
-                <w:szCs w:val="20"/>
-                <w:lang w:eastAsia="zh-HK"/>
-              </w:rPr>
-              <w:t>available</w:t>
-            </w:r>
-            <w:r>
-              <w:rPr>
-                <w:rFonts w:ascii="Times New Roman" w:hAnsi="Times New Roman" w:cs="Times New Roman" w:hint="eastAsia"/>
-                <w:sz w:val="20"/>
-                <w:szCs w:val="20"/>
-                <w:lang w:eastAsia="zh-HK"/>
-              </w:rPr>
               <w:t xml:space="preserve"> in friend list</w:t>
             </w:r>
           </w:p>
           <w:p>
             <w:pPr>
               <w:rPr>
-                <w:rFonts w:ascii="Times New Roman" w:hAnsi="Times New Roman" w:cs="Times New Roman" w:hint="eastAsia"/>
+                <w:rFonts w:ascii="Times New Roman" w:hAnsi="Times New Roman" w:cs="Times New Roman"/>
                 <w:sz w:val="20"/>
                 <w:szCs w:val="20"/>
                 <w:lang w:eastAsia="zh-HK"/>
@@ -5655,7 +5372,6 @@
                 <w:szCs w:val="20"/>
               </w:rPr>
             </w:pPr>
-            <w:proofErr w:type="spellStart"/>
             <w:r>
               <w:rPr>
                 <w:rFonts w:ascii="Times New Roman" w:hAnsi="Times New Roman" w:cs="Times New Roman"/>
@@ -5664,7 +5380,6 @@
               </w:rPr>
               <w:t>responseStatus</w:t>
             </w:r>
-            <w:proofErr w:type="spellEnd"/>
           </w:p>
         </w:tc>
         <w:tc>
@@ -5808,27 +5523,7 @@
           <w:szCs w:val="20"/>
         </w:rPr>
         <w:tab/>
-        <w:t>"</w:t>
-      </w:r>
-      <w:proofErr w:type="spellStart"/>
-      <w:proofErr w:type="gramStart"/>
-      <w:r>
-        <w:rPr>
-          <w:rFonts w:ascii="Times New Roman" w:hAnsi="Times New Roman" w:cs="Times New Roman"/>
-          <w:sz w:val="20"/>
-          <w:szCs w:val="20"/>
-        </w:rPr>
-        <w:t>userId</w:t>
-      </w:r>
-      <w:proofErr w:type="spellEnd"/>
-      <w:proofErr w:type="gramEnd"/>
-      <w:r>
-        <w:rPr>
-          <w:rFonts w:ascii="Times New Roman" w:hAnsi="Times New Roman" w:cs="Times New Roman"/>
-          <w:sz w:val="20"/>
-          <w:szCs w:val="20"/>
-        </w:rPr>
-        <w:t>": 11,</w:t>
+        <w:t>"userId": 11,</w:t>
       </w:r>
     </w:p>
     <w:p>
@@ -5846,27 +5541,7 @@
           <w:szCs w:val="20"/>
         </w:rPr>
         <w:tab/>
-        <w:t>"</w:t>
-      </w:r>
-      <w:proofErr w:type="spellStart"/>
-      <w:proofErr w:type="gramStart"/>
-      <w:r>
-        <w:rPr>
-          <w:rFonts w:ascii="Times New Roman" w:hAnsi="Times New Roman" w:cs="Times New Roman"/>
-          <w:sz w:val="20"/>
-          <w:szCs w:val="20"/>
-        </w:rPr>
-        <w:t>userIdList</w:t>
-      </w:r>
-      <w:proofErr w:type="spellEnd"/>
-      <w:proofErr w:type="gramEnd"/>
-      <w:r>
-        <w:rPr>
-          <w:rFonts w:ascii="Times New Roman" w:hAnsi="Times New Roman" w:cs="Times New Roman"/>
-          <w:sz w:val="20"/>
-          <w:szCs w:val="20"/>
-        </w:rPr>
-        <w:t>": [12,</w:t>
+        <w:t>"userIdList": [12,</w:t>
       </w:r>
       <w:r>
         <w:rPr>
@@ -5893,25 +5568,7 @@
           <w:szCs w:val="20"/>
         </w:rPr>
         <w:tab/>
-        <w:t>"</w:t>
-      </w:r>
-      <w:proofErr w:type="gramStart"/>
-      <w:r>
-        <w:rPr>
-          <w:rFonts w:ascii="Times New Roman" w:hAnsi="Times New Roman" w:cs="Times New Roman"/>
-          <w:sz w:val="20"/>
-          <w:szCs w:val="20"/>
-        </w:rPr>
-        <w:t>status</w:t>
-      </w:r>
-      <w:proofErr w:type="gramEnd"/>
-      <w:r>
-        <w:rPr>
-          <w:rFonts w:ascii="Times New Roman" w:hAnsi="Times New Roman" w:cs="Times New Roman"/>
-          <w:sz w:val="20"/>
-          <w:szCs w:val="20"/>
-        </w:rPr>
-        <w:t>": 2</w:t>
+        <w:t>"status": 2</w:t>
       </w:r>
     </w:p>
     <w:p>
@@ -5995,27 +5652,7 @@
           <w:szCs w:val="20"/>
         </w:rPr>
         <w:tab/>
-        <w:t>"</w:t>
-      </w:r>
-      <w:proofErr w:type="spellStart"/>
-      <w:proofErr w:type="gramStart"/>
-      <w:r>
-        <w:rPr>
-          <w:rFonts w:ascii="Times New Roman" w:hAnsi="Times New Roman" w:cs="Times New Roman"/>
-          <w:sz w:val="20"/>
-          <w:szCs w:val="20"/>
-        </w:rPr>
-        <w:t>responseStatus</w:t>
-      </w:r>
-      <w:proofErr w:type="spellEnd"/>
-      <w:proofErr w:type="gramEnd"/>
-      <w:r>
-        <w:rPr>
-          <w:rFonts w:ascii="Times New Roman" w:hAnsi="Times New Roman" w:cs="Times New Roman"/>
-          <w:sz w:val="20"/>
-          <w:szCs w:val="20"/>
-        </w:rPr>
-        <w:t>": "success"</w:t>
+        <w:t>"responseStatus": "success"</w:t>
       </w:r>
     </w:p>
     <w:p>
@@ -6194,18 +5831,16 @@
           <w:sz w:val="20"/>
           <w:szCs w:val="20"/>
         </w:rPr>
-        <w:t>Content-Type: application/</w:t>
-      </w:r>
-      <w:proofErr w:type="spellStart"/>
-      <w:r>
-        <w:rPr>
-          <w:rFonts w:ascii="Times New Roman" w:hAnsi="Times New Roman" w:cs="Times New Roman" w:hint="eastAsia"/>
-          <w:sz w:val="20"/>
-          <w:szCs w:val="20"/>
-        </w:rPr>
-        <w:t>json</w:t>
-      </w:r>
-      <w:proofErr w:type="spellEnd"/>
+        <w:t xml:space="preserve">Content-Type: </w:t>
+      </w:r>
+      <w:r>
+        <w:rPr>
+          <w:rFonts w:ascii="Times New Roman" w:hAnsi="Times New Roman" w:cs="Times New Roman"/>
+          <w:sz w:val="20"/>
+          <w:szCs w:val="20"/>
+        </w:rPr>
+        <w:t>text/html;charset=UTF-8</w:t>
+      </w:r>
     </w:p>
     <w:p>
       <w:pPr>
@@ -6227,18 +5862,16 @@
           <w:sz w:val="20"/>
           <w:szCs w:val="20"/>
         </w:rPr>
-        <w:t>Accept: application/</w:t>
-      </w:r>
-      <w:proofErr w:type="spellStart"/>
-      <w:r>
-        <w:rPr>
-          <w:rFonts w:ascii="Times New Roman" w:hAnsi="Times New Roman" w:cs="Times New Roman" w:hint="eastAsia"/>
-          <w:sz w:val="20"/>
-          <w:szCs w:val="20"/>
-        </w:rPr>
-        <w:t>json</w:t>
-      </w:r>
-      <w:proofErr w:type="spellEnd"/>
+        <w:t xml:space="preserve">Accept: </w:t>
+      </w:r>
+      <w:r>
+        <w:rPr>
+          <w:rFonts w:ascii="Times New Roman" w:hAnsi="Times New Roman" w:cs="Times New Roman"/>
+          <w:sz w:val="20"/>
+          <w:szCs w:val="20"/>
+        </w:rPr>
+        <w:t>application/x-www-form-urlencoded</w:t>
+      </w:r>
     </w:p>
     <w:p>
       <w:pPr>
@@ -6270,6 +5903,51 @@
         </w:rPr>
         <w:t xml:space="preserve"> Format: JSON</w:t>
       </w:r>
+      <w:r>
+        <w:rPr>
+          <w:rFonts w:ascii="Times New Roman" w:hAnsi="Times New Roman" w:cs="Times New Roman" w:hint="eastAsia"/>
+          <w:sz w:val="20"/>
+          <w:szCs w:val="20"/>
+          <w:lang w:eastAsia="zh-HK"/>
+        </w:rPr>
+        <w:t xml:space="preserve"> String (requestParam: </w:t>
+      </w:r>
+      <w:r>
+        <w:rPr>
+          <w:rFonts w:ascii="Times New Roman" w:hAnsi="Times New Roman" w:cs="Times New Roman"/>
+          <w:sz w:val="20"/>
+          <w:szCs w:val="20"/>
+          <w:lang w:eastAsia="zh-HK"/>
+        </w:rPr>
+        <w:t>“</w:t>
+      </w:r>
+      <w:r>
+        <w:rPr>
+          <w:rFonts w:ascii="Times New Roman" w:hAnsi="Times New Roman" w:cs="Times New Roman" w:hint="eastAsia"/>
+          <w:sz w:val="20"/>
+          <w:szCs w:val="20"/>
+          <w:lang w:eastAsia="zh-HK"/>
+        </w:rPr>
+        <w:t>json={Json string}</w:t>
+      </w:r>
+      <w:r>
+        <w:rPr>
+          <w:rFonts w:ascii="Times New Roman" w:hAnsi="Times New Roman" w:cs="Times New Roman"/>
+          <w:sz w:val="20"/>
+          <w:szCs w:val="20"/>
+          <w:lang w:eastAsia="zh-HK"/>
+        </w:rPr>
+        <w:t>”</w:t>
+      </w:r>
+      <w:r>
+        <w:rPr>
+          <w:rFonts w:ascii="Times New Roman" w:hAnsi="Times New Roman" w:cs="Times New Roman" w:hint="eastAsia"/>
+          <w:sz w:val="20"/>
+          <w:szCs w:val="20"/>
+          <w:lang w:eastAsia="zh-HK"/>
+        </w:rPr>
+        <w:t>)</w:t>
+      </w:r>
     </w:p>
     <w:p>
       <w:pPr>
@@ -6291,7 +5969,16 @@
           <w:sz w:val="20"/>
           <w:szCs w:val="20"/>
         </w:rPr>
-        <w:t>Output Format: JSON</w:t>
+        <w:t>Output Format : JSON</w:t>
+      </w:r>
+      <w:r>
+        <w:rPr>
+          <w:rFonts w:ascii="Times New Roman" w:hAnsi="Times New Roman" w:cs="Times New Roman" w:hint="eastAsia"/>
+          <w:sz w:val="20"/>
+          <w:szCs w:val="20"/>
+          <w:lang w:eastAsia="zh-HK"/>
+        </w:rPr>
+        <w:t xml:space="preserve"> String</w:t>
       </w:r>
     </w:p>
     <w:p>
@@ -6466,7 +6153,6 @@
                 <w:lang w:eastAsia="zh-HK"/>
               </w:rPr>
             </w:pPr>
-            <w:proofErr w:type="spellStart"/>
             <w:r>
               <w:rPr>
                 <w:rFonts w:ascii="Times New Roman" w:hAnsi="Times New Roman" w:cs="Times New Roman" w:hint="eastAsia"/>
@@ -6476,7 +6162,6 @@
               </w:rPr>
               <w:t>userId</w:t>
             </w:r>
-            <w:proofErr w:type="spellEnd"/>
           </w:p>
         </w:tc>
         <w:tc>
@@ -6571,7 +6256,6 @@
                 <w:lang w:eastAsia="zh-HK"/>
               </w:rPr>
             </w:pPr>
-            <w:proofErr w:type="spellStart"/>
             <w:r>
               <w:rPr>
                 <w:rFonts w:ascii="Times New Roman" w:hAnsi="Times New Roman" w:cs="Times New Roman"/>
@@ -6580,7 +6264,6 @@
               </w:rPr>
               <w:t>userIdList</w:t>
             </w:r>
-            <w:proofErr w:type="spellEnd"/>
           </w:p>
         </w:tc>
         <w:tc>
@@ -6825,7 +6508,6 @@
                 <w:szCs w:val="20"/>
               </w:rPr>
             </w:pPr>
-            <w:proofErr w:type="spellStart"/>
             <w:r>
               <w:rPr>
                 <w:rFonts w:ascii="Times New Roman" w:hAnsi="Times New Roman" w:cs="Times New Roman"/>
@@ -6834,7 +6516,6 @@
               </w:rPr>
               <w:t>responseStatus</w:t>
             </w:r>
-            <w:proofErr w:type="spellEnd"/>
           </w:p>
         </w:tc>
         <w:tc>
@@ -6978,27 +6659,7 @@
           <w:szCs w:val="20"/>
         </w:rPr>
         <w:tab/>
-        <w:t>"</w:t>
-      </w:r>
-      <w:proofErr w:type="spellStart"/>
-      <w:proofErr w:type="gramStart"/>
-      <w:r>
-        <w:rPr>
-          <w:rFonts w:ascii="Times New Roman" w:hAnsi="Times New Roman" w:cs="Times New Roman"/>
-          <w:sz w:val="20"/>
-          <w:szCs w:val="20"/>
-        </w:rPr>
-        <w:t>userId</w:t>
-      </w:r>
-      <w:proofErr w:type="spellEnd"/>
-      <w:proofErr w:type="gramEnd"/>
-      <w:r>
-        <w:rPr>
-          <w:rFonts w:ascii="Times New Roman" w:hAnsi="Times New Roman" w:cs="Times New Roman"/>
-          <w:sz w:val="20"/>
-          <w:szCs w:val="20"/>
-        </w:rPr>
-        <w:t>": 11,</w:t>
+        <w:t>"userId": 11,</w:t>
       </w:r>
     </w:p>
     <w:p>
@@ -7016,27 +6677,7 @@
           <w:szCs w:val="20"/>
         </w:rPr>
         <w:tab/>
-        <w:t>"</w:t>
-      </w:r>
-      <w:proofErr w:type="spellStart"/>
-      <w:proofErr w:type="gramStart"/>
-      <w:r>
-        <w:rPr>
-          <w:rFonts w:ascii="Times New Roman" w:hAnsi="Times New Roman" w:cs="Times New Roman"/>
-          <w:sz w:val="20"/>
-          <w:szCs w:val="20"/>
-        </w:rPr>
-        <w:t>userIdList</w:t>
-      </w:r>
-      <w:proofErr w:type="spellEnd"/>
-      <w:proofErr w:type="gramEnd"/>
-      <w:r>
-        <w:rPr>
-          <w:rFonts w:ascii="Times New Roman" w:hAnsi="Times New Roman" w:cs="Times New Roman"/>
-          <w:sz w:val="20"/>
-          <w:szCs w:val="20"/>
-        </w:rPr>
-        <w:t>": [13]</w:t>
+        <w:t>"userIdList": [13]</w:t>
       </w:r>
     </w:p>
     <w:p>
@@ -7120,27 +6761,7 @@
           <w:szCs w:val="20"/>
         </w:rPr>
         <w:tab/>
-        <w:t>"</w:t>
-      </w:r>
-      <w:proofErr w:type="spellStart"/>
-      <w:proofErr w:type="gramStart"/>
-      <w:r>
-        <w:rPr>
-          <w:rFonts w:ascii="Times New Roman" w:hAnsi="Times New Roman" w:cs="Times New Roman"/>
-          <w:sz w:val="20"/>
-          <w:szCs w:val="20"/>
-        </w:rPr>
-        <w:t>responseStatus</w:t>
-      </w:r>
-      <w:proofErr w:type="spellEnd"/>
-      <w:proofErr w:type="gramEnd"/>
-      <w:r>
-        <w:rPr>
-          <w:rFonts w:ascii="Times New Roman" w:hAnsi="Times New Roman" w:cs="Times New Roman"/>
-          <w:sz w:val="20"/>
-          <w:szCs w:val="20"/>
-        </w:rPr>
-        <w:t>": "success"</w:t>
+        <w:t>"responseStatus": "success"</w:t>
       </w:r>
     </w:p>
     <w:p>
@@ -7233,45 +6854,25 @@
           <w:szCs w:val="20"/>
           <w:lang w:eastAsia="zh-HK"/>
         </w:rPr>
-        <w:t xml:space="preserve">Confirmed by </w:t>
-      </w:r>
-      <w:proofErr w:type="spellStart"/>
-      <w:r>
-        <w:rPr>
-          <w:rFonts w:ascii="Times New Roman" w:hAnsi="Times New Roman" w:cs="Times New Roman" w:hint="eastAsia"/>
+        <w:t>Confirmed by Kuen</w:t>
+      </w:r>
+      <w:r>
+        <w:rPr>
+          <w:rFonts w:ascii="Times New Roman" w:hAnsi="Times New Roman" w:cs="Times New Roman"/>
           <w:sz w:val="20"/>
           <w:szCs w:val="20"/>
           <w:lang w:eastAsia="zh-HK"/>
         </w:rPr>
-        <w:t>Kuen</w:t>
-      </w:r>
-      <w:r>
-        <w:rPr>
-          <w:rFonts w:ascii="Times New Roman" w:hAnsi="Times New Roman" w:cs="Times New Roman"/>
+        <w:t>’</w:t>
+      </w:r>
+      <w:r>
+        <w:rPr>
+          <w:rFonts w:ascii="Times New Roman" w:hAnsi="Times New Roman" w:cs="Times New Roman" w:hint="eastAsia"/>
           <w:sz w:val="20"/>
           <w:szCs w:val="20"/>
           <w:lang w:eastAsia="zh-HK"/>
         </w:rPr>
-        <w:t>’</w:t>
-      </w:r>
-      <w:r>
-        <w:rPr>
-          <w:rFonts w:ascii="Times New Roman" w:hAnsi="Times New Roman" w:cs="Times New Roman" w:hint="eastAsia"/>
-          <w:sz w:val="20"/>
-          <w:szCs w:val="20"/>
-          <w:lang w:eastAsia="zh-HK"/>
-        </w:rPr>
-        <w:t>s</w:t>
-      </w:r>
-      <w:proofErr w:type="spellEnd"/>
-      <w:r>
-        <w:rPr>
-          <w:rFonts w:ascii="Times New Roman" w:hAnsi="Times New Roman" w:cs="Times New Roman" w:hint="eastAsia"/>
-          <w:sz w:val="20"/>
-          <w:szCs w:val="20"/>
-          <w:lang w:eastAsia="zh-HK"/>
-        </w:rPr>
-        <w:t xml:space="preserve"> email on 28 February 2013, this item is ignored.</w:t>
+        <w:t>s email on 28 February 2013, this item is ignored.</w:t>
       </w:r>
     </w:p>
     <w:p>
@@ -7358,18 +6959,8 @@
           <w:sz w:val="20"/>
           <w:szCs w:val="20"/>
         </w:rPr>
-        <w:t>: /</w:t>
-      </w:r>
-      <w:proofErr w:type="spellStart"/>
-      <w:r>
-        <w:rPr>
-          <w:rFonts w:ascii="Times New Roman" w:hAnsi="Times New Roman" w:cs="Times New Roman" w:hint="eastAsia"/>
-          <w:sz w:val="20"/>
-          <w:szCs w:val="20"/>
-        </w:rPr>
-        <w:t>sendAddFriendMessage</w:t>
-      </w:r>
-      <w:proofErr w:type="spellEnd"/>
+        <w:t>: /sendAddFriendMessage</w:t>
+      </w:r>
     </w:p>
     <w:p>
       <w:pPr>
@@ -7414,18 +7005,16 @@
           <w:sz w:val="20"/>
           <w:szCs w:val="20"/>
         </w:rPr>
-        <w:t>Content-Type: application/</w:t>
-      </w:r>
-      <w:proofErr w:type="spellStart"/>
-      <w:r>
-        <w:rPr>
-          <w:rFonts w:ascii="Times New Roman" w:hAnsi="Times New Roman" w:cs="Times New Roman" w:hint="eastAsia"/>
-          <w:sz w:val="20"/>
-          <w:szCs w:val="20"/>
-        </w:rPr>
-        <w:t>json</w:t>
-      </w:r>
-      <w:proofErr w:type="spellEnd"/>
+        <w:t xml:space="preserve">Content-Type: </w:t>
+      </w:r>
+      <w:r>
+        <w:rPr>
+          <w:rFonts w:ascii="Times New Roman" w:hAnsi="Times New Roman" w:cs="Times New Roman"/>
+          <w:sz w:val="20"/>
+          <w:szCs w:val="20"/>
+        </w:rPr>
+        <w:t>text/html;charset=UTF-8</w:t>
+      </w:r>
     </w:p>
     <w:p>
       <w:pPr>
@@ -7447,18 +7036,16 @@
           <w:sz w:val="20"/>
           <w:szCs w:val="20"/>
         </w:rPr>
-        <w:t>Accept: application/</w:t>
-      </w:r>
-      <w:proofErr w:type="spellStart"/>
-      <w:r>
-        <w:rPr>
-          <w:rFonts w:ascii="Times New Roman" w:hAnsi="Times New Roman" w:cs="Times New Roman" w:hint="eastAsia"/>
-          <w:sz w:val="20"/>
-          <w:szCs w:val="20"/>
-        </w:rPr>
-        <w:t>json</w:t>
-      </w:r>
-      <w:proofErr w:type="spellEnd"/>
+        <w:t xml:space="preserve">Accept: </w:t>
+      </w:r>
+      <w:r>
+        <w:rPr>
+          <w:rFonts w:ascii="Times New Roman" w:hAnsi="Times New Roman" w:cs="Times New Roman"/>
+          <w:sz w:val="20"/>
+          <w:szCs w:val="20"/>
+        </w:rPr>
+        <w:t>application/x-www-form-urlencoded</w:t>
+      </w:r>
     </w:p>
     <w:p>
       <w:pPr>
@@ -7490,6 +7077,51 @@
         </w:rPr>
         <w:t xml:space="preserve"> Format: JSON</w:t>
       </w:r>
+      <w:r>
+        <w:rPr>
+          <w:rFonts w:ascii="Times New Roman" w:hAnsi="Times New Roman" w:cs="Times New Roman" w:hint="eastAsia"/>
+          <w:sz w:val="20"/>
+          <w:szCs w:val="20"/>
+          <w:lang w:eastAsia="zh-HK"/>
+        </w:rPr>
+        <w:t xml:space="preserve"> String (requestParam: </w:t>
+      </w:r>
+      <w:r>
+        <w:rPr>
+          <w:rFonts w:ascii="Times New Roman" w:hAnsi="Times New Roman" w:cs="Times New Roman"/>
+          <w:sz w:val="20"/>
+          <w:szCs w:val="20"/>
+          <w:lang w:eastAsia="zh-HK"/>
+        </w:rPr>
+        <w:t>“</w:t>
+      </w:r>
+      <w:r>
+        <w:rPr>
+          <w:rFonts w:ascii="Times New Roman" w:hAnsi="Times New Roman" w:cs="Times New Roman" w:hint="eastAsia"/>
+          <w:sz w:val="20"/>
+          <w:szCs w:val="20"/>
+          <w:lang w:eastAsia="zh-HK"/>
+        </w:rPr>
+        <w:t>json={Json string}</w:t>
+      </w:r>
+      <w:r>
+        <w:rPr>
+          <w:rFonts w:ascii="Times New Roman" w:hAnsi="Times New Roman" w:cs="Times New Roman"/>
+          <w:sz w:val="20"/>
+          <w:szCs w:val="20"/>
+          <w:lang w:eastAsia="zh-HK"/>
+        </w:rPr>
+        <w:t>”</w:t>
+      </w:r>
+      <w:r>
+        <w:rPr>
+          <w:rFonts w:ascii="Times New Roman" w:hAnsi="Times New Roman" w:cs="Times New Roman" w:hint="eastAsia"/>
+          <w:sz w:val="20"/>
+          <w:szCs w:val="20"/>
+          <w:lang w:eastAsia="zh-HK"/>
+        </w:rPr>
+        <w:t>)</w:t>
+      </w:r>
     </w:p>
     <w:p>
       <w:pPr>
@@ -7511,7 +7143,16 @@
           <w:sz w:val="20"/>
           <w:szCs w:val="20"/>
         </w:rPr>
-        <w:t>Output Format: JSON</w:t>
+        <w:t>Output Format : JSON</w:t>
+      </w:r>
+      <w:r>
+        <w:rPr>
+          <w:rFonts w:ascii="Times New Roman" w:hAnsi="Times New Roman" w:cs="Times New Roman" w:hint="eastAsia"/>
+          <w:sz w:val="20"/>
+          <w:szCs w:val="20"/>
+          <w:lang w:eastAsia="zh-HK"/>
+        </w:rPr>
+        <w:t xml:space="preserve"> String</w:t>
       </w:r>
     </w:p>
     <w:p>
@@ -7683,7 +7324,6 @@
                 <w:szCs w:val="20"/>
               </w:rPr>
             </w:pPr>
-            <w:proofErr w:type="spellStart"/>
             <w:r>
               <w:rPr>
                 <w:rFonts w:ascii="Times New Roman" w:hAnsi="Times New Roman" w:cs="Times New Roman" w:hint="eastAsia"/>
@@ -7700,7 +7340,6 @@
               </w:rPr>
               <w:t>romUserId</w:t>
             </w:r>
-            <w:proofErr w:type="spellEnd"/>
           </w:p>
         </w:tc>
         <w:tc>
@@ -7775,7 +7414,6 @@
                 <w:szCs w:val="20"/>
               </w:rPr>
             </w:pPr>
-            <w:proofErr w:type="spellStart"/>
             <w:r>
               <w:rPr>
                 <w:rFonts w:ascii="Times New Roman" w:hAnsi="Times New Roman" w:cs="Times New Roman" w:hint="eastAsia"/>
@@ -7792,7 +7430,6 @@
               </w:rPr>
               <w:t>oUserId</w:t>
             </w:r>
-            <w:proofErr w:type="spellEnd"/>
           </w:p>
         </w:tc>
         <w:tc>
@@ -8105,7 +7742,6 @@
                 <w:szCs w:val="20"/>
               </w:rPr>
             </w:pPr>
-            <w:proofErr w:type="spellStart"/>
             <w:r>
               <w:rPr>
                 <w:rFonts w:ascii="Times New Roman" w:hAnsi="Times New Roman" w:cs="Times New Roman" w:hint="eastAsia"/>
@@ -8122,7 +7758,6 @@
               </w:rPr>
               <w:t>esultCode</w:t>
             </w:r>
-            <w:proofErr w:type="spellEnd"/>
           </w:p>
         </w:tc>
         <w:tc>
@@ -8553,7 +8188,6 @@
         </w:rPr>
         <w:t>“</w:t>
       </w:r>
-      <w:proofErr w:type="spellStart"/>
       <w:r>
         <w:rPr>
           <w:rFonts w:ascii="Times New Roman" w:hAnsi="Times New Roman" w:cs="Times New Roman" w:hint="eastAsia"/>
@@ -8592,16 +8226,7 @@
           <w:sz w:val="20"/>
           <w:szCs w:val="20"/>
         </w:rPr>
-        <w:t>Please</w:t>
-      </w:r>
-      <w:proofErr w:type="spellEnd"/>
-      <w:r>
-        <w:rPr>
-          <w:rFonts w:ascii="Times New Roman" w:hAnsi="Times New Roman" w:cs="Times New Roman" w:hint="eastAsia"/>
-          <w:sz w:val="20"/>
-          <w:szCs w:val="20"/>
-        </w:rPr>
-        <w:t xml:space="preserve"> accept my </w:t>
+        <w:t xml:space="preserve">Please accept my </w:t>
       </w:r>
       <w:r>
         <w:rPr>
@@ -8804,7 +8429,6 @@
         </w:rPr>
         <w:t>“</w:t>
       </w:r>
-      <w:proofErr w:type="spellStart"/>
       <w:r>
         <w:rPr>
           <w:rFonts w:ascii="Times New Roman" w:hAnsi="Times New Roman" w:cs="Times New Roman" w:hint="eastAsia"/>
@@ -8845,7 +8469,6 @@
         </w:rPr>
         <w:t>SUCCESS</w:t>
       </w:r>
-      <w:proofErr w:type="spellEnd"/>
       <w:r>
         <w:rPr>
           <w:rFonts w:ascii="Times New Roman" w:hAnsi="Times New Roman" w:cs="Times New Roman"/>
@@ -9066,18 +8689,16 @@
           <w:sz w:val="20"/>
           <w:szCs w:val="20"/>
         </w:rPr>
-        <w:t>Content-Type: application/</w:t>
-      </w:r>
-      <w:proofErr w:type="spellStart"/>
-      <w:r>
-        <w:rPr>
-          <w:rFonts w:ascii="Times New Roman" w:hAnsi="Times New Roman" w:cs="Times New Roman" w:hint="eastAsia"/>
-          <w:sz w:val="20"/>
-          <w:szCs w:val="20"/>
-        </w:rPr>
-        <w:t>json</w:t>
-      </w:r>
-      <w:proofErr w:type="spellEnd"/>
+        <w:t xml:space="preserve">Content-Type: </w:t>
+      </w:r>
+      <w:r>
+        <w:rPr>
+          <w:rFonts w:ascii="Times New Roman" w:hAnsi="Times New Roman" w:cs="Times New Roman"/>
+          <w:sz w:val="20"/>
+          <w:szCs w:val="20"/>
+        </w:rPr>
+        <w:t>text/html;charset=UTF-8</w:t>
+      </w:r>
     </w:p>
     <w:p>
       <w:pPr>
@@ -9099,18 +8720,16 @@
           <w:sz w:val="20"/>
           <w:szCs w:val="20"/>
         </w:rPr>
-        <w:t>Accept: application/</w:t>
-      </w:r>
-      <w:proofErr w:type="spellStart"/>
-      <w:r>
-        <w:rPr>
-          <w:rFonts w:ascii="Times New Roman" w:hAnsi="Times New Roman" w:cs="Times New Roman" w:hint="eastAsia"/>
-          <w:sz w:val="20"/>
-          <w:szCs w:val="20"/>
-        </w:rPr>
-        <w:t>json</w:t>
-      </w:r>
-      <w:proofErr w:type="spellEnd"/>
+        <w:t xml:space="preserve">Accept: </w:t>
+      </w:r>
+      <w:r>
+        <w:rPr>
+          <w:rFonts w:ascii="Times New Roman" w:hAnsi="Times New Roman" w:cs="Times New Roman"/>
+          <w:sz w:val="20"/>
+          <w:szCs w:val="20"/>
+        </w:rPr>
+        <w:t>application/x-www-form-urlencoded</w:t>
+      </w:r>
     </w:p>
     <w:p>
       <w:pPr>
@@ -9142,6 +8761,51 @@
         </w:rPr>
         <w:t xml:space="preserve"> Format: JSON</w:t>
       </w:r>
+      <w:r>
+        <w:rPr>
+          <w:rFonts w:ascii="Times New Roman" w:hAnsi="Times New Roman" w:cs="Times New Roman" w:hint="eastAsia"/>
+          <w:sz w:val="20"/>
+          <w:szCs w:val="20"/>
+          <w:lang w:eastAsia="zh-HK"/>
+        </w:rPr>
+        <w:t xml:space="preserve"> String (requestParam: </w:t>
+      </w:r>
+      <w:r>
+        <w:rPr>
+          <w:rFonts w:ascii="Times New Roman" w:hAnsi="Times New Roman" w:cs="Times New Roman"/>
+          <w:sz w:val="20"/>
+          <w:szCs w:val="20"/>
+          <w:lang w:eastAsia="zh-HK"/>
+        </w:rPr>
+        <w:t>“</w:t>
+      </w:r>
+      <w:r>
+        <w:rPr>
+          <w:rFonts w:ascii="Times New Roman" w:hAnsi="Times New Roman" w:cs="Times New Roman" w:hint="eastAsia"/>
+          <w:sz w:val="20"/>
+          <w:szCs w:val="20"/>
+          <w:lang w:eastAsia="zh-HK"/>
+        </w:rPr>
+        <w:t>json={Json string}</w:t>
+      </w:r>
+      <w:r>
+        <w:rPr>
+          <w:rFonts w:ascii="Times New Roman" w:hAnsi="Times New Roman" w:cs="Times New Roman"/>
+          <w:sz w:val="20"/>
+          <w:szCs w:val="20"/>
+          <w:lang w:eastAsia="zh-HK"/>
+        </w:rPr>
+        <w:t>”</w:t>
+      </w:r>
+      <w:r>
+        <w:rPr>
+          <w:rFonts w:ascii="Times New Roman" w:hAnsi="Times New Roman" w:cs="Times New Roman" w:hint="eastAsia"/>
+          <w:sz w:val="20"/>
+          <w:szCs w:val="20"/>
+          <w:lang w:eastAsia="zh-HK"/>
+        </w:rPr>
+        <w:t>)</w:t>
+      </w:r>
     </w:p>
     <w:p>
       <w:pPr>
@@ -9163,7 +8827,16 @@
           <w:sz w:val="20"/>
           <w:szCs w:val="20"/>
         </w:rPr>
-        <w:t>Output Format: Array of JSON</w:t>
+        <w:t>Output Format : JSON</w:t>
+      </w:r>
+      <w:r>
+        <w:rPr>
+          <w:rFonts w:ascii="Times New Roman" w:hAnsi="Times New Roman" w:cs="Times New Roman" w:hint="eastAsia"/>
+          <w:sz w:val="20"/>
+          <w:szCs w:val="20"/>
+          <w:lang w:eastAsia="zh-HK"/>
+        </w:rPr>
+        <w:t xml:space="preserve"> String in Array format</w:t>
       </w:r>
     </w:p>
     <w:p>
@@ -9565,6 +9238,7 @@
                 <w:rFonts w:ascii="Times New Roman" w:hAnsi="Times New Roman" w:cs="Times New Roman"/>
                 <w:sz w:val="20"/>
                 <w:szCs w:val="20"/>
+                <w:lang w:eastAsia="zh-HK"/>
               </w:rPr>
             </w:pPr>
             <w:r>
@@ -9575,6 +9249,8 @@
               </w:rPr>
               <w:t>Search By Group Name</w:t>
             </w:r>
+            <w:bookmarkStart w:id="0" w:name="_GoBack"/>
+            <w:bookmarkEnd w:id="0"/>
           </w:p>
         </w:tc>
       </w:tr>
@@ -9591,7 +9267,6 @@
                 <w:szCs w:val="20"/>
               </w:rPr>
             </w:pPr>
-            <w:proofErr w:type="spellStart"/>
             <w:r>
               <w:rPr>
                 <w:rFonts w:ascii="Times New Roman" w:hAnsi="Times New Roman" w:cs="Times New Roman" w:hint="eastAsia"/>
@@ -9600,7 +9275,6 @@
               </w:rPr>
               <w:t>userId</w:t>
             </w:r>
-            <w:proofErr w:type="spellEnd"/>
           </w:p>
         </w:tc>
         <w:tc>
@@ -9937,7 +9611,6 @@
                 <w:szCs w:val="20"/>
               </w:rPr>
             </w:pPr>
-            <w:proofErr w:type="spellStart"/>
             <w:r>
               <w:rPr>
                 <w:rFonts w:ascii="Times New Roman" w:hAnsi="Times New Roman" w:cs="Times New Roman"/>
@@ -9962,7 +9635,6 @@
               </w:rPr>
               <w:t>ame</w:t>
             </w:r>
-            <w:proofErr w:type="spellEnd"/>
           </w:p>
         </w:tc>
         <w:tc>
@@ -10217,7 +9889,6 @@
                 <w:szCs w:val="20"/>
               </w:rPr>
             </w:pPr>
-            <w:proofErr w:type="spellStart"/>
             <w:r>
               <w:rPr>
                 <w:rFonts w:ascii="Times New Roman" w:hAnsi="Times New Roman" w:cs="Times New Roman" w:hint="eastAsia"/>
@@ -10226,7 +9897,6 @@
               </w:rPr>
               <w:t>schoolId</w:t>
             </w:r>
-            <w:proofErr w:type="spellEnd"/>
           </w:p>
         </w:tc>
         <w:tc>
@@ -10309,7 +9979,6 @@
                 <w:szCs w:val="20"/>
               </w:rPr>
             </w:pPr>
-            <w:proofErr w:type="spellStart"/>
             <w:r>
               <w:rPr>
                 <w:rFonts w:ascii="Times New Roman" w:hAnsi="Times New Roman" w:cs="Times New Roman" w:hint="eastAsia"/>
@@ -10318,7 +9987,6 @@
               </w:rPr>
               <w:t>createTime</w:t>
             </w:r>
-            <w:proofErr w:type="spellEnd"/>
           </w:p>
         </w:tc>
         <w:tc>
@@ -10469,7 +10137,6 @@
         </w:rPr>
         <w:t>“</w:t>
       </w:r>
-      <w:proofErr w:type="spellStart"/>
       <w:r>
         <w:rPr>
           <w:rFonts w:ascii="Times New Roman" w:hAnsi="Times New Roman" w:cs="Times New Roman" w:hint="eastAsia"/>
@@ -10510,7 +10177,6 @@
         </w:rPr>
         <w:t>test</w:t>
       </w:r>
-      <w:proofErr w:type="spellEnd"/>
       <w:r>
         <w:rPr>
           <w:rFonts w:ascii="Times New Roman" w:hAnsi="Times New Roman" w:cs="Times New Roman"/>
@@ -10545,7 +10211,6 @@
         </w:rPr>
         <w:t>“</w:t>
       </w:r>
-      <w:proofErr w:type="spellStart"/>
       <w:r>
         <w:rPr>
           <w:rFonts w:ascii="Times New Roman" w:hAnsi="Times New Roman" w:cs="Times New Roman" w:hint="eastAsia"/>
@@ -10586,7 +10251,6 @@
         </w:rPr>
         <w:t>username</w:t>
       </w:r>
-      <w:proofErr w:type="spellEnd"/>
       <w:r>
         <w:rPr>
           <w:rFonts w:ascii="Times New Roman" w:hAnsi="Times New Roman" w:cs="Times New Roman"/>
@@ -10896,7 +10560,6 @@
         </w:rPr>
         <w:t>“</w:t>
       </w:r>
-      <w:proofErr w:type="gramStart"/>
       <w:r>
         <w:rPr>
           <w:rFonts w:ascii="Times New Roman" w:hAnsi="Times New Roman" w:cs="Times New Roman" w:hint="eastAsia"/>
@@ -10905,7 +10568,6 @@
         </w:rPr>
         <w:t>status</w:t>
       </w:r>
-      <w:proofErr w:type="gramEnd"/>
       <w:r>
         <w:rPr>
           <w:rFonts w:ascii="Times New Roman" w:hAnsi="Times New Roman" w:cs="Times New Roman"/>
@@ -10963,8 +10625,6 @@
         </w:rPr>
         <w:t>“</w:t>
       </w:r>
-      <w:proofErr w:type="spellStart"/>
-      <w:proofErr w:type="gramStart"/>
       <w:r>
         <w:rPr>
           <w:rFonts w:ascii="Times New Roman" w:hAnsi="Times New Roman" w:cs="Times New Roman" w:hint="eastAsia"/>
@@ -10973,7 +10633,6 @@
         </w:rPr>
         <w:t>password</w:t>
       </w:r>
-      <w:proofErr w:type="gramEnd"/>
       <w:r>
         <w:rPr>
           <w:rFonts w:ascii="Times New Roman" w:hAnsi="Times New Roman" w:cs="Times New Roman"/>
@@ -10988,9 +10647,268 @@
           <w:sz w:val="20"/>
           <w:szCs w:val="20"/>
         </w:rPr>
+        <w:t>:null,</w:t>
+      </w:r>
+    </w:p>
+    <w:p>
+      <w:pPr>
+        <w:rPr>
+          <w:rFonts w:ascii="Times New Roman" w:hAnsi="Times New Roman" w:cs="Times New Roman"/>
+          <w:sz w:val="20"/>
+          <w:szCs w:val="20"/>
+        </w:rPr>
+      </w:pPr>
+      <w:r>
+        <w:rPr>
+          <w:rFonts w:ascii="Times New Roman" w:hAnsi="Times New Roman" w:cs="Times New Roman" w:hint="eastAsia"/>
+          <w:sz w:val="20"/>
+          <w:szCs w:val="20"/>
+        </w:rPr>
+        <w:tab/>
+      </w:r>
+      <w:r>
+        <w:rPr>
+          <w:rFonts w:ascii="Times New Roman" w:hAnsi="Times New Roman" w:cs="Times New Roman" w:hint="eastAsia"/>
+          <w:sz w:val="20"/>
+          <w:szCs w:val="20"/>
+        </w:rPr>
+        <w:tab/>
+      </w:r>
+      <w:r>
+        <w:rPr>
+          <w:rFonts w:ascii="Times New Roman" w:hAnsi="Times New Roman" w:cs="Times New Roman" w:hint="eastAsia"/>
+          <w:sz w:val="20"/>
+          <w:szCs w:val="20"/>
+        </w:rPr>
+        <w:tab/>
+      </w:r>
+      <w:r>
+        <w:rPr>
+          <w:rFonts w:ascii="Times New Roman" w:hAnsi="Times New Roman" w:cs="Times New Roman"/>
+          <w:sz w:val="20"/>
+          <w:szCs w:val="20"/>
+        </w:rPr>
+        <w:t>“</w:t>
+      </w:r>
+      <w:r>
+        <w:rPr>
+          <w:rFonts w:ascii="Times New Roman" w:hAnsi="Times New Roman" w:cs="Times New Roman" w:hint="eastAsia"/>
+          <w:sz w:val="20"/>
+          <w:szCs w:val="20"/>
+        </w:rPr>
+        <w:t>userName</w:t>
+      </w:r>
+      <w:r>
+        <w:rPr>
+          <w:rFonts w:ascii="Times New Roman" w:hAnsi="Times New Roman" w:cs="Times New Roman"/>
+          <w:sz w:val="20"/>
+          <w:szCs w:val="20"/>
+        </w:rPr>
+        <w:t>”</w:t>
+      </w:r>
+      <w:r>
+        <w:rPr>
+          <w:rFonts w:ascii="Times New Roman" w:hAnsi="Times New Roman" w:cs="Times New Roman" w:hint="eastAsia"/>
+          <w:sz w:val="20"/>
+          <w:szCs w:val="20"/>
+        </w:rPr>
+        <w:t>:</w:t>
+      </w:r>
+      <w:r>
+        <w:rPr>
+          <w:rFonts w:ascii="Times New Roman" w:hAnsi="Times New Roman" w:cs="Times New Roman"/>
+          <w:sz w:val="20"/>
+          <w:szCs w:val="20"/>
+        </w:rPr>
+        <w:t>”</w:t>
+      </w:r>
+      <w:r>
+        <w:rPr>
+          <w:rFonts w:ascii="Times New Roman" w:hAnsi="Times New Roman" w:cs="Times New Roman" w:hint="eastAsia"/>
+          <w:sz w:val="20"/>
+          <w:szCs w:val="20"/>
+        </w:rPr>
+        <w:t>test1</w:t>
+      </w:r>
+      <w:r>
+        <w:rPr>
+          <w:rFonts w:ascii="Times New Roman" w:hAnsi="Times New Roman" w:cs="Times New Roman"/>
+          <w:sz w:val="20"/>
+          <w:szCs w:val="20"/>
+        </w:rPr>
+        <w:t>”</w:t>
+      </w:r>
+      <w:r>
+        <w:rPr>
+          <w:rFonts w:ascii="Times New Roman" w:hAnsi="Times New Roman" w:cs="Times New Roman" w:hint="eastAsia"/>
+          <w:sz w:val="20"/>
+          <w:szCs w:val="20"/>
+        </w:rPr>
+        <w:t>,</w:t>
+      </w:r>
+    </w:p>
+    <w:p>
+      <w:pPr>
+        <w:rPr>
+          <w:rFonts w:ascii="Times New Roman" w:hAnsi="Times New Roman" w:cs="Times New Roman"/>
+          <w:sz w:val="20"/>
+          <w:szCs w:val="20"/>
+        </w:rPr>
+      </w:pPr>
+      <w:r>
+        <w:rPr>
+          <w:rFonts w:ascii="Times New Roman" w:hAnsi="Times New Roman" w:cs="Times New Roman" w:hint="eastAsia"/>
+          <w:sz w:val="20"/>
+          <w:szCs w:val="20"/>
+        </w:rPr>
+        <w:tab/>
+      </w:r>
+      <w:r>
+        <w:rPr>
+          <w:rFonts w:ascii="Times New Roman" w:hAnsi="Times New Roman" w:cs="Times New Roman" w:hint="eastAsia"/>
+          <w:sz w:val="20"/>
+          <w:szCs w:val="20"/>
+        </w:rPr>
+        <w:tab/>
+      </w:r>
+      <w:r>
+        <w:rPr>
+          <w:rFonts w:ascii="Times New Roman" w:hAnsi="Times New Roman" w:cs="Times New Roman" w:hint="eastAsia"/>
+          <w:sz w:val="20"/>
+          <w:szCs w:val="20"/>
+        </w:rPr>
+        <w:tab/>
+      </w:r>
+      <w:r>
+        <w:rPr>
+          <w:rFonts w:ascii="Times New Roman" w:hAnsi="Times New Roman" w:cs="Times New Roman"/>
+          <w:sz w:val="20"/>
+          <w:szCs w:val="20"/>
+        </w:rPr>
+        <w:t>“</w:t>
+      </w:r>
+      <w:r>
+        <w:rPr>
+          <w:rFonts w:ascii="Times New Roman" w:hAnsi="Times New Roman" w:cs="Times New Roman" w:hint="eastAsia"/>
+          <w:sz w:val="20"/>
+          <w:szCs w:val="20"/>
+        </w:rPr>
+        <w:t>schoolID</w:t>
+      </w:r>
+      <w:r>
+        <w:rPr>
+          <w:rFonts w:ascii="Times New Roman" w:hAnsi="Times New Roman" w:cs="Times New Roman"/>
+          <w:sz w:val="20"/>
+          <w:szCs w:val="20"/>
+        </w:rPr>
+        <w:t>”</w:t>
+      </w:r>
+      <w:r>
+        <w:rPr>
+          <w:rFonts w:ascii="Times New Roman" w:hAnsi="Times New Roman" w:cs="Times New Roman" w:hint="eastAsia"/>
+          <w:sz w:val="20"/>
+          <w:szCs w:val="20"/>
+        </w:rPr>
+        <w:t>:null,</w:t>
+      </w:r>
+    </w:p>
+    <w:p>
+      <w:pPr>
+        <w:rPr>
+          <w:rFonts w:ascii="Times New Roman" w:hAnsi="Times New Roman" w:cs="Times New Roman"/>
+          <w:sz w:val="20"/>
+          <w:szCs w:val="20"/>
+        </w:rPr>
+      </w:pPr>
+      <w:r>
+        <w:rPr>
+          <w:rFonts w:ascii="Times New Roman" w:hAnsi="Times New Roman" w:cs="Times New Roman" w:hint="eastAsia"/>
+          <w:sz w:val="20"/>
+          <w:szCs w:val="20"/>
+        </w:rPr>
+        <w:tab/>
+      </w:r>
+      <w:r>
+        <w:rPr>
+          <w:rFonts w:ascii="Times New Roman" w:hAnsi="Times New Roman" w:cs="Times New Roman" w:hint="eastAsia"/>
+          <w:sz w:val="20"/>
+          <w:szCs w:val="20"/>
+        </w:rPr>
+        <w:tab/>
+      </w:r>
+      <w:r>
+        <w:rPr>
+          <w:rFonts w:ascii="Times New Roman" w:hAnsi="Times New Roman" w:cs="Times New Roman" w:hint="eastAsia"/>
+          <w:sz w:val="20"/>
+          <w:szCs w:val="20"/>
+        </w:rPr>
+        <w:tab/>
+      </w:r>
+      <w:r>
+        <w:rPr>
+          <w:rFonts w:ascii="Times New Roman" w:hAnsi="Times New Roman" w:cs="Times New Roman"/>
+          <w:sz w:val="20"/>
+          <w:szCs w:val="20"/>
+        </w:rPr>
+        <w:t>“</w:t>
+      </w:r>
+      <w:r>
+        <w:rPr>
+          <w:rFonts w:ascii="Times New Roman" w:hAnsi="Times New Roman" w:cs="Times New Roman" w:hint="eastAsia"/>
+          <w:sz w:val="20"/>
+          <w:szCs w:val="20"/>
+        </w:rPr>
+        <w:t>createTime</w:t>
+      </w:r>
+      <w:r>
+        <w:rPr>
+          <w:rFonts w:ascii="Times New Roman" w:hAnsi="Times New Roman" w:cs="Times New Roman"/>
+          <w:sz w:val="20"/>
+          <w:szCs w:val="20"/>
+        </w:rPr>
+        <w:t>”</w:t>
+      </w:r>
+      <w:r>
+        <w:rPr>
+          <w:rFonts w:ascii="Times New Roman" w:hAnsi="Times New Roman" w:cs="Times New Roman" w:hint="eastAsia"/>
+          <w:sz w:val="20"/>
+          <w:szCs w:val="20"/>
+        </w:rPr>
         <w:t>:null</w:t>
       </w:r>
-      <w:proofErr w:type="spellEnd"/>
+    </w:p>
+    <w:p>
+      <w:pPr>
+        <w:rPr>
+          <w:rFonts w:ascii="Times New Roman" w:hAnsi="Times New Roman" w:cs="Times New Roman"/>
+          <w:sz w:val="20"/>
+          <w:szCs w:val="20"/>
+        </w:rPr>
+      </w:pPr>
+      <w:r>
+        <w:rPr>
+          <w:rFonts w:ascii="Times New Roman" w:hAnsi="Times New Roman" w:cs="Times New Roman" w:hint="eastAsia"/>
+          <w:sz w:val="20"/>
+          <w:szCs w:val="20"/>
+        </w:rPr>
+        <w:tab/>
+      </w:r>
+      <w:r>
+        <w:rPr>
+          <w:rFonts w:ascii="Times New Roman" w:hAnsi="Times New Roman" w:cs="Times New Roman" w:hint="eastAsia"/>
+          <w:sz w:val="20"/>
+          <w:szCs w:val="20"/>
+        </w:rPr>
+        <w:tab/>
+      </w:r>
+      <w:r>
+        <w:rPr>
+          <w:rFonts w:ascii="Times New Roman" w:hAnsi="Times New Roman" w:cs="Times New Roman" w:hint="eastAsia"/>
+          <w:sz w:val="20"/>
+          <w:szCs w:val="20"/>
+        </w:rPr>
+        <w:t>}</w:t>
+      </w:r>
       <w:r>
         <w:rPr>
           <w:rFonts w:ascii="Times New Roman" w:hAnsi="Times New Roman" w:cs="Times New Roman" w:hint="eastAsia"/>
@@ -11002,6 +10920,24 @@
     </w:p>
     <w:p>
       <w:pPr>
+        <w:ind w:left="480" w:firstLine="480"/>
+        <w:rPr>
+          <w:rFonts w:ascii="Times New Roman" w:hAnsi="Times New Roman" w:cs="Times New Roman"/>
+          <w:sz w:val="20"/>
+          <w:szCs w:val="20"/>
+        </w:rPr>
+      </w:pPr>
+      <w:r>
+        <w:rPr>
+          <w:rFonts w:ascii="Times New Roman" w:hAnsi="Times New Roman" w:cs="Times New Roman" w:hint="eastAsia"/>
+          <w:sz w:val="20"/>
+          <w:szCs w:val="20"/>
+        </w:rPr>
+        <w:t>{</w:t>
+      </w:r>
+    </w:p>
+    <w:p>
+      <w:pPr>
         <w:rPr>
           <w:rFonts w:ascii="Times New Roman" w:hAnsi="Times New Roman" w:cs="Times New Roman"/>
           <w:sz w:val="20"/>
@@ -11046,6 +10982,241 @@
           <w:sz w:val="20"/>
           <w:szCs w:val="20"/>
         </w:rPr>
+        <w:t>i</w:t>
+      </w:r>
+      <w:r>
+        <w:rPr>
+          <w:rFonts w:ascii="Times New Roman" w:hAnsi="Times New Roman" w:cs="Times New Roman" w:hint="eastAsia"/>
+          <w:sz w:val="20"/>
+          <w:szCs w:val="20"/>
+        </w:rPr>
+        <w:t>d</w:t>
+      </w:r>
+      <w:r>
+        <w:rPr>
+          <w:rFonts w:ascii="Times New Roman" w:hAnsi="Times New Roman" w:cs="Times New Roman"/>
+          <w:sz w:val="20"/>
+          <w:szCs w:val="20"/>
+        </w:rPr>
+        <w:t>”</w:t>
+      </w:r>
+      <w:r>
+        <w:rPr>
+          <w:rFonts w:ascii="Times New Roman" w:hAnsi="Times New Roman" w:cs="Times New Roman" w:hint="eastAsia"/>
+          <w:sz w:val="20"/>
+          <w:szCs w:val="20"/>
+        </w:rPr>
+        <w:t>:</w:t>
+      </w:r>
+      <w:r>
+        <w:rPr>
+          <w:rFonts w:ascii="Times New Roman" w:hAnsi="Times New Roman" w:cs="Times New Roman"/>
+          <w:sz w:val="20"/>
+          <w:szCs w:val="20"/>
+        </w:rPr>
+        <w:t>”</w:t>
+      </w:r>
+      <w:r>
+        <w:rPr>
+          <w:rFonts w:ascii="Times New Roman" w:hAnsi="Times New Roman" w:cs="Times New Roman" w:hint="eastAsia"/>
+          <w:sz w:val="20"/>
+          <w:szCs w:val="20"/>
+        </w:rPr>
+        <w:t>2</w:t>
+      </w:r>
+      <w:r>
+        <w:rPr>
+          <w:rFonts w:ascii="Times New Roman" w:hAnsi="Times New Roman" w:cs="Times New Roman"/>
+          <w:sz w:val="20"/>
+          <w:szCs w:val="20"/>
+        </w:rPr>
+        <w:t>”</w:t>
+      </w:r>
+      <w:r>
+        <w:rPr>
+          <w:rFonts w:ascii="Times New Roman" w:hAnsi="Times New Roman" w:cs="Times New Roman" w:hint="eastAsia"/>
+          <w:sz w:val="20"/>
+          <w:szCs w:val="20"/>
+        </w:rPr>
+        <w:t>.</w:t>
+      </w:r>
+    </w:p>
+    <w:p>
+      <w:pPr>
+        <w:rPr>
+          <w:rFonts w:ascii="Times New Roman" w:hAnsi="Times New Roman" w:cs="Times New Roman"/>
+          <w:sz w:val="20"/>
+          <w:szCs w:val="20"/>
+        </w:rPr>
+      </w:pPr>
+      <w:r>
+        <w:rPr>
+          <w:rFonts w:ascii="Times New Roman" w:hAnsi="Times New Roman" w:cs="Times New Roman" w:hint="eastAsia"/>
+          <w:sz w:val="20"/>
+          <w:szCs w:val="20"/>
+        </w:rPr>
+        <w:tab/>
+      </w:r>
+      <w:r>
+        <w:rPr>
+          <w:rFonts w:ascii="Times New Roman" w:hAnsi="Times New Roman" w:cs="Times New Roman" w:hint="eastAsia"/>
+          <w:sz w:val="20"/>
+          <w:szCs w:val="20"/>
+        </w:rPr>
+        <w:tab/>
+      </w:r>
+      <w:r>
+        <w:rPr>
+          <w:rFonts w:ascii="Times New Roman" w:hAnsi="Times New Roman" w:cs="Times New Roman" w:hint="eastAsia"/>
+          <w:sz w:val="20"/>
+          <w:szCs w:val="20"/>
+        </w:rPr>
+        <w:tab/>
+      </w:r>
+      <w:r>
+        <w:rPr>
+          <w:rFonts w:ascii="Times New Roman" w:hAnsi="Times New Roman" w:cs="Times New Roman"/>
+          <w:sz w:val="20"/>
+          <w:szCs w:val="20"/>
+        </w:rPr>
+        <w:t>“</w:t>
+      </w:r>
+      <w:r>
+        <w:rPr>
+          <w:rFonts w:ascii="Times New Roman" w:hAnsi="Times New Roman" w:cs="Times New Roman" w:hint="eastAsia"/>
+          <w:sz w:val="20"/>
+          <w:szCs w:val="20"/>
+        </w:rPr>
+        <w:t>status</w:t>
+      </w:r>
+      <w:r>
+        <w:rPr>
+          <w:rFonts w:ascii="Times New Roman" w:hAnsi="Times New Roman" w:cs="Times New Roman"/>
+          <w:sz w:val="20"/>
+          <w:szCs w:val="20"/>
+        </w:rPr>
+        <w:t>”</w:t>
+      </w:r>
+      <w:r>
+        <w:rPr>
+          <w:rFonts w:ascii="Times New Roman" w:hAnsi="Times New Roman" w:cs="Times New Roman" w:hint="eastAsia"/>
+          <w:sz w:val="20"/>
+          <w:szCs w:val="20"/>
+        </w:rPr>
+        <w:t>:0,</w:t>
+      </w:r>
+    </w:p>
+    <w:p>
+      <w:pPr>
+        <w:rPr>
+          <w:rFonts w:ascii="Times New Roman" w:hAnsi="Times New Roman" w:cs="Times New Roman"/>
+          <w:sz w:val="20"/>
+          <w:szCs w:val="20"/>
+        </w:rPr>
+      </w:pPr>
+      <w:r>
+        <w:rPr>
+          <w:rFonts w:ascii="Times New Roman" w:hAnsi="Times New Roman" w:cs="Times New Roman" w:hint="eastAsia"/>
+          <w:sz w:val="20"/>
+          <w:szCs w:val="20"/>
+        </w:rPr>
+        <w:tab/>
+      </w:r>
+      <w:r>
+        <w:rPr>
+          <w:rFonts w:ascii="Times New Roman" w:hAnsi="Times New Roman" w:cs="Times New Roman" w:hint="eastAsia"/>
+          <w:sz w:val="20"/>
+          <w:szCs w:val="20"/>
+        </w:rPr>
+        <w:tab/>
+      </w:r>
+      <w:r>
+        <w:rPr>
+          <w:rFonts w:ascii="Times New Roman" w:hAnsi="Times New Roman" w:cs="Times New Roman" w:hint="eastAsia"/>
+          <w:sz w:val="20"/>
+          <w:szCs w:val="20"/>
+        </w:rPr>
+        <w:tab/>
+      </w:r>
+      <w:r>
+        <w:rPr>
+          <w:rFonts w:ascii="Times New Roman" w:hAnsi="Times New Roman" w:cs="Times New Roman"/>
+          <w:sz w:val="20"/>
+          <w:szCs w:val="20"/>
+        </w:rPr>
+        <w:t>“</w:t>
+      </w:r>
+      <w:r>
+        <w:rPr>
+          <w:rFonts w:ascii="Times New Roman" w:hAnsi="Times New Roman" w:cs="Times New Roman" w:hint="eastAsia"/>
+          <w:sz w:val="20"/>
+          <w:szCs w:val="20"/>
+        </w:rPr>
+        <w:t>password</w:t>
+      </w:r>
+      <w:r>
+        <w:rPr>
+          <w:rFonts w:ascii="Times New Roman" w:hAnsi="Times New Roman" w:cs="Times New Roman"/>
+          <w:sz w:val="20"/>
+          <w:szCs w:val="20"/>
+        </w:rPr>
+        <w:t>”</w:t>
+      </w:r>
+      <w:r>
+        <w:rPr>
+          <w:rFonts w:ascii="Times New Roman" w:hAnsi="Times New Roman" w:cs="Times New Roman" w:hint="eastAsia"/>
+          <w:sz w:val="20"/>
+          <w:szCs w:val="20"/>
+        </w:rPr>
+        <w:t>:null,</w:t>
+      </w:r>
+    </w:p>
+    <w:p>
+      <w:pPr>
+        <w:rPr>
+          <w:rFonts w:ascii="Times New Roman" w:hAnsi="Times New Roman" w:cs="Times New Roman"/>
+          <w:sz w:val="20"/>
+          <w:szCs w:val="20"/>
+        </w:rPr>
+      </w:pPr>
+      <w:r>
+        <w:rPr>
+          <w:rFonts w:ascii="Times New Roman" w:hAnsi="Times New Roman" w:cs="Times New Roman" w:hint="eastAsia"/>
+          <w:sz w:val="20"/>
+          <w:szCs w:val="20"/>
+        </w:rPr>
+        <w:tab/>
+      </w:r>
+      <w:r>
+        <w:rPr>
+          <w:rFonts w:ascii="Times New Roman" w:hAnsi="Times New Roman" w:cs="Times New Roman" w:hint="eastAsia"/>
+          <w:sz w:val="20"/>
+          <w:szCs w:val="20"/>
+        </w:rPr>
+        <w:tab/>
+      </w:r>
+      <w:r>
+        <w:rPr>
+          <w:rFonts w:ascii="Times New Roman" w:hAnsi="Times New Roman" w:cs="Times New Roman" w:hint="eastAsia"/>
+          <w:sz w:val="20"/>
+          <w:szCs w:val="20"/>
+        </w:rPr>
+        <w:tab/>
+      </w:r>
+      <w:r>
+        <w:rPr>
+          <w:rFonts w:ascii="Times New Roman" w:hAnsi="Times New Roman" w:cs="Times New Roman"/>
+          <w:sz w:val="20"/>
+          <w:szCs w:val="20"/>
+        </w:rPr>
+        <w:t>“</w:t>
+      </w:r>
+      <w:r>
+        <w:rPr>
+          <w:rFonts w:ascii="Times New Roman" w:hAnsi="Times New Roman" w:cs="Times New Roman" w:hint="eastAsia"/>
+          <w:sz w:val="20"/>
+          <w:szCs w:val="20"/>
+        </w:rPr>
         <w:t>userName</w:t>
       </w:r>
       <w:r>
@@ -11078,7 +11249,7 @@
           <w:sz w:val="20"/>
           <w:szCs w:val="20"/>
         </w:rPr>
-        <w:t>test1</w:t>
+        <w:t>test2</w:t>
       </w:r>
       <w:r>
         <w:rPr>
@@ -11137,8 +11308,6 @@
         </w:rPr>
         <w:t>“</w:t>
       </w:r>
-      <w:proofErr w:type="spellStart"/>
-      <w:proofErr w:type="gramStart"/>
       <w:r>
         <w:rPr>
           <w:rFonts w:ascii="Times New Roman" w:hAnsi="Times New Roman" w:cs="Times New Roman" w:hint="eastAsia"/>
@@ -11147,8 +11316,6 @@
         </w:rPr>
         <w:t>schoolID</w:t>
       </w:r>
-      <w:proofErr w:type="spellEnd"/>
-      <w:proofErr w:type="gramEnd"/>
       <w:r>
         <w:rPr>
           <w:rFonts w:ascii="Times New Roman" w:hAnsi="Times New Roman" w:cs="Times New Roman"/>
@@ -11206,8 +11373,6 @@
         </w:rPr>
         <w:t>“</w:t>
       </w:r>
-      <w:proofErr w:type="spellStart"/>
-      <w:proofErr w:type="gramStart"/>
       <w:r>
         <w:rPr>
           <w:rFonts w:ascii="Times New Roman" w:hAnsi="Times New Roman" w:cs="Times New Roman" w:hint="eastAsia"/>
@@ -11216,551 +11381,6 @@
         </w:rPr>
         <w:t>createTime</w:t>
       </w:r>
-      <w:proofErr w:type="spellEnd"/>
-      <w:proofErr w:type="gramEnd"/>
-      <w:r>
-        <w:rPr>
-          <w:rFonts w:ascii="Times New Roman" w:hAnsi="Times New Roman" w:cs="Times New Roman"/>
-          <w:sz w:val="20"/>
-          <w:szCs w:val="20"/>
-        </w:rPr>
-        <w:t>”</w:t>
-      </w:r>
-      <w:r>
-        <w:rPr>
-          <w:rFonts w:ascii="Times New Roman" w:hAnsi="Times New Roman" w:cs="Times New Roman" w:hint="eastAsia"/>
-          <w:sz w:val="20"/>
-          <w:szCs w:val="20"/>
-        </w:rPr>
-        <w:t>:null</w:t>
-      </w:r>
-    </w:p>
-    <w:p>
-      <w:pPr>
-        <w:rPr>
-          <w:rFonts w:ascii="Times New Roman" w:hAnsi="Times New Roman" w:cs="Times New Roman"/>
-          <w:sz w:val="20"/>
-          <w:szCs w:val="20"/>
-        </w:rPr>
-      </w:pPr>
-      <w:r>
-        <w:rPr>
-          <w:rFonts w:ascii="Times New Roman" w:hAnsi="Times New Roman" w:cs="Times New Roman" w:hint="eastAsia"/>
-          <w:sz w:val="20"/>
-          <w:szCs w:val="20"/>
-        </w:rPr>
-        <w:tab/>
-      </w:r>
-      <w:r>
-        <w:rPr>
-          <w:rFonts w:ascii="Times New Roman" w:hAnsi="Times New Roman" w:cs="Times New Roman" w:hint="eastAsia"/>
-          <w:sz w:val="20"/>
-          <w:szCs w:val="20"/>
-        </w:rPr>
-        <w:tab/>
-      </w:r>
-      <w:r>
-        <w:rPr>
-          <w:rFonts w:ascii="Times New Roman" w:hAnsi="Times New Roman" w:cs="Times New Roman" w:hint="eastAsia"/>
-          <w:sz w:val="20"/>
-          <w:szCs w:val="20"/>
-        </w:rPr>
-        <w:t>}</w:t>
-      </w:r>
-      <w:r>
-        <w:rPr>
-          <w:rFonts w:ascii="Times New Roman" w:hAnsi="Times New Roman" w:cs="Times New Roman" w:hint="eastAsia"/>
-          <w:sz w:val="20"/>
-          <w:szCs w:val="20"/>
-        </w:rPr>
-        <w:t>,</w:t>
-      </w:r>
-    </w:p>
-    <w:p>
-      <w:pPr>
-        <w:ind w:left="480" w:firstLine="480"/>
-        <w:rPr>
-          <w:rFonts w:ascii="Times New Roman" w:hAnsi="Times New Roman" w:cs="Times New Roman"/>
-          <w:sz w:val="20"/>
-          <w:szCs w:val="20"/>
-        </w:rPr>
-      </w:pPr>
-      <w:r>
-        <w:rPr>
-          <w:rFonts w:ascii="Times New Roman" w:hAnsi="Times New Roman" w:cs="Times New Roman" w:hint="eastAsia"/>
-          <w:sz w:val="20"/>
-          <w:szCs w:val="20"/>
-        </w:rPr>
-        <w:t>{</w:t>
-      </w:r>
-    </w:p>
-    <w:p>
-      <w:pPr>
-        <w:rPr>
-          <w:rFonts w:ascii="Times New Roman" w:hAnsi="Times New Roman" w:cs="Times New Roman"/>
-          <w:sz w:val="20"/>
-          <w:szCs w:val="20"/>
-        </w:rPr>
-      </w:pPr>
-      <w:r>
-        <w:rPr>
-          <w:rFonts w:ascii="Times New Roman" w:hAnsi="Times New Roman" w:cs="Times New Roman" w:hint="eastAsia"/>
-          <w:sz w:val="20"/>
-          <w:szCs w:val="20"/>
-        </w:rPr>
-        <w:tab/>
-      </w:r>
-      <w:r>
-        <w:rPr>
-          <w:rFonts w:ascii="Times New Roman" w:hAnsi="Times New Roman" w:cs="Times New Roman" w:hint="eastAsia"/>
-          <w:sz w:val="20"/>
-          <w:szCs w:val="20"/>
-        </w:rPr>
-        <w:tab/>
-      </w:r>
-      <w:r>
-        <w:rPr>
-          <w:rFonts w:ascii="Times New Roman" w:hAnsi="Times New Roman" w:cs="Times New Roman" w:hint="eastAsia"/>
-          <w:sz w:val="20"/>
-          <w:szCs w:val="20"/>
-        </w:rPr>
-        <w:tab/>
-      </w:r>
-      <w:r>
-        <w:rPr>
-          <w:rFonts w:ascii="Times New Roman" w:hAnsi="Times New Roman" w:cs="Times New Roman"/>
-          <w:sz w:val="20"/>
-          <w:szCs w:val="20"/>
-        </w:rPr>
-        <w:t>“</w:t>
-      </w:r>
-      <w:r>
-        <w:rPr>
-          <w:rFonts w:ascii="Times New Roman" w:hAnsi="Times New Roman" w:cs="Times New Roman" w:hint="eastAsia"/>
-          <w:sz w:val="20"/>
-          <w:szCs w:val="20"/>
-        </w:rPr>
-        <w:t>i</w:t>
-      </w:r>
-      <w:r>
-        <w:rPr>
-          <w:rFonts w:ascii="Times New Roman" w:hAnsi="Times New Roman" w:cs="Times New Roman" w:hint="eastAsia"/>
-          <w:sz w:val="20"/>
-          <w:szCs w:val="20"/>
-        </w:rPr>
-        <w:t>d</w:t>
-      </w:r>
-      <w:r>
-        <w:rPr>
-          <w:rFonts w:ascii="Times New Roman" w:hAnsi="Times New Roman" w:cs="Times New Roman"/>
-          <w:sz w:val="20"/>
-          <w:szCs w:val="20"/>
-        </w:rPr>
-        <w:t>”</w:t>
-      </w:r>
-      <w:r>
-        <w:rPr>
-          <w:rFonts w:ascii="Times New Roman" w:hAnsi="Times New Roman" w:cs="Times New Roman" w:hint="eastAsia"/>
-          <w:sz w:val="20"/>
-          <w:szCs w:val="20"/>
-        </w:rPr>
-        <w:t>:</w:t>
-      </w:r>
-      <w:r>
-        <w:rPr>
-          <w:rFonts w:ascii="Times New Roman" w:hAnsi="Times New Roman" w:cs="Times New Roman"/>
-          <w:sz w:val="20"/>
-          <w:szCs w:val="20"/>
-        </w:rPr>
-        <w:t>”</w:t>
-      </w:r>
-      <w:r>
-        <w:rPr>
-          <w:rFonts w:ascii="Times New Roman" w:hAnsi="Times New Roman" w:cs="Times New Roman" w:hint="eastAsia"/>
-          <w:sz w:val="20"/>
-          <w:szCs w:val="20"/>
-        </w:rPr>
-        <w:t>2</w:t>
-      </w:r>
-      <w:r>
-        <w:rPr>
-          <w:rFonts w:ascii="Times New Roman" w:hAnsi="Times New Roman" w:cs="Times New Roman"/>
-          <w:sz w:val="20"/>
-          <w:szCs w:val="20"/>
-        </w:rPr>
-        <w:t>”</w:t>
-      </w:r>
-      <w:r>
-        <w:rPr>
-          <w:rFonts w:ascii="Times New Roman" w:hAnsi="Times New Roman" w:cs="Times New Roman" w:hint="eastAsia"/>
-          <w:sz w:val="20"/>
-          <w:szCs w:val="20"/>
-        </w:rPr>
-        <w:t>.</w:t>
-      </w:r>
-    </w:p>
-    <w:p>
-      <w:pPr>
-        <w:rPr>
-          <w:rFonts w:ascii="Times New Roman" w:hAnsi="Times New Roman" w:cs="Times New Roman"/>
-          <w:sz w:val="20"/>
-          <w:szCs w:val="20"/>
-        </w:rPr>
-      </w:pPr>
-      <w:r>
-        <w:rPr>
-          <w:rFonts w:ascii="Times New Roman" w:hAnsi="Times New Roman" w:cs="Times New Roman" w:hint="eastAsia"/>
-          <w:sz w:val="20"/>
-          <w:szCs w:val="20"/>
-        </w:rPr>
-        <w:tab/>
-      </w:r>
-      <w:r>
-        <w:rPr>
-          <w:rFonts w:ascii="Times New Roman" w:hAnsi="Times New Roman" w:cs="Times New Roman" w:hint="eastAsia"/>
-          <w:sz w:val="20"/>
-          <w:szCs w:val="20"/>
-        </w:rPr>
-        <w:tab/>
-      </w:r>
-      <w:r>
-        <w:rPr>
-          <w:rFonts w:ascii="Times New Roman" w:hAnsi="Times New Roman" w:cs="Times New Roman" w:hint="eastAsia"/>
-          <w:sz w:val="20"/>
-          <w:szCs w:val="20"/>
-        </w:rPr>
-        <w:tab/>
-      </w:r>
-      <w:r>
-        <w:rPr>
-          <w:rFonts w:ascii="Times New Roman" w:hAnsi="Times New Roman" w:cs="Times New Roman"/>
-          <w:sz w:val="20"/>
-          <w:szCs w:val="20"/>
-        </w:rPr>
-        <w:t>“</w:t>
-      </w:r>
-      <w:proofErr w:type="gramStart"/>
-      <w:r>
-        <w:rPr>
-          <w:rFonts w:ascii="Times New Roman" w:hAnsi="Times New Roman" w:cs="Times New Roman" w:hint="eastAsia"/>
-          <w:sz w:val="20"/>
-          <w:szCs w:val="20"/>
-        </w:rPr>
-        <w:t>status</w:t>
-      </w:r>
-      <w:proofErr w:type="gramEnd"/>
-      <w:r>
-        <w:rPr>
-          <w:rFonts w:ascii="Times New Roman" w:hAnsi="Times New Roman" w:cs="Times New Roman"/>
-          <w:sz w:val="20"/>
-          <w:szCs w:val="20"/>
-        </w:rPr>
-        <w:t>”</w:t>
-      </w:r>
-      <w:r>
-        <w:rPr>
-          <w:rFonts w:ascii="Times New Roman" w:hAnsi="Times New Roman" w:cs="Times New Roman" w:hint="eastAsia"/>
-          <w:sz w:val="20"/>
-          <w:szCs w:val="20"/>
-        </w:rPr>
-        <w:t>:0,</w:t>
-      </w:r>
-    </w:p>
-    <w:p>
-      <w:pPr>
-        <w:rPr>
-          <w:rFonts w:ascii="Times New Roman" w:hAnsi="Times New Roman" w:cs="Times New Roman"/>
-          <w:sz w:val="20"/>
-          <w:szCs w:val="20"/>
-        </w:rPr>
-      </w:pPr>
-      <w:r>
-        <w:rPr>
-          <w:rFonts w:ascii="Times New Roman" w:hAnsi="Times New Roman" w:cs="Times New Roman" w:hint="eastAsia"/>
-          <w:sz w:val="20"/>
-          <w:szCs w:val="20"/>
-        </w:rPr>
-        <w:tab/>
-      </w:r>
-      <w:r>
-        <w:rPr>
-          <w:rFonts w:ascii="Times New Roman" w:hAnsi="Times New Roman" w:cs="Times New Roman" w:hint="eastAsia"/>
-          <w:sz w:val="20"/>
-          <w:szCs w:val="20"/>
-        </w:rPr>
-        <w:tab/>
-      </w:r>
-      <w:r>
-        <w:rPr>
-          <w:rFonts w:ascii="Times New Roman" w:hAnsi="Times New Roman" w:cs="Times New Roman" w:hint="eastAsia"/>
-          <w:sz w:val="20"/>
-          <w:szCs w:val="20"/>
-        </w:rPr>
-        <w:tab/>
-      </w:r>
-      <w:r>
-        <w:rPr>
-          <w:rFonts w:ascii="Times New Roman" w:hAnsi="Times New Roman" w:cs="Times New Roman"/>
-          <w:sz w:val="20"/>
-          <w:szCs w:val="20"/>
-        </w:rPr>
-        <w:t>“</w:t>
-      </w:r>
-      <w:proofErr w:type="spellStart"/>
-      <w:proofErr w:type="gramStart"/>
-      <w:r>
-        <w:rPr>
-          <w:rFonts w:ascii="Times New Roman" w:hAnsi="Times New Roman" w:cs="Times New Roman" w:hint="eastAsia"/>
-          <w:sz w:val="20"/>
-          <w:szCs w:val="20"/>
-        </w:rPr>
-        <w:t>password</w:t>
-      </w:r>
-      <w:proofErr w:type="gramEnd"/>
-      <w:r>
-        <w:rPr>
-          <w:rFonts w:ascii="Times New Roman" w:hAnsi="Times New Roman" w:cs="Times New Roman"/>
-          <w:sz w:val="20"/>
-          <w:szCs w:val="20"/>
-        </w:rPr>
-        <w:t>”</w:t>
-      </w:r>
-      <w:r>
-        <w:rPr>
-          <w:rFonts w:ascii="Times New Roman" w:hAnsi="Times New Roman" w:cs="Times New Roman" w:hint="eastAsia"/>
-          <w:sz w:val="20"/>
-          <w:szCs w:val="20"/>
-        </w:rPr>
-        <w:t>:null</w:t>
-      </w:r>
-      <w:proofErr w:type="spellEnd"/>
-      <w:r>
-        <w:rPr>
-          <w:rFonts w:ascii="Times New Roman" w:hAnsi="Times New Roman" w:cs="Times New Roman" w:hint="eastAsia"/>
-          <w:sz w:val="20"/>
-          <w:szCs w:val="20"/>
-        </w:rPr>
-        <w:t>,</w:t>
-      </w:r>
-    </w:p>
-    <w:p>
-      <w:pPr>
-        <w:rPr>
-          <w:rFonts w:ascii="Times New Roman" w:hAnsi="Times New Roman" w:cs="Times New Roman"/>
-          <w:sz w:val="20"/>
-          <w:szCs w:val="20"/>
-        </w:rPr>
-      </w:pPr>
-      <w:r>
-        <w:rPr>
-          <w:rFonts w:ascii="Times New Roman" w:hAnsi="Times New Roman" w:cs="Times New Roman" w:hint="eastAsia"/>
-          <w:sz w:val="20"/>
-          <w:szCs w:val="20"/>
-        </w:rPr>
-        <w:tab/>
-      </w:r>
-      <w:r>
-        <w:rPr>
-          <w:rFonts w:ascii="Times New Roman" w:hAnsi="Times New Roman" w:cs="Times New Roman" w:hint="eastAsia"/>
-          <w:sz w:val="20"/>
-          <w:szCs w:val="20"/>
-        </w:rPr>
-        <w:tab/>
-      </w:r>
-      <w:r>
-        <w:rPr>
-          <w:rFonts w:ascii="Times New Roman" w:hAnsi="Times New Roman" w:cs="Times New Roman" w:hint="eastAsia"/>
-          <w:sz w:val="20"/>
-          <w:szCs w:val="20"/>
-        </w:rPr>
-        <w:tab/>
-      </w:r>
-      <w:r>
-        <w:rPr>
-          <w:rFonts w:ascii="Times New Roman" w:hAnsi="Times New Roman" w:cs="Times New Roman"/>
-          <w:sz w:val="20"/>
-          <w:szCs w:val="20"/>
-        </w:rPr>
-        <w:t>“</w:t>
-      </w:r>
-      <w:r>
-        <w:rPr>
-          <w:rFonts w:ascii="Times New Roman" w:hAnsi="Times New Roman" w:cs="Times New Roman" w:hint="eastAsia"/>
-          <w:sz w:val="20"/>
-          <w:szCs w:val="20"/>
-        </w:rPr>
-        <w:t>userName</w:t>
-      </w:r>
-      <w:r>
-        <w:rPr>
-          <w:rFonts w:ascii="Times New Roman" w:hAnsi="Times New Roman" w:cs="Times New Roman"/>
-          <w:sz w:val="20"/>
-          <w:szCs w:val="20"/>
-        </w:rPr>
-        <w:t>”</w:t>
-      </w:r>
-      <w:r>
-        <w:rPr>
-          <w:rFonts w:ascii="Times New Roman" w:hAnsi="Times New Roman" w:cs="Times New Roman" w:hint="eastAsia"/>
-          <w:sz w:val="20"/>
-          <w:szCs w:val="20"/>
-        </w:rPr>
-        <w:t>:</w:t>
-      </w:r>
-      <w:r>
-        <w:rPr>
-          <w:rFonts w:ascii="Times New Roman" w:hAnsi="Times New Roman" w:cs="Times New Roman"/>
-          <w:sz w:val="20"/>
-          <w:szCs w:val="20"/>
-        </w:rPr>
-        <w:t>”</w:t>
-      </w:r>
-      <w:r>
-        <w:rPr>
-          <w:rFonts w:ascii="Times New Roman" w:hAnsi="Times New Roman" w:cs="Times New Roman" w:hint="eastAsia"/>
-          <w:sz w:val="20"/>
-          <w:szCs w:val="20"/>
-        </w:rPr>
-        <w:t>test2</w:t>
-      </w:r>
-      <w:r>
-        <w:rPr>
-          <w:rFonts w:ascii="Times New Roman" w:hAnsi="Times New Roman" w:cs="Times New Roman"/>
-          <w:sz w:val="20"/>
-          <w:szCs w:val="20"/>
-        </w:rPr>
-        <w:t>”</w:t>
-      </w:r>
-      <w:r>
-        <w:rPr>
-          <w:rFonts w:ascii="Times New Roman" w:hAnsi="Times New Roman" w:cs="Times New Roman" w:hint="eastAsia"/>
-          <w:sz w:val="20"/>
-          <w:szCs w:val="20"/>
-        </w:rPr>
-        <w:t>,</w:t>
-      </w:r>
-    </w:p>
-    <w:p>
-      <w:pPr>
-        <w:rPr>
-          <w:rFonts w:ascii="Times New Roman" w:hAnsi="Times New Roman" w:cs="Times New Roman"/>
-          <w:sz w:val="20"/>
-          <w:szCs w:val="20"/>
-        </w:rPr>
-      </w:pPr>
-      <w:r>
-        <w:rPr>
-          <w:rFonts w:ascii="Times New Roman" w:hAnsi="Times New Roman" w:cs="Times New Roman" w:hint="eastAsia"/>
-          <w:sz w:val="20"/>
-          <w:szCs w:val="20"/>
-        </w:rPr>
-        <w:tab/>
-      </w:r>
-      <w:r>
-        <w:rPr>
-          <w:rFonts w:ascii="Times New Roman" w:hAnsi="Times New Roman" w:cs="Times New Roman" w:hint="eastAsia"/>
-          <w:sz w:val="20"/>
-          <w:szCs w:val="20"/>
-        </w:rPr>
-        <w:tab/>
-      </w:r>
-      <w:r>
-        <w:rPr>
-          <w:rFonts w:ascii="Times New Roman" w:hAnsi="Times New Roman" w:cs="Times New Roman" w:hint="eastAsia"/>
-          <w:sz w:val="20"/>
-          <w:szCs w:val="20"/>
-        </w:rPr>
-        <w:tab/>
-      </w:r>
-      <w:r>
-        <w:rPr>
-          <w:rFonts w:ascii="Times New Roman" w:hAnsi="Times New Roman" w:cs="Times New Roman"/>
-          <w:sz w:val="20"/>
-          <w:szCs w:val="20"/>
-        </w:rPr>
-        <w:t>“</w:t>
-      </w:r>
-      <w:proofErr w:type="spellStart"/>
-      <w:proofErr w:type="gramStart"/>
-      <w:r>
-        <w:rPr>
-          <w:rFonts w:ascii="Times New Roman" w:hAnsi="Times New Roman" w:cs="Times New Roman" w:hint="eastAsia"/>
-          <w:sz w:val="20"/>
-          <w:szCs w:val="20"/>
-        </w:rPr>
-        <w:t>schoolID</w:t>
-      </w:r>
-      <w:proofErr w:type="spellEnd"/>
-      <w:proofErr w:type="gramEnd"/>
-      <w:r>
-        <w:rPr>
-          <w:rFonts w:ascii="Times New Roman" w:hAnsi="Times New Roman" w:cs="Times New Roman"/>
-          <w:sz w:val="20"/>
-          <w:szCs w:val="20"/>
-        </w:rPr>
-        <w:t>”</w:t>
-      </w:r>
-      <w:r>
-        <w:rPr>
-          <w:rFonts w:ascii="Times New Roman" w:hAnsi="Times New Roman" w:cs="Times New Roman" w:hint="eastAsia"/>
-          <w:sz w:val="20"/>
-          <w:szCs w:val="20"/>
-        </w:rPr>
-        <w:t>:null,</w:t>
-      </w:r>
-    </w:p>
-    <w:p>
-      <w:pPr>
-        <w:rPr>
-          <w:rFonts w:ascii="Times New Roman" w:hAnsi="Times New Roman" w:cs="Times New Roman"/>
-          <w:sz w:val="20"/>
-          <w:szCs w:val="20"/>
-        </w:rPr>
-      </w:pPr>
-      <w:r>
-        <w:rPr>
-          <w:rFonts w:ascii="Times New Roman" w:hAnsi="Times New Roman" w:cs="Times New Roman" w:hint="eastAsia"/>
-          <w:sz w:val="20"/>
-          <w:szCs w:val="20"/>
-        </w:rPr>
-        <w:tab/>
-      </w:r>
-      <w:r>
-        <w:rPr>
-          <w:rFonts w:ascii="Times New Roman" w:hAnsi="Times New Roman" w:cs="Times New Roman" w:hint="eastAsia"/>
-          <w:sz w:val="20"/>
-          <w:szCs w:val="20"/>
-        </w:rPr>
-        <w:tab/>
-      </w:r>
-      <w:r>
-        <w:rPr>
-          <w:rFonts w:ascii="Times New Roman" w:hAnsi="Times New Roman" w:cs="Times New Roman" w:hint="eastAsia"/>
-          <w:sz w:val="20"/>
-          <w:szCs w:val="20"/>
-        </w:rPr>
-        <w:tab/>
-      </w:r>
-      <w:r>
-        <w:rPr>
-          <w:rFonts w:ascii="Times New Roman" w:hAnsi="Times New Roman" w:cs="Times New Roman"/>
-          <w:sz w:val="20"/>
-          <w:szCs w:val="20"/>
-        </w:rPr>
-        <w:t>“</w:t>
-      </w:r>
-      <w:proofErr w:type="spellStart"/>
-      <w:proofErr w:type="gramStart"/>
-      <w:r>
-        <w:rPr>
-          <w:rFonts w:ascii="Times New Roman" w:hAnsi="Times New Roman" w:cs="Times New Roman" w:hint="eastAsia"/>
-          <w:sz w:val="20"/>
-          <w:szCs w:val="20"/>
-        </w:rPr>
-        <w:t>createTime</w:t>
-      </w:r>
-      <w:proofErr w:type="spellEnd"/>
-      <w:proofErr w:type="gramEnd"/>
       <w:r>
         <w:rPr>
           <w:rFonts w:ascii="Times New Roman" w:hAnsi="Times New Roman" w:cs="Times New Roman"/>

</xml_diff>